<commit_message>
Rerun after fixing mocked date variables
</commit_message>
<xml_diff>
--- a/documents/Report.docx
+++ b/documents/Report.docx
@@ -28,7 +28,25 @@
         <w:t>n</w:t>
       </w:r>
       <w:r>
-        <w:t xml:space="preserve"> XGB Regressor model (XGB) based on trees, and the other is a Linear Regression model (LR).</w:t>
+        <w:t xml:space="preserve"> XGB Regressor model (XGB)</w:t>
+      </w:r>
+      <w:r>
+        <w:rPr>
+          <w:rStyle w:val="FootnoteReference"/>
+        </w:rPr>
+        <w:footnoteReference w:id="1"/>
+      </w:r>
+      <w:r>
+        <w:t xml:space="preserve"> based on trees, and the other is a Linear Regression model (LR)</w:t>
+      </w:r>
+      <w:r>
+        <w:rPr>
+          <w:rStyle w:val="FootnoteReference"/>
+        </w:rPr>
+        <w:footnoteReference w:id="2"/>
+      </w:r>
+      <w:r>
+        <w:t>.</w:t>
       </w:r>
     </w:p>
     <w:p>
@@ -183,6 +201,7 @@
                 <w:szCs w:val="21"/>
               </w:rPr>
             </w:pPr>
+            <w:proofErr w:type="spellStart"/>
             <w:r>
               <w:rPr>
                 <w:rFonts w:ascii="Segoe UI" w:eastAsia="Times New Roman" w:hAnsi="Segoe UI" w:cs="Segoe UI"/>
@@ -191,6 +210,7 @@
               </w:rPr>
               <w:t>model_key</w:t>
             </w:r>
+            <w:proofErr w:type="spellEnd"/>
           </w:p>
         </w:tc>
         <w:tc>
@@ -325,6 +345,7 @@
                 <w:szCs w:val="21"/>
               </w:rPr>
             </w:pPr>
+            <w:proofErr w:type="spellStart"/>
             <w:r>
               <w:rPr>
                 <w:rFonts w:ascii="Segoe UI" w:eastAsia="Times New Roman" w:hAnsi="Segoe UI" w:cs="Segoe UI"/>
@@ -333,6 +354,7 @@
               </w:rPr>
               <w:t>age_in_months_when_sold</w:t>
             </w:r>
+            <w:proofErr w:type="spellEnd"/>
           </w:p>
         </w:tc>
         <w:tc>
@@ -467,6 +489,7 @@
                 <w:szCs w:val="21"/>
               </w:rPr>
             </w:pPr>
+            <w:proofErr w:type="spellStart"/>
             <w:r>
               <w:rPr>
                 <w:rFonts w:ascii="Segoe UI" w:eastAsia="Times New Roman" w:hAnsi="Segoe UI" w:cs="Segoe UI"/>
@@ -475,6 +498,7 @@
               </w:rPr>
               <w:t>engine_power</w:t>
             </w:r>
+            <w:proofErr w:type="spellEnd"/>
           </w:p>
         </w:tc>
         <w:tc>
@@ -609,6 +633,7 @@
                 <w:szCs w:val="21"/>
               </w:rPr>
             </w:pPr>
+            <w:proofErr w:type="spellStart"/>
             <w:r>
               <w:rPr>
                 <w:rFonts w:ascii="Segoe UI" w:eastAsia="Times New Roman" w:hAnsi="Segoe UI" w:cs="Segoe UI"/>
@@ -617,6 +642,7 @@
               </w:rPr>
               <w:t>model_initial</w:t>
             </w:r>
+            <w:proofErr w:type="spellEnd"/>
           </w:p>
         </w:tc>
         <w:tc>
@@ -666,6 +692,9 @@
     </w:p>
     <w:p>
       <w:r>
+        <w:rPr>
+          <w:noProof/>
+        </w:rPr>
         <w:lastRenderedPageBreak/>
         <w:drawing>
           <wp:inline distT="0" distB="0" distL="0" distR="0" wp14:anchorId="618FBD40" wp14:editId="6C360C7E">
@@ -683,7 +712,7 @@
                     <pic:cNvPicPr/>
                   </pic:nvPicPr>
                   <pic:blipFill>
-                    <a:blip r:embed="rId5"/>
+                    <a:blip r:embed="rId7"/>
                     <a:stretch>
                       <a:fillRect/>
                     </a:stretch>
@@ -714,14 +743,21 @@
         </w:rPr>
       </w:pPr>
       <w:r>
-        <w:t>According to both methods, the most important feature is model_key</w:t>
-      </w:r>
+        <w:t xml:space="preserve">According to both methods, the most important feature is </w:t>
+      </w:r>
+      <w:proofErr w:type="spellStart"/>
+      <w:r>
+        <w:t>model_key</w:t>
+      </w:r>
+      <w:proofErr w:type="spellEnd"/>
       <w:r>
         <w:t xml:space="preserve">. Also, in the top 7 for both methods are </w:t>
       </w:r>
+      <w:proofErr w:type="spellStart"/>
       <w:r>
         <w:t>age_in_months_when_sold</w:t>
       </w:r>
+      <w:proofErr w:type="spellEnd"/>
       <w:r>
         <w:t xml:space="preserve">, </w:t>
       </w:r>
@@ -757,6 +793,7 @@
         </w:rPr>
         <w:t xml:space="preserve">, and </w:t>
       </w:r>
+      <w:proofErr w:type="spellStart"/>
       <w:r>
         <w:rPr>
           <w:rFonts w:ascii="Segoe UI" w:eastAsia="Times New Roman" w:hAnsi="Segoe UI" w:cs="Segoe UI"/>
@@ -765,6 +802,7 @@
         </w:rPr>
         <w:t>engine_power</w:t>
       </w:r>
+      <w:proofErr w:type="spellEnd"/>
       <w:r>
         <w:rPr>
           <w:rFonts w:ascii="Segoe UI" w:eastAsia="Times New Roman" w:hAnsi="Segoe UI" w:cs="Segoe UI"/>
@@ -1054,6 +1092,7 @@
                 <w:szCs w:val="21"/>
               </w:rPr>
             </w:pPr>
+            <w:proofErr w:type="spellStart"/>
             <w:r>
               <w:rPr>
                 <w:rFonts w:ascii="Segoe UI" w:eastAsia="Times New Roman" w:hAnsi="Segoe UI" w:cs="Segoe UI"/>
@@ -1062,6 +1101,7 @@
               </w:rPr>
               <w:t>model_initial_i</w:t>
             </w:r>
+            <w:proofErr w:type="spellEnd"/>
           </w:p>
         </w:tc>
         <w:tc>
@@ -1384,7 +1424,23 @@
     <w:p/>
     <w:p>
       <w:r>
-        <w:t xml:space="preserve">These are all indicator variables coming from model_key or model_initial (car model series). The values can be compared amongst themselves because </w:t>
+        <w:t xml:space="preserve">These are all indicator variables coming from </w:t>
+      </w:r>
+      <w:proofErr w:type="spellStart"/>
+      <w:r>
+        <w:t>model_key</w:t>
+      </w:r>
+      <w:proofErr w:type="spellEnd"/>
+      <w:r>
+        <w:t xml:space="preserve"> or </w:t>
+      </w:r>
+      <w:proofErr w:type="spellStart"/>
+      <w:r>
+        <w:t>model_initial</w:t>
+      </w:r>
+      <w:proofErr w:type="spellEnd"/>
+      <w:r>
+        <w:t xml:space="preserve"> (car model series). The values can be compared amongst themselves because </w:t>
       </w:r>
       <w:r>
         <w:t>they are on the same scale (0 or 1), but not to other features in different scales.</w:t>
@@ -1398,6 +1454,9 @@
     </w:p>
     <w:p>
       <w:r>
+        <w:rPr>
+          <w:noProof/>
+        </w:rPr>
         <w:drawing>
           <wp:inline distT="0" distB="0" distL="0" distR="0" wp14:anchorId="267DB7B0" wp14:editId="155838C2">
             <wp:extent cx="3354877" cy="3986784"/>
@@ -1414,7 +1473,7 @@
                     <pic:cNvPicPr/>
                   </pic:nvPicPr>
                   <pic:blipFill>
-                    <a:blip r:embed="rId6"/>
+                    <a:blip r:embed="rId8"/>
                     <a:stretch>
                       <a:fillRect/>
                     </a:stretch>
@@ -1446,6 +1505,7 @@
       <w:r>
         <w:t xml:space="preserve">According to this, the most important feature was </w:t>
       </w:r>
+      <w:proofErr w:type="spellStart"/>
       <w:r>
         <w:rPr>
           <w:rFonts w:ascii="Segoe UI" w:eastAsia="Times New Roman" w:hAnsi="Segoe UI" w:cs="Segoe UI"/>
@@ -1454,6 +1514,7 @@
         </w:rPr>
         <w:t>age_in_months_when_sold</w:t>
       </w:r>
+      <w:proofErr w:type="spellEnd"/>
       <w:r>
         <w:rPr>
           <w:rFonts w:ascii="Segoe UI" w:eastAsia="Times New Roman" w:hAnsi="Segoe UI" w:cs="Segoe UI"/>
@@ -1470,7 +1531,39 @@
           <w:sz w:val="21"/>
           <w:szCs w:val="21"/>
         </w:rPr>
-        <w:t>NOTE: none of the coefficients were individually significant, but the p-value for the F-test was 1e-16.</w:t>
+        <w:t xml:space="preserve">NOTE: none of the coefficients were individually significant, but </w:t>
+      </w:r>
+      <w:r>
+        <w:rPr>
+          <w:rFonts w:ascii="Segoe UI" w:eastAsia="Times New Roman" w:hAnsi="Segoe UI" w:cs="Segoe UI"/>
+          <w:sz w:val="21"/>
+          <w:szCs w:val="21"/>
+        </w:rPr>
+        <w:t>together they were (</w:t>
+      </w:r>
+      <w:r>
+        <w:rPr>
+          <w:rFonts w:ascii="Segoe UI" w:eastAsia="Times New Roman" w:hAnsi="Segoe UI" w:cs="Segoe UI"/>
+          <w:sz w:val="21"/>
+          <w:szCs w:val="21"/>
+        </w:rPr>
+        <w:t>the p-value for the F-test was 1e-16</w:t>
+      </w:r>
+      <w:r>
+        <w:rPr>
+          <w:rFonts w:ascii="Segoe UI" w:eastAsia="Times New Roman" w:hAnsi="Segoe UI" w:cs="Segoe UI"/>
+          <w:sz w:val="21"/>
+          <w:szCs w:val="21"/>
+        </w:rPr>
+        <w:t>)</w:t>
+      </w:r>
+      <w:r>
+        <w:rPr>
+          <w:rFonts w:ascii="Segoe UI" w:eastAsia="Times New Roman" w:hAnsi="Segoe UI" w:cs="Segoe UI"/>
+          <w:sz w:val="21"/>
+          <w:szCs w:val="21"/>
+        </w:rPr>
+        <w:t>.</w:t>
       </w:r>
     </w:p>
     <w:p>
@@ -1543,41 +1636,14 @@
         </w:numPr>
       </w:pPr>
       <w:r>
-        <w:t xml:space="preserve">There seems to be a peak average price in Aug 2018. This </w:t>
-      </w:r>
-      <w:r>
-        <w:t>was</w:t>
-      </w:r>
-      <w:r>
-        <w:t xml:space="preserve"> caused by a </w:t>
+        <w:t xml:space="preserve">There seems to be a peak average price in Aug 2018. This was caused by a </w:t>
       </w:r>
       <w:r>
         <w:rPr>
           <w:b/>
           <w:bCs/>
         </w:rPr>
-        <w:t>sale of a highly price</w:t>
-      </w:r>
-      <w:r>
-        <w:rPr>
-          <w:b/>
-          <w:bCs/>
-        </w:rPr>
-        <w:t>d</w:t>
-      </w:r>
-      <w:r>
-        <w:rPr>
-          <w:b/>
-          <w:bCs/>
-        </w:rPr>
-        <w:t xml:space="preserve"> car precisely </w:t>
-      </w:r>
-      <w:r>
-        <w:rPr>
-          <w:b/>
-          <w:bCs/>
-        </w:rPr>
-        <w:t>in August</w:t>
+        <w:t>sale of a highly priced car precisely in August</w:t>
       </w:r>
       <w:r>
         <w:t>.</w:t>
@@ -1604,6 +1670,9 @@
     </w:p>
     <w:p>
       <w:r>
+        <w:rPr>
+          <w:noProof/>
+        </w:rPr>
         <w:lastRenderedPageBreak/>
         <w:drawing>
           <wp:inline distT="0" distB="0" distL="0" distR="0" wp14:anchorId="0D747DD0" wp14:editId="0A65B632">
@@ -1621,7 +1690,7 @@
                     <pic:cNvPicPr/>
                   </pic:nvPicPr>
                   <pic:blipFill>
-                    <a:blip r:embed="rId7"/>
+                    <a:blip r:embed="rId9"/>
                     <a:stretch>
                       <a:fillRect/>
                     </a:stretch>
@@ -1644,6 +1713,9 @@
     </w:p>
     <w:p>
       <w:r>
+        <w:rPr>
+          <w:noProof/>
+        </w:rPr>
         <w:drawing>
           <wp:inline distT="0" distB="0" distL="0" distR="0" wp14:anchorId="22EB9023" wp14:editId="237B9DFE">
             <wp:extent cx="5943600" cy="2065020"/>
@@ -1660,7 +1732,7 @@
                     <pic:cNvPicPr/>
                   </pic:nvPicPr>
                   <pic:blipFill>
-                    <a:blip r:embed="rId8"/>
+                    <a:blip r:embed="rId10"/>
                     <a:stretch>
                       <a:fillRect/>
                     </a:stretch>
@@ -1699,6 +1771,9 @@
     </w:p>
     <w:p>
       <w:r>
+        <w:rPr>
+          <w:noProof/>
+        </w:rPr>
         <w:drawing>
           <wp:inline distT="0" distB="0" distL="0" distR="0" wp14:anchorId="76557C63" wp14:editId="5A3D3D58">
             <wp:extent cx="5943600" cy="2223770"/>
@@ -1715,7 +1790,7 @@
                     <pic:cNvPicPr/>
                   </pic:nvPicPr>
                   <pic:blipFill>
-                    <a:blip r:embed="rId9"/>
+                    <a:blip r:embed="rId11"/>
                     <a:stretch>
                       <a:fillRect/>
                     </a:stretch>
@@ -1738,6 +1813,9 @@
     </w:p>
     <w:p>
       <w:r>
+        <w:rPr>
+          <w:noProof/>
+        </w:rPr>
         <w:lastRenderedPageBreak/>
         <w:drawing>
           <wp:inline distT="0" distB="0" distL="0" distR="0" wp14:anchorId="57F3606A" wp14:editId="10723298">
@@ -1755,7 +1833,7 @@
                     <pic:cNvPicPr/>
                   </pic:nvPicPr>
                   <pic:blipFill>
-                    <a:blip r:embed="rId10"/>
+                    <a:blip r:embed="rId12"/>
                     <a:stretch>
                       <a:fillRect/>
                     </a:stretch>
@@ -1786,29 +1864,17 @@
     </w:p>
     <w:p>
       <w:r>
-        <w:t>The model captures the data well and produces very similar insights.</w:t>
-      </w:r>
-      <w:r>
-        <w:t xml:space="preserve"> </w:t>
-      </w:r>
-      <w:r>
-        <w:t xml:space="preserve">Note how it </w:t>
-      </w:r>
-      <w:r>
-        <w:t>seems to underestimate</w:t>
-      </w:r>
-      <w:r>
-        <w:t xml:space="preserve"> extreme values</w:t>
-      </w:r>
-      <w:r>
-        <w:t xml:space="preserve"> </w:t>
-      </w:r>
-      <w:r>
-        <w:t>(Aug).</w:t>
-      </w:r>
-    </w:p>
-    <w:p>
-      <w:r>
+        <w:t xml:space="preserve">The model captures the data well and produces very similar insights. </w:t>
+      </w:r>
+      <w:r>
+        <w:t>Note how it seems to underestimate extreme values (Aug).</w:t>
+      </w:r>
+    </w:p>
+    <w:p>
+      <w:r>
+        <w:rPr>
+          <w:noProof/>
+        </w:rPr>
         <w:drawing>
           <wp:inline distT="0" distB="0" distL="0" distR="0" wp14:anchorId="21BDC6C2" wp14:editId="6B4EA927">
             <wp:extent cx="5943600" cy="2206625"/>
@@ -1825,7 +1891,7 @@
                     <pic:cNvPicPr/>
                   </pic:nvPicPr>
                   <pic:blipFill>
-                    <a:blip r:embed="rId11"/>
+                    <a:blip r:embed="rId13"/>
                     <a:stretch>
                       <a:fillRect/>
                     </a:stretch>
@@ -1852,6 +1918,9 @@
         <w:t xml:space="preserve"> </w:t>
       </w:r>
       <w:r>
+        <w:rPr>
+          <w:noProof/>
+        </w:rPr>
         <w:drawing>
           <wp:inline distT="0" distB="0" distL="0" distR="0" wp14:anchorId="6A5C82D0" wp14:editId="34AFEE5C">
             <wp:extent cx="5943600" cy="2212975"/>
@@ -1868,7 +1937,7 @@
                     <pic:cNvPicPr/>
                   </pic:nvPicPr>
                   <pic:blipFill>
-                    <a:blip r:embed="rId12"/>
+                    <a:blip r:embed="rId14"/>
                     <a:stretch>
                       <a:fillRect/>
                     </a:stretch>
@@ -2253,6 +2322,7 @@
                 <w:szCs w:val="21"/>
               </w:rPr>
             </w:pPr>
+            <w:proofErr w:type="spellStart"/>
             <w:r>
               <w:rPr>
                 <w:rFonts w:ascii="Segoe UI" w:hAnsi="Segoe UI" w:cs="Segoe UI"/>
@@ -2263,6 +2333,7 @@
               </w:rPr>
               <w:t>feature_value</w:t>
             </w:r>
+            <w:proofErr w:type="spellEnd"/>
           </w:p>
         </w:tc>
         <w:tc>
@@ -2292,6 +2363,7 @@
                 <w:szCs w:val="21"/>
               </w:rPr>
             </w:pPr>
+            <w:proofErr w:type="spellStart"/>
             <w:r>
               <w:rPr>
                 <w:rFonts w:ascii="Segoe UI" w:hAnsi="Segoe UI" w:cs="Segoe UI"/>
@@ -2302,6 +2374,7 @@
               </w:rPr>
               <w:t>t_stat</w:t>
             </w:r>
+            <w:proofErr w:type="spellEnd"/>
           </w:p>
         </w:tc>
         <w:tc>
@@ -2331,6 +2404,7 @@
                 <w:szCs w:val="21"/>
               </w:rPr>
             </w:pPr>
+            <w:proofErr w:type="spellStart"/>
             <w:r>
               <w:rPr>
                 <w:rFonts w:ascii="Segoe UI" w:hAnsi="Segoe UI" w:cs="Segoe UI"/>
@@ -2341,6 +2415,7 @@
               </w:rPr>
               <w:t>p_val</w:t>
             </w:r>
+            <w:proofErr w:type="spellEnd"/>
           </w:p>
         </w:tc>
       </w:tr>
@@ -2373,6 +2448,7 @@
                 <w:szCs w:val="21"/>
               </w:rPr>
             </w:pPr>
+            <w:proofErr w:type="spellStart"/>
             <w:r>
               <w:rPr>
                 <w:rFonts w:ascii="Segoe UI" w:eastAsia="Times New Roman" w:hAnsi="Segoe UI" w:cs="Segoe UI"/>
@@ -2381,6 +2457,7 @@
               </w:rPr>
               <w:t>car_type</w:t>
             </w:r>
+            <w:proofErr w:type="spellEnd"/>
           </w:p>
         </w:tc>
         <w:tc>
@@ -2527,6 +2604,7 @@
                 <w:szCs w:val="21"/>
               </w:rPr>
             </w:pPr>
+            <w:proofErr w:type="spellStart"/>
             <w:r>
               <w:rPr>
                 <w:rFonts w:ascii="Segoe UI" w:eastAsia="Times New Roman" w:hAnsi="Segoe UI" w:cs="Segoe UI"/>
@@ -2535,6 +2613,7 @@
               </w:rPr>
               <w:t>car_type</w:t>
             </w:r>
+            <w:proofErr w:type="spellEnd"/>
           </w:p>
         </w:tc>
         <w:tc>
@@ -2681,6 +2760,7 @@
                 <w:szCs w:val="21"/>
               </w:rPr>
             </w:pPr>
+            <w:proofErr w:type="spellStart"/>
             <w:r>
               <w:rPr>
                 <w:rFonts w:ascii="Segoe UI" w:eastAsia="Times New Roman" w:hAnsi="Segoe UI" w:cs="Segoe UI"/>
@@ -2689,6 +2769,7 @@
               </w:rPr>
               <w:t>car_type</w:t>
             </w:r>
+            <w:proofErr w:type="spellEnd"/>
           </w:p>
         </w:tc>
         <w:tc>
@@ -2835,6 +2916,7 @@
                 <w:szCs w:val="21"/>
               </w:rPr>
             </w:pPr>
+            <w:proofErr w:type="spellStart"/>
             <w:r>
               <w:rPr>
                 <w:rFonts w:ascii="Segoe UI" w:eastAsia="Times New Roman" w:hAnsi="Segoe UI" w:cs="Segoe UI"/>
@@ -2843,6 +2925,7 @@
               </w:rPr>
               <w:t>car_type</w:t>
             </w:r>
+            <w:proofErr w:type="spellEnd"/>
           </w:p>
         </w:tc>
         <w:tc>
@@ -2989,6 +3072,7 @@
                 <w:szCs w:val="21"/>
               </w:rPr>
             </w:pPr>
+            <w:proofErr w:type="spellStart"/>
             <w:r>
               <w:rPr>
                 <w:rFonts w:ascii="Segoe UI" w:eastAsia="Times New Roman" w:hAnsi="Segoe UI" w:cs="Segoe UI"/>
@@ -2997,6 +3081,7 @@
               </w:rPr>
               <w:t>paint_color</w:t>
             </w:r>
+            <w:proofErr w:type="spellEnd"/>
           </w:p>
         </w:tc>
         <w:tc>
@@ -3132,13 +3217,7 @@
     <w:p>
       <w:r>
         <w:lastRenderedPageBreak/>
-        <w:t>In addition, t-tests for the difference of means were performed to find if there were significant differences between the average estimated prices during summer and winter for different categorical features values. Below are the cases where the tests found significant differences</w:t>
-      </w:r>
-      <w:r>
-        <w:t xml:space="preserve"> </w:t>
-      </w:r>
-      <w:r>
-        <w:t>(alpha=0.05).</w:t>
+        <w:t>In addition, t-tests for the difference of means were performed to find if there were significant differences between the average estimated prices during summer and winter for different categorical features values. Below are the cases where the tests found significant differences (alpha=0.05).</w:t>
       </w:r>
     </w:p>
     <w:tbl>
@@ -3225,6 +3304,7 @@
                 <w:szCs w:val="21"/>
               </w:rPr>
             </w:pPr>
+            <w:proofErr w:type="spellStart"/>
             <w:r>
               <w:rPr>
                 <w:rFonts w:ascii="Segoe UI" w:hAnsi="Segoe UI" w:cs="Segoe UI"/>
@@ -3235,6 +3315,7 @@
               </w:rPr>
               <w:t>feature_value</w:t>
             </w:r>
+            <w:proofErr w:type="spellEnd"/>
           </w:p>
         </w:tc>
         <w:tc>
@@ -3264,6 +3345,7 @@
                 <w:szCs w:val="21"/>
               </w:rPr>
             </w:pPr>
+            <w:proofErr w:type="spellStart"/>
             <w:r>
               <w:rPr>
                 <w:rFonts w:ascii="Segoe UI" w:hAnsi="Segoe UI" w:cs="Segoe UI"/>
@@ -3274,6 +3356,7 @@
               </w:rPr>
               <w:t>t_stat</w:t>
             </w:r>
+            <w:proofErr w:type="spellEnd"/>
           </w:p>
         </w:tc>
         <w:tc>
@@ -3303,6 +3386,7 @@
                 <w:szCs w:val="21"/>
               </w:rPr>
             </w:pPr>
+            <w:proofErr w:type="spellStart"/>
             <w:r>
               <w:rPr>
                 <w:rFonts w:ascii="Segoe UI" w:hAnsi="Segoe UI" w:cs="Segoe UI"/>
@@ -3313,6 +3397,7 @@
               </w:rPr>
               <w:t>p_val</w:t>
             </w:r>
+            <w:proofErr w:type="spellEnd"/>
           </w:p>
         </w:tc>
       </w:tr>
@@ -3345,6 +3430,7 @@
                 <w:szCs w:val="21"/>
               </w:rPr>
             </w:pPr>
+            <w:proofErr w:type="spellStart"/>
             <w:r>
               <w:rPr>
                 <w:rFonts w:ascii="Segoe UI" w:eastAsia="Times New Roman" w:hAnsi="Segoe UI" w:cs="Segoe UI"/>
@@ -3353,6 +3439,7 @@
               </w:rPr>
               <w:t>car_type</w:t>
             </w:r>
+            <w:proofErr w:type="spellEnd"/>
           </w:p>
         </w:tc>
         <w:tc>
@@ -3499,6 +3586,7 @@
                 <w:szCs w:val="21"/>
               </w:rPr>
             </w:pPr>
+            <w:proofErr w:type="spellStart"/>
             <w:r>
               <w:rPr>
                 <w:rFonts w:ascii="Segoe UI" w:eastAsia="Times New Roman" w:hAnsi="Segoe UI" w:cs="Segoe UI"/>
@@ -3507,6 +3595,7 @@
               </w:rPr>
               <w:t>car_type</w:t>
             </w:r>
+            <w:proofErr w:type="spellEnd"/>
           </w:p>
         </w:tc>
         <w:tc>
@@ -3653,6 +3742,7 @@
                 <w:szCs w:val="21"/>
               </w:rPr>
             </w:pPr>
+            <w:proofErr w:type="spellStart"/>
             <w:r>
               <w:rPr>
                 <w:rFonts w:ascii="Segoe UI" w:eastAsia="Times New Roman" w:hAnsi="Segoe UI" w:cs="Segoe UI"/>
@@ -3661,6 +3751,7 @@
               </w:rPr>
               <w:t>paint_color</w:t>
             </w:r>
+            <w:proofErr w:type="spellEnd"/>
           </w:p>
         </w:tc>
         <w:tc>
@@ -3807,6 +3898,7 @@
                 <w:szCs w:val="21"/>
               </w:rPr>
             </w:pPr>
+            <w:proofErr w:type="spellStart"/>
             <w:r>
               <w:rPr>
                 <w:rFonts w:ascii="Segoe UI" w:eastAsia="Times New Roman" w:hAnsi="Segoe UI" w:cs="Segoe UI"/>
@@ -3815,6 +3907,7 @@
               </w:rPr>
               <w:t>car_type</w:t>
             </w:r>
+            <w:proofErr w:type="spellEnd"/>
           </w:p>
         </w:tc>
         <w:tc>
@@ -3979,7 +4072,13 @@
         <w:t>it is preferable to choose the linear model to answer this question</w:t>
       </w:r>
       <w:r>
-        <w:t>, because it better captures the general fact that as time pass cars’ prices decrease.</w:t>
+        <w:t>, because it better captures the general fact that as time pass</w:t>
+      </w:r>
+      <w:r>
+        <w:t>es</w:t>
+      </w:r>
+      <w:r>
+        <w:t xml:space="preserve"> cars’ prices decrease.</w:t>
       </w:r>
     </w:p>
     <w:p>
@@ -4025,6 +4124,7 @@
       <w:r>
         <w:t xml:space="preserve">NOTE: When changing the date of buying and selling, the features </w:t>
       </w:r>
+      <w:proofErr w:type="spellStart"/>
       <w:r>
         <w:rPr>
           <w:rFonts w:ascii="Segoe UI" w:eastAsia="Times New Roman" w:hAnsi="Segoe UI" w:cs="Segoe UI"/>
@@ -4033,13 +4133,108 @@
         </w:rPr>
         <w:t>age_in_months_when_sold</w:t>
       </w:r>
+      <w:proofErr w:type="spellEnd"/>
       <w:r>
         <w:rPr>
           <w:rFonts w:ascii="Segoe UI" w:eastAsia="Times New Roman" w:hAnsi="Segoe UI" w:cs="Segoe UI"/>
           <w:sz w:val="21"/>
           <w:szCs w:val="21"/>
         </w:rPr>
-        <w:t xml:space="preserve"> and mileage were changed accordingly. Mileage was updated using the mileage_per_month calculated based on the mileage and age from the original data set. Other time dependent variables like month_sold_at and season_sold_at were not updated for simplicity, because they did not appear as important for the models.</w:t>
+        <w:t xml:space="preserve"> and mileage were changed accordingly. Mileage was updated using the </w:t>
+      </w:r>
+      <w:proofErr w:type="spellStart"/>
+      <w:r>
+        <w:rPr>
+          <w:rFonts w:ascii="Segoe UI" w:eastAsia="Times New Roman" w:hAnsi="Segoe UI" w:cs="Segoe UI"/>
+          <w:sz w:val="21"/>
+          <w:szCs w:val="21"/>
+        </w:rPr>
+        <w:t>mileage_per_month</w:t>
+      </w:r>
+      <w:proofErr w:type="spellEnd"/>
+      <w:r>
+        <w:rPr>
+          <w:rFonts w:ascii="Segoe UI" w:eastAsia="Times New Roman" w:hAnsi="Segoe UI" w:cs="Segoe UI"/>
+          <w:sz w:val="21"/>
+          <w:szCs w:val="21"/>
+        </w:rPr>
+        <w:t xml:space="preserve"> calculated based on the mileage and age from the original data set. Other time dependent variables like </w:t>
+      </w:r>
+      <w:proofErr w:type="spellStart"/>
+      <w:r>
+        <w:rPr>
+          <w:rFonts w:ascii="Segoe UI" w:eastAsia="Times New Roman" w:hAnsi="Segoe UI" w:cs="Segoe UI"/>
+          <w:sz w:val="21"/>
+          <w:szCs w:val="21"/>
+        </w:rPr>
+        <w:t>month_sold_at</w:t>
+      </w:r>
+      <w:proofErr w:type="spellEnd"/>
+      <w:r>
+        <w:rPr>
+          <w:rFonts w:ascii="Segoe UI" w:eastAsia="Times New Roman" w:hAnsi="Segoe UI" w:cs="Segoe UI"/>
+          <w:sz w:val="21"/>
+          <w:szCs w:val="21"/>
+        </w:rPr>
+        <w:t xml:space="preserve"> and </w:t>
+      </w:r>
+      <w:proofErr w:type="spellStart"/>
+      <w:r>
+        <w:rPr>
+          <w:rFonts w:ascii="Segoe UI" w:eastAsia="Times New Roman" w:hAnsi="Segoe UI" w:cs="Segoe UI"/>
+          <w:sz w:val="21"/>
+          <w:szCs w:val="21"/>
+        </w:rPr>
+        <w:t>season_sold_at</w:t>
+      </w:r>
+      <w:proofErr w:type="spellEnd"/>
+      <w:r>
+        <w:rPr>
+          <w:rFonts w:ascii="Segoe UI" w:eastAsia="Times New Roman" w:hAnsi="Segoe UI" w:cs="Segoe UI"/>
+          <w:sz w:val="21"/>
+          <w:szCs w:val="21"/>
+        </w:rPr>
+        <w:t xml:space="preserve"> were </w:t>
+      </w:r>
+      <w:r>
+        <w:rPr>
+          <w:rFonts w:ascii="Segoe UI" w:eastAsia="Times New Roman" w:hAnsi="Segoe UI" w:cs="Segoe UI"/>
+          <w:sz w:val="21"/>
+          <w:szCs w:val="21"/>
+        </w:rPr>
+        <w:t>only</w:t>
+      </w:r>
+      <w:r>
+        <w:rPr>
+          <w:rFonts w:ascii="Segoe UI" w:eastAsia="Times New Roman" w:hAnsi="Segoe UI" w:cs="Segoe UI"/>
+          <w:sz w:val="21"/>
+          <w:szCs w:val="21"/>
+        </w:rPr>
+        <w:t xml:space="preserve"> updated </w:t>
+      </w:r>
+      <w:r>
+        <w:rPr>
+          <w:rFonts w:ascii="Segoe UI" w:eastAsia="Times New Roman" w:hAnsi="Segoe UI" w:cs="Segoe UI"/>
+          <w:sz w:val="21"/>
+          <w:szCs w:val="21"/>
+        </w:rPr>
+        <w:t>for the XGB model</w:t>
+      </w:r>
+      <w:r>
+        <w:rPr>
+          <w:rFonts w:ascii="Segoe UI" w:eastAsia="Times New Roman" w:hAnsi="Segoe UI" w:cs="Segoe UI"/>
+          <w:sz w:val="21"/>
+          <w:szCs w:val="21"/>
+        </w:rPr>
+        <w:t xml:space="preserve">, </w:t>
+      </w:r>
+      <w:r>
+        <w:rPr>
+          <w:rFonts w:ascii="Segoe UI" w:eastAsia="Times New Roman" w:hAnsi="Segoe UI" w:cs="Segoe UI"/>
+          <w:sz w:val="21"/>
+          <w:szCs w:val="21"/>
+        </w:rPr>
+        <w:t>where they showed some importance.</w:t>
       </w:r>
     </w:p>
     <w:p>
@@ -4072,139 +4267,199 @@
           <w:szCs w:val="21"/>
         </w:rPr>
       </w:pPr>
-      <w:r>
-        <w:rPr>
-          <w:rFonts w:ascii="Consolas" w:eastAsia="Times New Roman" w:hAnsi="Consolas" w:cs="Times New Roman"/>
-          <w:sz w:val="21"/>
-          <w:szCs w:val="21"/>
-        </w:rPr>
-        <w:t>maker_key                                  BMW</w:t>
-      </w:r>
-    </w:p>
-    <w:p>
-      <w:pPr>
-        <w:spacing w:after="0" w:line="240" w:lineRule="auto"/>
-        <w:rPr>
-          <w:rFonts w:ascii="Consolas" w:eastAsia="Times New Roman" w:hAnsi="Consolas" w:cs="Times New Roman"/>
-          <w:sz w:val="21"/>
-          <w:szCs w:val="21"/>
-        </w:rPr>
-      </w:pPr>
-      <w:r>
-        <w:rPr>
-          <w:rFonts w:ascii="Consolas" w:eastAsia="Times New Roman" w:hAnsi="Consolas" w:cs="Times New Roman"/>
-          <w:sz w:val="21"/>
-          <w:szCs w:val="21"/>
-        </w:rPr>
-        <w:t>model_key                                   X6</w:t>
-      </w:r>
-    </w:p>
-    <w:p>
-      <w:pPr>
-        <w:spacing w:after="0" w:line="240" w:lineRule="auto"/>
-        <w:rPr>
-          <w:rFonts w:ascii="Consolas" w:eastAsia="Times New Roman" w:hAnsi="Consolas" w:cs="Times New Roman"/>
-          <w:sz w:val="21"/>
-          <w:szCs w:val="21"/>
-        </w:rPr>
-      </w:pPr>
-      <w:r>
-        <w:rPr>
-          <w:rFonts w:ascii="Consolas" w:eastAsia="Times New Roman" w:hAnsi="Consolas" w:cs="Times New Roman"/>
-          <w:sz w:val="21"/>
-          <w:szCs w:val="21"/>
-        </w:rPr>
-        <w:t>mileage                                  39628</w:t>
-      </w:r>
-    </w:p>
-    <w:p>
-      <w:pPr>
-        <w:spacing w:after="0" w:line="240" w:lineRule="auto"/>
-        <w:rPr>
-          <w:rFonts w:ascii="Consolas" w:eastAsia="Times New Roman" w:hAnsi="Consolas" w:cs="Times New Roman"/>
-          <w:sz w:val="21"/>
-          <w:szCs w:val="21"/>
-        </w:rPr>
-      </w:pPr>
-      <w:r>
-        <w:rPr>
-          <w:rFonts w:ascii="Consolas" w:eastAsia="Times New Roman" w:hAnsi="Consolas" w:cs="Times New Roman"/>
-          <w:sz w:val="21"/>
-          <w:szCs w:val="21"/>
-        </w:rPr>
-        <w:t>engine_power                               180</w:t>
-      </w:r>
-    </w:p>
-    <w:p>
-      <w:pPr>
-        <w:spacing w:after="0" w:line="240" w:lineRule="auto"/>
-        <w:rPr>
-          <w:rFonts w:ascii="Consolas" w:eastAsia="Times New Roman" w:hAnsi="Consolas" w:cs="Times New Roman"/>
-          <w:sz w:val="21"/>
-          <w:szCs w:val="21"/>
-        </w:rPr>
-      </w:pPr>
-      <w:r>
-        <w:rPr>
-          <w:rFonts w:ascii="Consolas" w:eastAsia="Times New Roman" w:hAnsi="Consolas" w:cs="Times New Roman"/>
-          <w:sz w:val="21"/>
-          <w:szCs w:val="21"/>
-        </w:rPr>
-        <w:t>registration_date          2014-07-01 00:00:00</w:t>
-      </w:r>
-    </w:p>
-    <w:p>
-      <w:pPr>
-        <w:spacing w:after="0" w:line="240" w:lineRule="auto"/>
-        <w:rPr>
-          <w:rFonts w:ascii="Consolas" w:eastAsia="Times New Roman" w:hAnsi="Consolas" w:cs="Times New Roman"/>
-          <w:sz w:val="21"/>
-          <w:szCs w:val="21"/>
-        </w:rPr>
-      </w:pPr>
-      <w:r>
-        <w:rPr>
-          <w:rFonts w:ascii="Consolas" w:eastAsia="Times New Roman" w:hAnsi="Consolas" w:cs="Times New Roman"/>
-          <w:sz w:val="21"/>
-          <w:szCs w:val="21"/>
-        </w:rPr>
-        <w:t>fuel                                    diesel</w:t>
-      </w:r>
-    </w:p>
-    <w:p>
-      <w:pPr>
-        <w:spacing w:after="0" w:line="240" w:lineRule="auto"/>
-        <w:rPr>
-          <w:rFonts w:ascii="Consolas" w:eastAsia="Times New Roman" w:hAnsi="Consolas" w:cs="Times New Roman"/>
-          <w:sz w:val="21"/>
-          <w:szCs w:val="21"/>
-        </w:rPr>
-      </w:pPr>
-      <w:r>
-        <w:rPr>
-          <w:rFonts w:ascii="Consolas" w:eastAsia="Times New Roman" w:hAnsi="Consolas" w:cs="Times New Roman"/>
-          <w:sz w:val="21"/>
-          <w:szCs w:val="21"/>
-        </w:rPr>
-        <w:t>paint_color                              black</w:t>
-      </w:r>
-    </w:p>
-    <w:p>
-      <w:pPr>
-        <w:spacing w:after="0" w:line="240" w:lineRule="auto"/>
-        <w:rPr>
-          <w:rFonts w:ascii="Consolas" w:eastAsia="Times New Roman" w:hAnsi="Consolas" w:cs="Times New Roman"/>
-          <w:sz w:val="21"/>
-          <w:szCs w:val="21"/>
-        </w:rPr>
-      </w:pPr>
-      <w:r>
-        <w:rPr>
-          <w:rFonts w:ascii="Consolas" w:eastAsia="Times New Roman" w:hAnsi="Consolas" w:cs="Times New Roman"/>
-          <w:sz w:val="21"/>
-          <w:szCs w:val="21"/>
-        </w:rPr>
-        <w:t>car_type                                   suv</w:t>
+      <w:proofErr w:type="spellStart"/>
+      <w:r>
+        <w:rPr>
+          <w:rFonts w:ascii="Consolas" w:eastAsia="Times New Roman" w:hAnsi="Consolas" w:cs="Times New Roman"/>
+          <w:sz w:val="21"/>
+          <w:szCs w:val="21"/>
+        </w:rPr>
+        <w:t>maker_key</w:t>
+      </w:r>
+      <w:proofErr w:type="spellEnd"/>
+      <w:r>
+        <w:rPr>
+          <w:rFonts w:ascii="Consolas" w:eastAsia="Times New Roman" w:hAnsi="Consolas" w:cs="Times New Roman"/>
+          <w:sz w:val="21"/>
+          <w:szCs w:val="21"/>
+        </w:rPr>
+        <w:t xml:space="preserve">                                  BMW</w:t>
+      </w:r>
+    </w:p>
+    <w:p>
+      <w:pPr>
+        <w:spacing w:after="0" w:line="240" w:lineRule="auto"/>
+        <w:rPr>
+          <w:rFonts w:ascii="Consolas" w:eastAsia="Times New Roman" w:hAnsi="Consolas" w:cs="Times New Roman"/>
+          <w:sz w:val="21"/>
+          <w:szCs w:val="21"/>
+        </w:rPr>
+      </w:pPr>
+      <w:proofErr w:type="spellStart"/>
+      <w:r>
+        <w:rPr>
+          <w:rFonts w:ascii="Consolas" w:eastAsia="Times New Roman" w:hAnsi="Consolas" w:cs="Times New Roman"/>
+          <w:sz w:val="21"/>
+          <w:szCs w:val="21"/>
+        </w:rPr>
+        <w:t>model_key</w:t>
+      </w:r>
+      <w:proofErr w:type="spellEnd"/>
+      <w:r>
+        <w:rPr>
+          <w:rFonts w:ascii="Consolas" w:eastAsia="Times New Roman" w:hAnsi="Consolas" w:cs="Times New Roman"/>
+          <w:sz w:val="21"/>
+          <w:szCs w:val="21"/>
+        </w:rPr>
+        <w:t xml:space="preserve">                                   M3</w:t>
+      </w:r>
+    </w:p>
+    <w:p>
+      <w:pPr>
+        <w:spacing w:after="0" w:line="240" w:lineRule="auto"/>
+        <w:rPr>
+          <w:rFonts w:ascii="Consolas" w:eastAsia="Times New Roman" w:hAnsi="Consolas" w:cs="Times New Roman"/>
+          <w:sz w:val="21"/>
+          <w:szCs w:val="21"/>
+        </w:rPr>
+      </w:pPr>
+      <w:r>
+        <w:rPr>
+          <w:rFonts w:ascii="Consolas" w:eastAsia="Times New Roman" w:hAnsi="Consolas" w:cs="Times New Roman"/>
+          <w:sz w:val="21"/>
+          <w:szCs w:val="21"/>
+        </w:rPr>
+        <w:t>mileage                                  29925</w:t>
+      </w:r>
+    </w:p>
+    <w:p>
+      <w:pPr>
+        <w:spacing w:after="0" w:line="240" w:lineRule="auto"/>
+        <w:rPr>
+          <w:rFonts w:ascii="Consolas" w:eastAsia="Times New Roman" w:hAnsi="Consolas" w:cs="Times New Roman"/>
+          <w:sz w:val="21"/>
+          <w:szCs w:val="21"/>
+        </w:rPr>
+      </w:pPr>
+      <w:proofErr w:type="spellStart"/>
+      <w:r>
+        <w:rPr>
+          <w:rFonts w:ascii="Consolas" w:eastAsia="Times New Roman" w:hAnsi="Consolas" w:cs="Times New Roman"/>
+          <w:sz w:val="21"/>
+          <w:szCs w:val="21"/>
+        </w:rPr>
+        <w:t>engine_power</w:t>
+      </w:r>
+      <w:proofErr w:type="spellEnd"/>
+      <w:r>
+        <w:rPr>
+          <w:rFonts w:ascii="Consolas" w:eastAsia="Times New Roman" w:hAnsi="Consolas" w:cs="Times New Roman"/>
+          <w:sz w:val="21"/>
+          <w:szCs w:val="21"/>
+        </w:rPr>
+        <w:t xml:space="preserve">                               309</w:t>
+      </w:r>
+    </w:p>
+    <w:p>
+      <w:pPr>
+        <w:spacing w:after="0" w:line="240" w:lineRule="auto"/>
+        <w:rPr>
+          <w:rFonts w:ascii="Consolas" w:eastAsia="Times New Roman" w:hAnsi="Consolas" w:cs="Times New Roman"/>
+          <w:sz w:val="21"/>
+          <w:szCs w:val="21"/>
+        </w:rPr>
+      </w:pPr>
+      <w:proofErr w:type="spellStart"/>
+      <w:r>
+        <w:rPr>
+          <w:rFonts w:ascii="Consolas" w:eastAsia="Times New Roman" w:hAnsi="Consolas" w:cs="Times New Roman"/>
+          <w:sz w:val="21"/>
+          <w:szCs w:val="21"/>
+        </w:rPr>
+        <w:t>registration_date</w:t>
+      </w:r>
+      <w:proofErr w:type="spellEnd"/>
+      <w:r>
+        <w:rPr>
+          <w:rFonts w:ascii="Consolas" w:eastAsia="Times New Roman" w:hAnsi="Consolas" w:cs="Times New Roman"/>
+          <w:sz w:val="21"/>
+          <w:szCs w:val="21"/>
+        </w:rPr>
+        <w:t xml:space="preserve">          2012-09-01 00:00:00</w:t>
+      </w:r>
+    </w:p>
+    <w:p>
+      <w:pPr>
+        <w:spacing w:after="0" w:line="240" w:lineRule="auto"/>
+        <w:rPr>
+          <w:rFonts w:ascii="Consolas" w:eastAsia="Times New Roman" w:hAnsi="Consolas" w:cs="Times New Roman"/>
+          <w:sz w:val="21"/>
+          <w:szCs w:val="21"/>
+        </w:rPr>
+      </w:pPr>
+      <w:r>
+        <w:rPr>
+          <w:rFonts w:ascii="Consolas" w:eastAsia="Times New Roman" w:hAnsi="Consolas" w:cs="Times New Roman"/>
+          <w:sz w:val="21"/>
+          <w:szCs w:val="21"/>
+        </w:rPr>
+        <w:t>fuel                                    petrol</w:t>
+      </w:r>
+    </w:p>
+    <w:p>
+      <w:pPr>
+        <w:spacing w:after="0" w:line="240" w:lineRule="auto"/>
+        <w:rPr>
+          <w:rFonts w:ascii="Consolas" w:eastAsia="Times New Roman" w:hAnsi="Consolas" w:cs="Times New Roman"/>
+          <w:sz w:val="21"/>
+          <w:szCs w:val="21"/>
+        </w:rPr>
+      </w:pPr>
+      <w:proofErr w:type="spellStart"/>
+      <w:r>
+        <w:rPr>
+          <w:rFonts w:ascii="Consolas" w:eastAsia="Times New Roman" w:hAnsi="Consolas" w:cs="Times New Roman"/>
+          <w:sz w:val="21"/>
+          <w:szCs w:val="21"/>
+        </w:rPr>
+        <w:t>paint_color</w:t>
+      </w:r>
+      <w:proofErr w:type="spellEnd"/>
+      <w:r>
+        <w:rPr>
+          <w:rFonts w:ascii="Consolas" w:eastAsia="Times New Roman" w:hAnsi="Consolas" w:cs="Times New Roman"/>
+          <w:sz w:val="21"/>
+          <w:szCs w:val="21"/>
+        </w:rPr>
+        <w:t xml:space="preserve">                             silver</w:t>
+      </w:r>
+    </w:p>
+    <w:p>
+      <w:pPr>
+        <w:spacing w:after="0" w:line="240" w:lineRule="auto"/>
+        <w:rPr>
+          <w:rFonts w:ascii="Consolas" w:eastAsia="Times New Roman" w:hAnsi="Consolas" w:cs="Times New Roman"/>
+          <w:sz w:val="21"/>
+          <w:szCs w:val="21"/>
+        </w:rPr>
+      </w:pPr>
+      <w:proofErr w:type="spellStart"/>
+      <w:r>
+        <w:rPr>
+          <w:rFonts w:ascii="Consolas" w:eastAsia="Times New Roman" w:hAnsi="Consolas" w:cs="Times New Roman"/>
+          <w:sz w:val="21"/>
+          <w:szCs w:val="21"/>
+        </w:rPr>
+        <w:t>car_type</w:t>
+      </w:r>
+      <w:proofErr w:type="spellEnd"/>
+      <w:r>
+        <w:rPr>
+          <w:rFonts w:ascii="Consolas" w:eastAsia="Times New Roman" w:hAnsi="Consolas" w:cs="Times New Roman"/>
+          <w:sz w:val="21"/>
+          <w:szCs w:val="21"/>
+        </w:rPr>
+        <w:t xml:space="preserve">                                 coupe</w:t>
       </w:r>
     </w:p>
     <w:p>
@@ -4277,7 +4532,7 @@
           <w:sz w:val="21"/>
           <w:szCs w:val="21"/>
         </w:rPr>
-        <w:t>feature_4                                 True</w:t>
+        <w:t>feature_4                                False</w:t>
       </w:r>
     </w:p>
     <w:p>
@@ -4313,7 +4568,7 @@
           <w:sz w:val="21"/>
           <w:szCs w:val="21"/>
         </w:rPr>
-        <w:t>feature_6                                False</w:t>
+        <w:t>feature_6                                 True</w:t>
       </w:r>
     </w:p>
     <w:p>
@@ -4367,114 +4622,174 @@
           <w:sz w:val="21"/>
           <w:szCs w:val="21"/>
         </w:rPr>
-        <w:t>price                                    43600</w:t>
-      </w:r>
-    </w:p>
-    <w:p>
-      <w:pPr>
-        <w:spacing w:after="0" w:line="240" w:lineRule="auto"/>
-        <w:rPr>
-          <w:rFonts w:ascii="Consolas" w:eastAsia="Times New Roman" w:hAnsi="Consolas" w:cs="Times New Roman"/>
-          <w:sz w:val="21"/>
-          <w:szCs w:val="21"/>
-        </w:rPr>
-      </w:pPr>
-      <w:r>
-        <w:rPr>
-          <w:rFonts w:ascii="Consolas" w:eastAsia="Times New Roman" w:hAnsi="Consolas" w:cs="Times New Roman"/>
-          <w:sz w:val="21"/>
-          <w:szCs w:val="21"/>
-        </w:rPr>
-        <w:t>sold_at                    2018-08-01 00:00:00</w:t>
-      </w:r>
-    </w:p>
-    <w:p>
-      <w:pPr>
-        <w:spacing w:after="0" w:line="240" w:lineRule="auto"/>
-        <w:rPr>
-          <w:rFonts w:ascii="Consolas" w:eastAsia="Times New Roman" w:hAnsi="Consolas" w:cs="Times New Roman"/>
-          <w:sz w:val="21"/>
-          <w:szCs w:val="21"/>
-        </w:rPr>
-      </w:pPr>
-      <w:r>
-        <w:rPr>
-          <w:rFonts w:ascii="Consolas" w:eastAsia="Times New Roman" w:hAnsi="Consolas" w:cs="Times New Roman"/>
-          <w:sz w:val="21"/>
-          <w:szCs w:val="21"/>
-        </w:rPr>
-        <w:t>age_in_months_when_sold                     49</w:t>
-      </w:r>
-    </w:p>
-    <w:p>
-      <w:pPr>
-        <w:spacing w:after="0" w:line="240" w:lineRule="auto"/>
-        <w:rPr>
-          <w:rFonts w:ascii="Consolas" w:eastAsia="Times New Roman" w:hAnsi="Consolas" w:cs="Times New Roman"/>
-          <w:sz w:val="21"/>
-          <w:szCs w:val="21"/>
-        </w:rPr>
-      </w:pPr>
-      <w:r>
-        <w:rPr>
-          <w:rFonts w:ascii="Consolas" w:eastAsia="Times New Roman" w:hAnsi="Consolas" w:cs="Times New Roman"/>
-          <w:sz w:val="21"/>
-          <w:szCs w:val="21"/>
-        </w:rPr>
-        <w:t>month_sold_at                                8</w:t>
-      </w:r>
-    </w:p>
-    <w:p>
-      <w:pPr>
-        <w:spacing w:after="0" w:line="240" w:lineRule="auto"/>
-        <w:rPr>
-          <w:rFonts w:ascii="Consolas" w:eastAsia="Times New Roman" w:hAnsi="Consolas" w:cs="Times New Roman"/>
-          <w:sz w:val="21"/>
-          <w:szCs w:val="21"/>
-        </w:rPr>
-      </w:pPr>
-      <w:r>
-        <w:rPr>
-          <w:rFonts w:ascii="Consolas" w:eastAsia="Times New Roman" w:hAnsi="Consolas" w:cs="Times New Roman"/>
-          <w:sz w:val="21"/>
-          <w:szCs w:val="21"/>
-        </w:rPr>
-        <w:t>season_sold_at                          summer</w:t>
-      </w:r>
-    </w:p>
-    <w:p>
-      <w:pPr>
-        <w:spacing w:after="0" w:line="240" w:lineRule="auto"/>
-        <w:rPr>
-          <w:rFonts w:ascii="Consolas" w:eastAsia="Times New Roman" w:hAnsi="Consolas" w:cs="Times New Roman"/>
-          <w:sz w:val="21"/>
-          <w:szCs w:val="21"/>
-        </w:rPr>
-      </w:pPr>
-      <w:r>
-        <w:rPr>
-          <w:rFonts w:ascii="Consolas" w:eastAsia="Times New Roman" w:hAnsi="Consolas" w:cs="Times New Roman"/>
-          <w:sz w:val="21"/>
-          <w:szCs w:val="21"/>
-        </w:rPr>
-        <w:t>model_initial                                X</w:t>
-      </w:r>
-    </w:p>
-    <w:p>
-      <w:pPr>
-        <w:rPr>
-          <w:rFonts w:ascii="Consolas" w:eastAsia="Times New Roman" w:hAnsi="Consolas" w:cs="Times New Roman"/>
-          <w:sz w:val="21"/>
-          <w:szCs w:val="21"/>
-        </w:rPr>
-      </w:pPr>
-      <w:r>
-        <w:rPr>
-          <w:rFonts w:ascii="Consolas" w:eastAsia="Times New Roman" w:hAnsi="Consolas" w:cs="Times New Roman"/>
-          <w:sz w:val="21"/>
-          <w:szCs w:val="21"/>
-        </w:rPr>
-        <w:t>mileage_per_month                   808.734694</w:t>
+        <w:t>price                                    47000</w:t>
+      </w:r>
+    </w:p>
+    <w:p>
+      <w:pPr>
+        <w:spacing w:after="0" w:line="240" w:lineRule="auto"/>
+        <w:rPr>
+          <w:rFonts w:ascii="Consolas" w:eastAsia="Times New Roman" w:hAnsi="Consolas" w:cs="Times New Roman"/>
+          <w:sz w:val="21"/>
+          <w:szCs w:val="21"/>
+        </w:rPr>
+      </w:pPr>
+      <w:proofErr w:type="spellStart"/>
+      <w:r>
+        <w:rPr>
+          <w:rFonts w:ascii="Consolas" w:eastAsia="Times New Roman" w:hAnsi="Consolas" w:cs="Times New Roman"/>
+          <w:sz w:val="21"/>
+          <w:szCs w:val="21"/>
+        </w:rPr>
+        <w:t>sold_at</w:t>
+      </w:r>
+      <w:proofErr w:type="spellEnd"/>
+      <w:r>
+        <w:rPr>
+          <w:rFonts w:ascii="Consolas" w:eastAsia="Times New Roman" w:hAnsi="Consolas" w:cs="Times New Roman"/>
+          <w:sz w:val="21"/>
+          <w:szCs w:val="21"/>
+        </w:rPr>
+        <w:t xml:space="preserve">                    2018-04-01 00:00:00</w:t>
+      </w:r>
+    </w:p>
+    <w:p>
+      <w:pPr>
+        <w:spacing w:after="0" w:line="240" w:lineRule="auto"/>
+        <w:rPr>
+          <w:rFonts w:ascii="Consolas" w:eastAsia="Times New Roman" w:hAnsi="Consolas" w:cs="Times New Roman"/>
+          <w:sz w:val="21"/>
+          <w:szCs w:val="21"/>
+        </w:rPr>
+      </w:pPr>
+      <w:proofErr w:type="spellStart"/>
+      <w:r>
+        <w:rPr>
+          <w:rFonts w:ascii="Consolas" w:eastAsia="Times New Roman" w:hAnsi="Consolas" w:cs="Times New Roman"/>
+          <w:sz w:val="21"/>
+          <w:szCs w:val="21"/>
+        </w:rPr>
+        <w:t>age_in_months_when_sold</w:t>
+      </w:r>
+      <w:proofErr w:type="spellEnd"/>
+      <w:r>
+        <w:rPr>
+          <w:rFonts w:ascii="Consolas" w:eastAsia="Times New Roman" w:hAnsi="Consolas" w:cs="Times New Roman"/>
+          <w:sz w:val="21"/>
+          <w:szCs w:val="21"/>
+        </w:rPr>
+        <w:t xml:space="preserve">                     67</w:t>
+      </w:r>
+    </w:p>
+    <w:p>
+      <w:pPr>
+        <w:spacing w:after="0" w:line="240" w:lineRule="auto"/>
+        <w:rPr>
+          <w:rFonts w:ascii="Consolas" w:eastAsia="Times New Roman" w:hAnsi="Consolas" w:cs="Times New Roman"/>
+          <w:sz w:val="21"/>
+          <w:szCs w:val="21"/>
+        </w:rPr>
+      </w:pPr>
+      <w:proofErr w:type="spellStart"/>
+      <w:r>
+        <w:rPr>
+          <w:rFonts w:ascii="Consolas" w:eastAsia="Times New Roman" w:hAnsi="Consolas" w:cs="Times New Roman"/>
+          <w:sz w:val="21"/>
+          <w:szCs w:val="21"/>
+        </w:rPr>
+        <w:t>month_sold_at</w:t>
+      </w:r>
+      <w:proofErr w:type="spellEnd"/>
+      <w:r>
+        <w:rPr>
+          <w:rFonts w:ascii="Consolas" w:eastAsia="Times New Roman" w:hAnsi="Consolas" w:cs="Times New Roman"/>
+          <w:sz w:val="21"/>
+          <w:szCs w:val="21"/>
+        </w:rPr>
+        <w:t xml:space="preserve">                                4</w:t>
+      </w:r>
+    </w:p>
+    <w:p>
+      <w:pPr>
+        <w:spacing w:after="0" w:line="240" w:lineRule="auto"/>
+        <w:rPr>
+          <w:rFonts w:ascii="Consolas" w:eastAsia="Times New Roman" w:hAnsi="Consolas" w:cs="Times New Roman"/>
+          <w:sz w:val="21"/>
+          <w:szCs w:val="21"/>
+        </w:rPr>
+      </w:pPr>
+      <w:proofErr w:type="spellStart"/>
+      <w:r>
+        <w:rPr>
+          <w:rFonts w:ascii="Consolas" w:eastAsia="Times New Roman" w:hAnsi="Consolas" w:cs="Times New Roman"/>
+          <w:sz w:val="21"/>
+          <w:szCs w:val="21"/>
+        </w:rPr>
+        <w:t>season_sold_at</w:t>
+      </w:r>
+      <w:proofErr w:type="spellEnd"/>
+      <w:r>
+        <w:rPr>
+          <w:rFonts w:ascii="Consolas" w:eastAsia="Times New Roman" w:hAnsi="Consolas" w:cs="Times New Roman"/>
+          <w:sz w:val="21"/>
+          <w:szCs w:val="21"/>
+        </w:rPr>
+        <w:t xml:space="preserve">                          spring</w:t>
+      </w:r>
+    </w:p>
+    <w:p>
+      <w:pPr>
+        <w:spacing w:after="0" w:line="240" w:lineRule="auto"/>
+        <w:rPr>
+          <w:rFonts w:ascii="Consolas" w:eastAsia="Times New Roman" w:hAnsi="Consolas" w:cs="Times New Roman"/>
+          <w:sz w:val="21"/>
+          <w:szCs w:val="21"/>
+        </w:rPr>
+      </w:pPr>
+      <w:proofErr w:type="spellStart"/>
+      <w:r>
+        <w:rPr>
+          <w:rFonts w:ascii="Consolas" w:eastAsia="Times New Roman" w:hAnsi="Consolas" w:cs="Times New Roman"/>
+          <w:sz w:val="21"/>
+          <w:szCs w:val="21"/>
+        </w:rPr>
+        <w:t>model_initial</w:t>
+      </w:r>
+      <w:proofErr w:type="spellEnd"/>
+      <w:r>
+        <w:rPr>
+          <w:rFonts w:ascii="Consolas" w:eastAsia="Times New Roman" w:hAnsi="Consolas" w:cs="Times New Roman"/>
+          <w:sz w:val="21"/>
+          <w:szCs w:val="21"/>
+        </w:rPr>
+        <w:t xml:space="preserve">                                M</w:t>
+      </w:r>
+    </w:p>
+    <w:p>
+      <w:pPr>
+        <w:rPr>
+          <w:rFonts w:ascii="Consolas" w:eastAsia="Times New Roman" w:hAnsi="Consolas" w:cs="Times New Roman"/>
+          <w:sz w:val="21"/>
+          <w:szCs w:val="21"/>
+        </w:rPr>
+      </w:pPr>
+      <w:proofErr w:type="spellStart"/>
+      <w:r>
+        <w:rPr>
+          <w:rFonts w:ascii="Consolas" w:eastAsia="Times New Roman" w:hAnsi="Consolas" w:cs="Times New Roman"/>
+          <w:sz w:val="21"/>
+          <w:szCs w:val="21"/>
+        </w:rPr>
+        <w:t>mileage_per_month</w:t>
+      </w:r>
+      <w:proofErr w:type="spellEnd"/>
+      <w:r>
+        <w:rPr>
+          <w:rFonts w:ascii="Consolas" w:eastAsia="Times New Roman" w:hAnsi="Consolas" w:cs="Times New Roman"/>
+          <w:sz w:val="21"/>
+          <w:szCs w:val="21"/>
+        </w:rPr>
+        <w:t xml:space="preserve">                   446.641791</w:t>
       </w:r>
     </w:p>
     <w:p>
@@ -4482,7 +4797,7 @@
         <w:t xml:space="preserve">The calculated loss based on predictions was </w:t>
       </w:r>
       <w:r>
-        <w:t>-675.277344</w:t>
+        <w:t>-184.783203</w:t>
       </w:r>
       <w:r>
         <w:t>. It is expected that the real loss won’t be negative, but relatively low.</w:t>
@@ -4490,13 +4805,15 @@
     </w:p>
     <w:p>
       <w:r>
-        <w:t xml:space="preserve">Between </w:t>
-      </w:r>
-      <w:r>
-        <w:t>the</w:t>
-      </w:r>
-      <w:r>
-        <w:t xml:space="preserve"> candidates with low calculated loss values (less than 2,000) these many cars by model_key </w:t>
+        <w:t xml:space="preserve">Between the candidates with low calculated loss values (less than 2,000) these many cars by </w:t>
+      </w:r>
+      <w:proofErr w:type="spellStart"/>
+      <w:r>
+        <w:t>model_key</w:t>
+      </w:r>
+      <w:proofErr w:type="spellEnd"/>
+      <w:r>
+        <w:t xml:space="preserve"> </w:t>
       </w:r>
       <w:proofErr w:type="gramStart"/>
       <w:r>
@@ -4524,39 +4841,37 @@
           <w:szCs w:val="21"/>
           <w:lang w:val="es-ES"/>
         </w:rPr>
-        <w:t>X4                  14</w:t>
-      </w:r>
-    </w:p>
-    <w:p>
-      <w:pPr>
-        <w:spacing w:after="0" w:line="240" w:lineRule="auto"/>
+        <w:t>X4                  1</w:t>
+      </w:r>
+      <w:r>
         <w:rPr>
           <w:rFonts w:ascii="Consolas" w:eastAsia="Times New Roman" w:hAnsi="Consolas" w:cs="Times New Roman"/>
           <w:sz w:val="21"/>
           <w:szCs w:val="21"/>
           <w:lang w:val="es-ES"/>
         </w:rPr>
-      </w:pPr>
-      <w:r>
+        <w:t>3</w:t>
+      </w:r>
+    </w:p>
+    <w:p>
+      <w:pPr>
+        <w:spacing w:after="0" w:line="240" w:lineRule="auto"/>
         <w:rPr>
           <w:rFonts w:ascii="Consolas" w:eastAsia="Times New Roman" w:hAnsi="Consolas" w:cs="Times New Roman"/>
           <w:sz w:val="21"/>
           <w:szCs w:val="21"/>
           <w:lang w:val="es-ES"/>
         </w:rPr>
-        <w:t>X6                   4</w:t>
-      </w:r>
-    </w:p>
-    <w:p>
-      <w:pPr>
-        <w:spacing w:after="0" w:line="240" w:lineRule="auto"/>
+      </w:pPr>
+      <w:r>
         <w:rPr>
           <w:rFonts w:ascii="Consolas" w:eastAsia="Times New Roman" w:hAnsi="Consolas" w:cs="Times New Roman"/>
           <w:sz w:val="21"/>
           <w:szCs w:val="21"/>
           <w:lang w:val="es-ES"/>
         </w:rPr>
-      </w:pPr>
+        <w:t xml:space="preserve">X6                   </w:t>
+      </w:r>
       <w:r>
         <w:rPr>
           <w:rFonts w:ascii="Consolas" w:eastAsia="Times New Roman" w:hAnsi="Consolas" w:cs="Times New Roman"/>
@@ -4564,6 +4879,26 @@
           <w:szCs w:val="21"/>
           <w:lang w:val="es-ES"/>
         </w:rPr>
+        <w:t>3</w:t>
+      </w:r>
+    </w:p>
+    <w:p>
+      <w:pPr>
+        <w:spacing w:after="0" w:line="240" w:lineRule="auto"/>
+        <w:rPr>
+          <w:rFonts w:ascii="Consolas" w:eastAsia="Times New Roman" w:hAnsi="Consolas" w:cs="Times New Roman"/>
+          <w:sz w:val="21"/>
+          <w:szCs w:val="21"/>
+          <w:lang w:val="es-ES"/>
+        </w:rPr>
+      </w:pPr>
+      <w:r>
+        <w:rPr>
+          <w:rFonts w:ascii="Consolas" w:eastAsia="Times New Roman" w:hAnsi="Consolas" w:cs="Times New Roman"/>
+          <w:sz w:val="21"/>
+          <w:szCs w:val="21"/>
+          <w:lang w:val="es-ES"/>
+        </w:rPr>
         <w:t>M3                   3</w:t>
       </w:r>
     </w:p>
@@ -4608,15 +4943,24 @@
       </w:r>
     </w:p>
     <w:p>
-      <w:r>
-        <w:rPr>
-          <w:rFonts w:ascii="Consolas" w:eastAsia="Times New Roman" w:hAnsi="Consolas" w:cs="Times New Roman"/>
-          <w:sz w:val="21"/>
-          <w:szCs w:val="21"/>
+      <w:pPr>
+        <w:rPr>
+          <w:lang w:val="es-ES"/>
+        </w:rPr>
+      </w:pPr>
+      <w:r>
+        <w:rPr>
+          <w:rFonts w:ascii="Consolas" w:eastAsia="Times New Roman" w:hAnsi="Consolas" w:cs="Times New Roman"/>
+          <w:sz w:val="21"/>
+          <w:szCs w:val="21"/>
+          <w:lang w:val="es-ES"/>
         </w:rPr>
         <w:t>X5 M                 2</w:t>
       </w:r>
       <w:r>
+        <w:rPr>
+          <w:lang w:val="es-ES"/>
+        </w:rPr>
         <w:t xml:space="preserve"> </w:t>
       </w:r>
     </w:p>
@@ -4643,10 +4987,10 @@
     <w:p>
       <w:r>
         <w:drawing>
-          <wp:inline distT="0" distB="0" distL="0" distR="0" wp14:anchorId="62F40AE6" wp14:editId="152B7740">
-            <wp:extent cx="5943600" cy="3422650"/>
-            <wp:effectExtent l="0" t="0" r="0" b="6350"/>
-            <wp:docPr id="1099974078" name="Picture 1"/>
+          <wp:inline distT="0" distB="0" distL="0" distR="0" wp14:anchorId="00CC4025" wp14:editId="49488151">
+            <wp:extent cx="5943600" cy="3458845"/>
+            <wp:effectExtent l="0" t="0" r="0" b="8255"/>
+            <wp:docPr id="257229941" name="Picture 1" descr="A graph with numbers and text&#10;&#10;Description automatically generated"/>
             <wp:cNvGraphicFramePr>
               <a:graphicFrameLocks xmlns:a="http://schemas.openxmlformats.org/drawingml/2006/main" noChangeAspect="1"/>
             </wp:cNvGraphicFramePr>
@@ -4654,663 +4998,7 @@
               <a:graphicData uri="http://schemas.openxmlformats.org/drawingml/2006/picture">
                 <pic:pic xmlns:pic="http://schemas.openxmlformats.org/drawingml/2006/picture">
                   <pic:nvPicPr>
-                    <pic:cNvPr id="1099974078" name=""/>
-                    <pic:cNvPicPr/>
-                  </pic:nvPicPr>
-                  <pic:blipFill>
-                    <a:blip r:embed="rId13"/>
-                    <a:stretch>
-                      <a:fillRect/>
-                    </a:stretch>
-                  </pic:blipFill>
-                  <pic:spPr>
-                    <a:xfrm>
-                      <a:off x="0" y="0"/>
-                      <a:ext cx="5943600" cy="3422650"/>
-                    </a:xfrm>
-                    <a:prstGeom prst="rect">
-                      <a:avLst/>
-                    </a:prstGeom>
-                  </pic:spPr>
-                </pic:pic>
-              </a:graphicData>
-            </a:graphic>
-          </wp:inline>
-        </w:drawing>
-      </w:r>
-    </w:p>
-    <w:p>
-      <w:r>
-        <w:lastRenderedPageBreak/>
-        <w:t>Prediction 1 year later:</w:t>
-      </w:r>
-    </w:p>
-    <w:p>
-      <w:r>
-        <w:drawing>
-          <wp:inline distT="0" distB="0" distL="0" distR="0" wp14:anchorId="6CD599C3" wp14:editId="4D51E8AC">
-            <wp:extent cx="5943600" cy="3422650"/>
-            <wp:effectExtent l="0" t="0" r="0" b="6350"/>
-            <wp:docPr id="39426730" name="Picture 1" descr="A graph with numbers and lines&#10;&#10;Description automatically generated"/>
-            <wp:cNvGraphicFramePr>
-              <a:graphicFrameLocks xmlns:a="http://schemas.openxmlformats.org/drawingml/2006/main" noChangeAspect="1"/>
-            </wp:cNvGraphicFramePr>
-            <a:graphic xmlns:a="http://schemas.openxmlformats.org/drawingml/2006/main">
-              <a:graphicData uri="http://schemas.openxmlformats.org/drawingml/2006/picture">
-                <pic:pic xmlns:pic="http://schemas.openxmlformats.org/drawingml/2006/picture">
-                  <pic:nvPicPr>
-                    <pic:cNvPr id="39426730" name="Picture 1" descr="A graph with numbers and lines&#10;&#10;Description automatically generated"/>
-                    <pic:cNvPicPr/>
-                  </pic:nvPicPr>
-                  <pic:blipFill>
-                    <a:blip r:embed="rId14"/>
-                    <a:stretch>
-                      <a:fillRect/>
-                    </a:stretch>
-                  </pic:blipFill>
-                  <pic:spPr>
-                    <a:xfrm>
-                      <a:off x="0" y="0"/>
-                      <a:ext cx="5943600" cy="3422650"/>
-                    </a:xfrm>
-                    <a:prstGeom prst="rect">
-                      <a:avLst/>
-                    </a:prstGeom>
-                  </pic:spPr>
-                </pic:pic>
-              </a:graphicData>
-            </a:graphic>
-          </wp:inline>
-        </w:drawing>
-      </w:r>
-    </w:p>
-    <w:p/>
-    <w:p>
-      <w:pPr>
-        <w:pStyle w:val="Heading3"/>
-      </w:pPr>
-      <w:r>
-        <w:t xml:space="preserve">“Today” is a month after last </w:t>
-      </w:r>
-      <w:proofErr w:type="gramStart"/>
-      <w:r>
-        <w:t>auction</w:t>
-      </w:r>
-      <w:proofErr w:type="gramEnd"/>
-    </w:p>
-    <w:p>
-      <w:r>
-        <w:t xml:space="preserve">The car, in the original dataset, with the lowest loss was: </w:t>
-      </w:r>
-    </w:p>
-    <w:p>
-      <w:pPr>
-        <w:spacing w:after="0" w:line="240" w:lineRule="auto"/>
-        <w:rPr>
-          <w:rFonts w:ascii="Consolas" w:eastAsia="Times New Roman" w:hAnsi="Consolas" w:cs="Times New Roman"/>
-          <w:sz w:val="21"/>
-          <w:szCs w:val="21"/>
-        </w:rPr>
-      </w:pPr>
-      <w:r>
-        <w:rPr>
-          <w:rFonts w:ascii="Consolas" w:eastAsia="Times New Roman" w:hAnsi="Consolas" w:cs="Times New Roman"/>
-          <w:sz w:val="21"/>
-          <w:szCs w:val="21"/>
-        </w:rPr>
-        <w:t>maker_key                                  BMW</w:t>
-      </w:r>
-    </w:p>
-    <w:p>
-      <w:pPr>
-        <w:spacing w:after="0" w:line="240" w:lineRule="auto"/>
-        <w:rPr>
-          <w:rFonts w:ascii="Consolas" w:eastAsia="Times New Roman" w:hAnsi="Consolas" w:cs="Times New Roman"/>
-          <w:sz w:val="21"/>
-          <w:szCs w:val="21"/>
-        </w:rPr>
-      </w:pPr>
-      <w:r>
-        <w:rPr>
-          <w:rFonts w:ascii="Consolas" w:eastAsia="Times New Roman" w:hAnsi="Consolas" w:cs="Times New Roman"/>
-          <w:sz w:val="21"/>
-          <w:szCs w:val="21"/>
-        </w:rPr>
-        <w:t>model_key                                   X3</w:t>
-      </w:r>
-    </w:p>
-    <w:p>
-      <w:pPr>
-        <w:spacing w:after="0" w:line="240" w:lineRule="auto"/>
-        <w:rPr>
-          <w:rFonts w:ascii="Consolas" w:eastAsia="Times New Roman" w:hAnsi="Consolas" w:cs="Times New Roman"/>
-          <w:sz w:val="21"/>
-          <w:szCs w:val="21"/>
-        </w:rPr>
-      </w:pPr>
-      <w:r>
-        <w:rPr>
-          <w:rFonts w:ascii="Consolas" w:eastAsia="Times New Roman" w:hAnsi="Consolas" w:cs="Times New Roman"/>
-          <w:sz w:val="21"/>
-          <w:szCs w:val="21"/>
-        </w:rPr>
-        <w:t>mileage                                  46409</w:t>
-      </w:r>
-    </w:p>
-    <w:p>
-      <w:pPr>
-        <w:spacing w:after="0" w:line="240" w:lineRule="auto"/>
-        <w:rPr>
-          <w:rFonts w:ascii="Consolas" w:eastAsia="Times New Roman" w:hAnsi="Consolas" w:cs="Times New Roman"/>
-          <w:sz w:val="21"/>
-          <w:szCs w:val="21"/>
-        </w:rPr>
-      </w:pPr>
-      <w:r>
-        <w:rPr>
-          <w:rFonts w:ascii="Consolas" w:eastAsia="Times New Roman" w:hAnsi="Consolas" w:cs="Times New Roman"/>
-          <w:sz w:val="21"/>
-          <w:szCs w:val="21"/>
-        </w:rPr>
-        <w:t>engine_power                               135</w:t>
-      </w:r>
-    </w:p>
-    <w:p>
-      <w:pPr>
-        <w:spacing w:after="0" w:line="240" w:lineRule="auto"/>
-        <w:rPr>
-          <w:rFonts w:ascii="Consolas" w:eastAsia="Times New Roman" w:hAnsi="Consolas" w:cs="Times New Roman"/>
-          <w:sz w:val="21"/>
-          <w:szCs w:val="21"/>
-        </w:rPr>
-      </w:pPr>
-      <w:r>
-        <w:rPr>
-          <w:rFonts w:ascii="Consolas" w:eastAsia="Times New Roman" w:hAnsi="Consolas" w:cs="Times New Roman"/>
-          <w:sz w:val="21"/>
-          <w:szCs w:val="21"/>
-        </w:rPr>
-        <w:t>registration_date          2014-04-01 00:00:00</w:t>
-      </w:r>
-    </w:p>
-    <w:p>
-      <w:pPr>
-        <w:spacing w:after="0" w:line="240" w:lineRule="auto"/>
-        <w:rPr>
-          <w:rFonts w:ascii="Consolas" w:eastAsia="Times New Roman" w:hAnsi="Consolas" w:cs="Times New Roman"/>
-          <w:sz w:val="21"/>
-          <w:szCs w:val="21"/>
-        </w:rPr>
-      </w:pPr>
-      <w:r>
-        <w:rPr>
-          <w:rFonts w:ascii="Consolas" w:eastAsia="Times New Roman" w:hAnsi="Consolas" w:cs="Times New Roman"/>
-          <w:sz w:val="21"/>
-          <w:szCs w:val="21"/>
-        </w:rPr>
-        <w:t>fuel                                    diesel</w:t>
-      </w:r>
-    </w:p>
-    <w:p>
-      <w:pPr>
-        <w:spacing w:after="0" w:line="240" w:lineRule="auto"/>
-        <w:rPr>
-          <w:rFonts w:ascii="Consolas" w:eastAsia="Times New Roman" w:hAnsi="Consolas" w:cs="Times New Roman"/>
-          <w:sz w:val="21"/>
-          <w:szCs w:val="21"/>
-        </w:rPr>
-      </w:pPr>
-      <w:r>
-        <w:rPr>
-          <w:rFonts w:ascii="Consolas" w:eastAsia="Times New Roman" w:hAnsi="Consolas" w:cs="Times New Roman"/>
-          <w:sz w:val="21"/>
-          <w:szCs w:val="21"/>
-        </w:rPr>
-        <w:t>paint_color                             silver</w:t>
-      </w:r>
-    </w:p>
-    <w:p>
-      <w:pPr>
-        <w:spacing w:after="0" w:line="240" w:lineRule="auto"/>
-        <w:rPr>
-          <w:rFonts w:ascii="Consolas" w:eastAsia="Times New Roman" w:hAnsi="Consolas" w:cs="Times New Roman"/>
-          <w:sz w:val="21"/>
-          <w:szCs w:val="21"/>
-        </w:rPr>
-      </w:pPr>
-      <w:r>
-        <w:rPr>
-          <w:rFonts w:ascii="Consolas" w:eastAsia="Times New Roman" w:hAnsi="Consolas" w:cs="Times New Roman"/>
-          <w:sz w:val="21"/>
-          <w:szCs w:val="21"/>
-        </w:rPr>
-        <w:t>car_type                                   suv</w:t>
-      </w:r>
-    </w:p>
-    <w:p>
-      <w:pPr>
-        <w:spacing w:after="0" w:line="240" w:lineRule="auto"/>
-        <w:rPr>
-          <w:rFonts w:ascii="Consolas" w:eastAsia="Times New Roman" w:hAnsi="Consolas" w:cs="Times New Roman"/>
-          <w:sz w:val="21"/>
-          <w:szCs w:val="21"/>
-        </w:rPr>
-      </w:pPr>
-      <w:r>
-        <w:rPr>
-          <w:rFonts w:ascii="Consolas" w:eastAsia="Times New Roman" w:hAnsi="Consolas" w:cs="Times New Roman"/>
-          <w:sz w:val="21"/>
-          <w:szCs w:val="21"/>
-        </w:rPr>
-        <w:t>feature_1                                 True</w:t>
-      </w:r>
-    </w:p>
-    <w:p>
-      <w:pPr>
-        <w:spacing w:after="0" w:line="240" w:lineRule="auto"/>
-        <w:rPr>
-          <w:rFonts w:ascii="Consolas" w:eastAsia="Times New Roman" w:hAnsi="Consolas" w:cs="Times New Roman"/>
-          <w:sz w:val="21"/>
-          <w:szCs w:val="21"/>
-        </w:rPr>
-      </w:pPr>
-      <w:r>
-        <w:rPr>
-          <w:rFonts w:ascii="Consolas" w:eastAsia="Times New Roman" w:hAnsi="Consolas" w:cs="Times New Roman"/>
-          <w:sz w:val="21"/>
-          <w:szCs w:val="21"/>
-        </w:rPr>
-        <w:t>feature_2                                 True</w:t>
-      </w:r>
-    </w:p>
-    <w:p>
-      <w:pPr>
-        <w:spacing w:after="0" w:line="240" w:lineRule="auto"/>
-        <w:rPr>
-          <w:rFonts w:ascii="Consolas" w:eastAsia="Times New Roman" w:hAnsi="Consolas" w:cs="Times New Roman"/>
-          <w:sz w:val="21"/>
-          <w:szCs w:val="21"/>
-        </w:rPr>
-      </w:pPr>
-      <w:r>
-        <w:rPr>
-          <w:rFonts w:ascii="Consolas" w:eastAsia="Times New Roman" w:hAnsi="Consolas" w:cs="Times New Roman"/>
-          <w:sz w:val="21"/>
-          <w:szCs w:val="21"/>
-        </w:rPr>
-        <w:t>feature_3                                False</w:t>
-      </w:r>
-    </w:p>
-    <w:p>
-      <w:pPr>
-        <w:spacing w:after="0" w:line="240" w:lineRule="auto"/>
-        <w:rPr>
-          <w:rFonts w:ascii="Consolas" w:eastAsia="Times New Roman" w:hAnsi="Consolas" w:cs="Times New Roman"/>
-          <w:sz w:val="21"/>
-          <w:szCs w:val="21"/>
-        </w:rPr>
-      </w:pPr>
-      <w:r>
-        <w:rPr>
-          <w:rFonts w:ascii="Consolas" w:eastAsia="Times New Roman" w:hAnsi="Consolas" w:cs="Times New Roman"/>
-          <w:sz w:val="21"/>
-          <w:szCs w:val="21"/>
-        </w:rPr>
-        <w:t>feature_4                                False</w:t>
-      </w:r>
-    </w:p>
-    <w:p>
-      <w:pPr>
-        <w:spacing w:after="0" w:line="240" w:lineRule="auto"/>
-        <w:rPr>
-          <w:rFonts w:ascii="Consolas" w:eastAsia="Times New Roman" w:hAnsi="Consolas" w:cs="Times New Roman"/>
-          <w:sz w:val="21"/>
-          <w:szCs w:val="21"/>
-        </w:rPr>
-      </w:pPr>
-      <w:r>
-        <w:rPr>
-          <w:rFonts w:ascii="Consolas" w:eastAsia="Times New Roman" w:hAnsi="Consolas" w:cs="Times New Roman"/>
-          <w:sz w:val="21"/>
-          <w:szCs w:val="21"/>
-        </w:rPr>
-        <w:t>feature_5                                False</w:t>
-      </w:r>
-    </w:p>
-    <w:p>
-      <w:pPr>
-        <w:spacing w:after="0" w:line="240" w:lineRule="auto"/>
-        <w:rPr>
-          <w:rFonts w:ascii="Consolas" w:eastAsia="Times New Roman" w:hAnsi="Consolas" w:cs="Times New Roman"/>
-          <w:sz w:val="21"/>
-          <w:szCs w:val="21"/>
-        </w:rPr>
-      </w:pPr>
-      <w:r>
-        <w:rPr>
-          <w:rFonts w:ascii="Consolas" w:eastAsia="Times New Roman" w:hAnsi="Consolas" w:cs="Times New Roman"/>
-          <w:sz w:val="21"/>
-          <w:szCs w:val="21"/>
-        </w:rPr>
-        <w:t>feature_6                                False</w:t>
-      </w:r>
-    </w:p>
-    <w:p>
-      <w:pPr>
-        <w:spacing w:after="0" w:line="240" w:lineRule="auto"/>
-        <w:rPr>
-          <w:rFonts w:ascii="Consolas" w:eastAsia="Times New Roman" w:hAnsi="Consolas" w:cs="Times New Roman"/>
-          <w:sz w:val="21"/>
-          <w:szCs w:val="21"/>
-        </w:rPr>
-      </w:pPr>
-      <w:r>
-        <w:rPr>
-          <w:rFonts w:ascii="Consolas" w:eastAsia="Times New Roman" w:hAnsi="Consolas" w:cs="Times New Roman"/>
-          <w:sz w:val="21"/>
-          <w:szCs w:val="21"/>
-        </w:rPr>
-        <w:t>feature_7                                False</w:t>
-      </w:r>
-    </w:p>
-    <w:p>
-      <w:pPr>
-        <w:spacing w:after="0" w:line="240" w:lineRule="auto"/>
-        <w:rPr>
-          <w:rFonts w:ascii="Consolas" w:eastAsia="Times New Roman" w:hAnsi="Consolas" w:cs="Times New Roman"/>
-          <w:sz w:val="21"/>
-          <w:szCs w:val="21"/>
-        </w:rPr>
-      </w:pPr>
-      <w:r>
-        <w:rPr>
-          <w:rFonts w:ascii="Consolas" w:eastAsia="Times New Roman" w:hAnsi="Consolas" w:cs="Times New Roman"/>
-          <w:sz w:val="21"/>
-          <w:szCs w:val="21"/>
-        </w:rPr>
-        <w:t>feature_8                                 True</w:t>
-      </w:r>
-    </w:p>
-    <w:p>
-      <w:pPr>
-        <w:spacing w:after="0" w:line="240" w:lineRule="auto"/>
-        <w:rPr>
-          <w:rFonts w:ascii="Consolas" w:eastAsia="Times New Roman" w:hAnsi="Consolas" w:cs="Times New Roman"/>
-          <w:sz w:val="21"/>
-          <w:szCs w:val="21"/>
-        </w:rPr>
-      </w:pPr>
-      <w:r>
-        <w:rPr>
-          <w:rFonts w:ascii="Consolas" w:eastAsia="Times New Roman" w:hAnsi="Consolas" w:cs="Times New Roman"/>
-          <w:sz w:val="21"/>
-          <w:szCs w:val="21"/>
-        </w:rPr>
-        <w:t>price                                    22800</w:t>
-      </w:r>
-    </w:p>
-    <w:p>
-      <w:pPr>
-        <w:spacing w:after="0" w:line="240" w:lineRule="auto"/>
-        <w:rPr>
-          <w:rFonts w:ascii="Consolas" w:eastAsia="Times New Roman" w:hAnsi="Consolas" w:cs="Times New Roman"/>
-          <w:sz w:val="21"/>
-          <w:szCs w:val="21"/>
-        </w:rPr>
-      </w:pPr>
-      <w:r>
-        <w:rPr>
-          <w:rFonts w:ascii="Consolas" w:eastAsia="Times New Roman" w:hAnsi="Consolas" w:cs="Times New Roman"/>
-          <w:sz w:val="21"/>
-          <w:szCs w:val="21"/>
-        </w:rPr>
-        <w:t>sold_at                    2018-05-01 00:00:00</w:t>
-      </w:r>
-    </w:p>
-    <w:p>
-      <w:pPr>
-        <w:spacing w:after="0" w:line="240" w:lineRule="auto"/>
-        <w:rPr>
-          <w:rFonts w:ascii="Consolas" w:eastAsia="Times New Roman" w:hAnsi="Consolas" w:cs="Times New Roman"/>
-          <w:sz w:val="21"/>
-          <w:szCs w:val="21"/>
-        </w:rPr>
-      </w:pPr>
-      <w:r>
-        <w:rPr>
-          <w:rFonts w:ascii="Consolas" w:eastAsia="Times New Roman" w:hAnsi="Consolas" w:cs="Times New Roman"/>
-          <w:sz w:val="21"/>
-          <w:szCs w:val="21"/>
-        </w:rPr>
-        <w:t>age_in_months_when_sold                     49</w:t>
-      </w:r>
-    </w:p>
-    <w:p>
-      <w:pPr>
-        <w:spacing w:after="0" w:line="240" w:lineRule="auto"/>
-        <w:rPr>
-          <w:rFonts w:ascii="Consolas" w:eastAsia="Times New Roman" w:hAnsi="Consolas" w:cs="Times New Roman"/>
-          <w:sz w:val="21"/>
-          <w:szCs w:val="21"/>
-        </w:rPr>
-      </w:pPr>
-      <w:r>
-        <w:rPr>
-          <w:rFonts w:ascii="Consolas" w:eastAsia="Times New Roman" w:hAnsi="Consolas" w:cs="Times New Roman"/>
-          <w:sz w:val="21"/>
-          <w:szCs w:val="21"/>
-        </w:rPr>
-        <w:t>month_sold_at                                5</w:t>
-      </w:r>
-    </w:p>
-    <w:p>
-      <w:pPr>
-        <w:spacing w:after="0" w:line="240" w:lineRule="auto"/>
-        <w:rPr>
-          <w:rFonts w:ascii="Consolas" w:eastAsia="Times New Roman" w:hAnsi="Consolas" w:cs="Times New Roman"/>
-          <w:sz w:val="21"/>
-          <w:szCs w:val="21"/>
-        </w:rPr>
-      </w:pPr>
-      <w:r>
-        <w:rPr>
-          <w:rFonts w:ascii="Consolas" w:eastAsia="Times New Roman" w:hAnsi="Consolas" w:cs="Times New Roman"/>
-          <w:sz w:val="21"/>
-          <w:szCs w:val="21"/>
-        </w:rPr>
-        <w:t>season_sold_at                          spring</w:t>
-      </w:r>
-    </w:p>
-    <w:p>
-      <w:pPr>
-        <w:spacing w:after="0" w:line="240" w:lineRule="auto"/>
-        <w:rPr>
-          <w:rFonts w:ascii="Consolas" w:eastAsia="Times New Roman" w:hAnsi="Consolas" w:cs="Times New Roman"/>
-          <w:sz w:val="21"/>
-          <w:szCs w:val="21"/>
-        </w:rPr>
-      </w:pPr>
-      <w:r>
-        <w:rPr>
-          <w:rFonts w:ascii="Consolas" w:eastAsia="Times New Roman" w:hAnsi="Consolas" w:cs="Times New Roman"/>
-          <w:sz w:val="21"/>
-          <w:szCs w:val="21"/>
-        </w:rPr>
-        <w:t>model_initial                                X</w:t>
-      </w:r>
-    </w:p>
-    <w:p>
-      <w:pPr>
-        <w:rPr>
-          <w:rFonts w:ascii="Consolas" w:eastAsia="Times New Roman" w:hAnsi="Consolas" w:cs="Times New Roman"/>
-          <w:sz w:val="21"/>
-          <w:szCs w:val="21"/>
-        </w:rPr>
-      </w:pPr>
-      <w:r>
-        <w:rPr>
-          <w:rFonts w:ascii="Consolas" w:eastAsia="Times New Roman" w:hAnsi="Consolas" w:cs="Times New Roman"/>
-          <w:sz w:val="21"/>
-          <w:szCs w:val="21"/>
-        </w:rPr>
-        <w:lastRenderedPageBreak/>
-        <w:t>mileage_per_month                   947.122449</w:t>
-      </w:r>
-    </w:p>
-    <w:p>
-      <w:r>
-        <w:t xml:space="preserve">The calculated loss based on predictions was </w:t>
-      </w:r>
-      <w:r>
-        <w:t>-15594.402344</w:t>
-      </w:r>
-      <w:r>
-        <w:t xml:space="preserve">. </w:t>
-      </w:r>
-      <w:r>
-        <w:t xml:space="preserve">This result </w:t>
-      </w:r>
-      <w:r>
-        <w:rPr>
-          <w:b/>
-          <w:bCs/>
-        </w:rPr>
-        <w:t>does not make sense in the context of the question</w:t>
-      </w:r>
-      <w:r>
-        <w:t>.</w:t>
-      </w:r>
-    </w:p>
-    <w:p>
-      <w:r>
-        <w:t xml:space="preserve">Between the candidates with low calculated loss values (less than 2,000) these many cars by model_key </w:t>
-      </w:r>
-      <w:proofErr w:type="gramStart"/>
-      <w:r>
-        <w:t>were</w:t>
-      </w:r>
-      <w:proofErr w:type="gramEnd"/>
-      <w:r>
-        <w:t xml:space="preserve"> found:</w:t>
-      </w:r>
-    </w:p>
-    <w:p>
-      <w:pPr>
-        <w:spacing w:after="0" w:line="240" w:lineRule="auto"/>
-        <w:rPr>
-          <w:rFonts w:ascii="Consolas" w:eastAsia="Times New Roman" w:hAnsi="Consolas" w:cs="Times New Roman"/>
-          <w:sz w:val="21"/>
-          <w:szCs w:val="21"/>
-        </w:rPr>
-      </w:pPr>
-      <w:r>
-        <w:rPr>
-          <w:rFonts w:ascii="Consolas" w:eastAsia="Times New Roman" w:hAnsi="Consolas" w:cs="Times New Roman"/>
-          <w:sz w:val="21"/>
-          <w:szCs w:val="21"/>
-        </w:rPr>
-        <w:t>X3                34</w:t>
-      </w:r>
-    </w:p>
-    <w:p>
-      <w:pPr>
-        <w:spacing w:after="0" w:line="240" w:lineRule="auto"/>
-        <w:rPr>
-          <w:rFonts w:ascii="Consolas" w:eastAsia="Times New Roman" w:hAnsi="Consolas" w:cs="Times New Roman"/>
-          <w:sz w:val="21"/>
-          <w:szCs w:val="21"/>
-        </w:rPr>
-      </w:pPr>
-      <w:r>
-        <w:rPr>
-          <w:rFonts w:ascii="Consolas" w:eastAsia="Times New Roman" w:hAnsi="Consolas" w:cs="Times New Roman"/>
-          <w:sz w:val="21"/>
-          <w:szCs w:val="21"/>
-        </w:rPr>
-        <w:t>X4                27</w:t>
-      </w:r>
-    </w:p>
-    <w:p>
-      <w:pPr>
-        <w:spacing w:after="0" w:line="240" w:lineRule="auto"/>
-        <w:rPr>
-          <w:rFonts w:ascii="Consolas" w:eastAsia="Times New Roman" w:hAnsi="Consolas" w:cs="Times New Roman"/>
-          <w:sz w:val="21"/>
-          <w:szCs w:val="21"/>
-        </w:rPr>
-      </w:pPr>
-      <w:r>
-        <w:rPr>
-          <w:rFonts w:ascii="Consolas" w:eastAsia="Times New Roman" w:hAnsi="Consolas" w:cs="Times New Roman"/>
-          <w:sz w:val="21"/>
-          <w:szCs w:val="21"/>
-        </w:rPr>
-        <w:t>420               23</w:t>
-      </w:r>
-    </w:p>
-    <w:p>
-      <w:pPr>
-        <w:spacing w:after="0" w:line="240" w:lineRule="auto"/>
-        <w:rPr>
-          <w:rFonts w:ascii="Consolas" w:eastAsia="Times New Roman" w:hAnsi="Consolas" w:cs="Times New Roman"/>
-          <w:sz w:val="21"/>
-          <w:szCs w:val="21"/>
-        </w:rPr>
-      </w:pPr>
-      <w:r>
-        <w:rPr>
-          <w:rFonts w:ascii="Consolas" w:eastAsia="Times New Roman" w:hAnsi="Consolas" w:cs="Times New Roman"/>
-          <w:sz w:val="21"/>
-          <w:szCs w:val="21"/>
-        </w:rPr>
-        <w:t>520               23</w:t>
-      </w:r>
-    </w:p>
-    <w:p>
-      <w:r>
-        <w:rPr>
-          <w:rFonts w:ascii="Consolas" w:eastAsia="Times New Roman" w:hAnsi="Consolas" w:cs="Times New Roman"/>
-          <w:sz w:val="21"/>
-          <w:szCs w:val="21"/>
-        </w:rPr>
-        <w:t>420 Gran Coupé    19</w:t>
-      </w:r>
-    </w:p>
-    <w:p>
-      <w:r>
-        <w:t xml:space="preserve">The </w:t>
-      </w:r>
-      <w:r>
-        <w:rPr>
-          <w:b/>
-          <w:bCs/>
-        </w:rPr>
-        <w:t>predicted prices as well as the SHAP values</w:t>
-      </w:r>
-      <w:r>
-        <w:t xml:space="preserve"> for the predictions are shown in the plots below.</w:t>
-      </w:r>
-    </w:p>
-    <w:p>
-      <w:r>
-        <w:t>Prediction today:</w:t>
-      </w:r>
-    </w:p>
-    <w:p>
-      <w:r>
-        <w:drawing>
-          <wp:inline distT="0" distB="0" distL="0" distR="0" wp14:anchorId="08ED0BE5" wp14:editId="7E54415F">
-            <wp:extent cx="5943600" cy="3458845"/>
-            <wp:effectExtent l="0" t="0" r="0" b="8255"/>
-            <wp:docPr id="1612450082" name="Picture 1"/>
-            <wp:cNvGraphicFramePr>
-              <a:graphicFrameLocks xmlns:a="http://schemas.openxmlformats.org/drawingml/2006/main" noChangeAspect="1"/>
-            </wp:cNvGraphicFramePr>
-            <a:graphic xmlns:a="http://schemas.openxmlformats.org/drawingml/2006/main">
-              <a:graphicData uri="http://schemas.openxmlformats.org/drawingml/2006/picture">
-                <pic:pic xmlns:pic="http://schemas.openxmlformats.org/drawingml/2006/picture">
-                  <pic:nvPicPr>
-                    <pic:cNvPr id="1612450082" name=""/>
+                    <pic:cNvPr id="257229941" name="Picture 1" descr="A graph with numbers and text&#10;&#10;Description automatically generated"/>
                     <pic:cNvPicPr/>
                   </pic:nvPicPr>
                   <pic:blipFill>
@@ -5337,17 +5025,17 @@
     </w:p>
     <w:p>
       <w:r>
+        <w:lastRenderedPageBreak/>
         <w:t>Prediction 1 year later:</w:t>
       </w:r>
     </w:p>
     <w:p>
       <w:r>
-        <w:lastRenderedPageBreak/>
         <w:drawing>
-          <wp:inline distT="0" distB="0" distL="0" distR="0" wp14:anchorId="47BC4AFF" wp14:editId="7DA59D16">
-            <wp:extent cx="5943600" cy="3462020"/>
-            <wp:effectExtent l="0" t="0" r="0" b="5080"/>
-            <wp:docPr id="379043234" name="Picture 1" descr="A graph with numbers and a bar chart&#10;&#10;Description automatically generated with medium confidence"/>
+          <wp:inline distT="0" distB="0" distL="0" distR="0" wp14:anchorId="4FBF7F40" wp14:editId="06F8A7AA">
+            <wp:extent cx="5943600" cy="3422650"/>
+            <wp:effectExtent l="0" t="0" r="0" b="6350"/>
+            <wp:docPr id="1486635494" name="Picture 1" descr="A graph with numbers and a graph&#10;&#10;Description automatically generated with medium confidence"/>
             <wp:cNvGraphicFramePr>
               <a:graphicFrameLocks xmlns:a="http://schemas.openxmlformats.org/drawingml/2006/main" noChangeAspect="1"/>
             </wp:cNvGraphicFramePr>
@@ -5355,11 +5043,802 @@
               <a:graphicData uri="http://schemas.openxmlformats.org/drawingml/2006/picture">
                 <pic:pic xmlns:pic="http://schemas.openxmlformats.org/drawingml/2006/picture">
                   <pic:nvPicPr>
-                    <pic:cNvPr id="379043234" name="Picture 1" descr="A graph with numbers and a bar chart&#10;&#10;Description automatically generated with medium confidence"/>
+                    <pic:cNvPr id="1486635494" name="Picture 1" descr="A graph with numbers and a graph&#10;&#10;Description automatically generated with medium confidence"/>
                     <pic:cNvPicPr/>
                   </pic:nvPicPr>
                   <pic:blipFill>
                     <a:blip r:embed="rId16"/>
+                    <a:stretch>
+                      <a:fillRect/>
+                    </a:stretch>
+                  </pic:blipFill>
+                  <pic:spPr>
+                    <a:xfrm>
+                      <a:off x="0" y="0"/>
+                      <a:ext cx="5943600" cy="3422650"/>
+                    </a:xfrm>
+                    <a:prstGeom prst="rect">
+                      <a:avLst/>
+                    </a:prstGeom>
+                  </pic:spPr>
+                </pic:pic>
+              </a:graphicData>
+            </a:graphic>
+          </wp:inline>
+        </w:drawing>
+      </w:r>
+    </w:p>
+    <w:p/>
+    <w:p>
+      <w:pPr>
+        <w:pStyle w:val="Heading3"/>
+      </w:pPr>
+      <w:r>
+        <w:t xml:space="preserve">“Today” is a month after last </w:t>
+      </w:r>
+      <w:proofErr w:type="gramStart"/>
+      <w:r>
+        <w:t>auction</w:t>
+      </w:r>
+      <w:proofErr w:type="gramEnd"/>
+    </w:p>
+    <w:p>
+      <w:r>
+        <w:t xml:space="preserve">The car, in the original dataset, with the lowest loss was: </w:t>
+      </w:r>
+    </w:p>
+    <w:p>
+      <w:pPr>
+        <w:spacing w:after="0" w:line="240" w:lineRule="auto"/>
+        <w:rPr>
+          <w:rFonts w:ascii="Consolas" w:eastAsia="Times New Roman" w:hAnsi="Consolas" w:cs="Times New Roman"/>
+          <w:sz w:val="21"/>
+          <w:szCs w:val="21"/>
+        </w:rPr>
+      </w:pPr>
+      <w:proofErr w:type="spellStart"/>
+      <w:r>
+        <w:rPr>
+          <w:rFonts w:ascii="Consolas" w:eastAsia="Times New Roman" w:hAnsi="Consolas" w:cs="Times New Roman"/>
+          <w:sz w:val="21"/>
+          <w:szCs w:val="21"/>
+        </w:rPr>
+        <w:t>maker_key</w:t>
+      </w:r>
+      <w:proofErr w:type="spellEnd"/>
+      <w:r>
+        <w:rPr>
+          <w:rFonts w:ascii="Consolas" w:eastAsia="Times New Roman" w:hAnsi="Consolas" w:cs="Times New Roman"/>
+          <w:sz w:val="21"/>
+          <w:szCs w:val="21"/>
+        </w:rPr>
+        <w:t xml:space="preserve">                                  BMW</w:t>
+      </w:r>
+    </w:p>
+    <w:p>
+      <w:pPr>
+        <w:spacing w:after="0" w:line="240" w:lineRule="auto"/>
+        <w:rPr>
+          <w:rFonts w:ascii="Consolas" w:eastAsia="Times New Roman" w:hAnsi="Consolas" w:cs="Times New Roman"/>
+          <w:sz w:val="21"/>
+          <w:szCs w:val="21"/>
+        </w:rPr>
+      </w:pPr>
+      <w:proofErr w:type="spellStart"/>
+      <w:r>
+        <w:rPr>
+          <w:rFonts w:ascii="Consolas" w:eastAsia="Times New Roman" w:hAnsi="Consolas" w:cs="Times New Roman"/>
+          <w:sz w:val="21"/>
+          <w:szCs w:val="21"/>
+        </w:rPr>
+        <w:t>model_key</w:t>
+      </w:r>
+      <w:proofErr w:type="spellEnd"/>
+      <w:r>
+        <w:rPr>
+          <w:rFonts w:ascii="Consolas" w:eastAsia="Times New Roman" w:hAnsi="Consolas" w:cs="Times New Roman"/>
+          <w:sz w:val="21"/>
+          <w:szCs w:val="21"/>
+        </w:rPr>
+        <w:t xml:space="preserve">                                   X3</w:t>
+      </w:r>
+    </w:p>
+    <w:p>
+      <w:pPr>
+        <w:spacing w:after="0" w:line="240" w:lineRule="auto"/>
+        <w:rPr>
+          <w:rFonts w:ascii="Consolas" w:eastAsia="Times New Roman" w:hAnsi="Consolas" w:cs="Times New Roman"/>
+          <w:sz w:val="21"/>
+          <w:szCs w:val="21"/>
+        </w:rPr>
+      </w:pPr>
+      <w:r>
+        <w:rPr>
+          <w:rFonts w:ascii="Consolas" w:eastAsia="Times New Roman" w:hAnsi="Consolas" w:cs="Times New Roman"/>
+          <w:sz w:val="21"/>
+          <w:szCs w:val="21"/>
+        </w:rPr>
+        <w:t>mileage                                  46409</w:t>
+      </w:r>
+    </w:p>
+    <w:p>
+      <w:pPr>
+        <w:spacing w:after="0" w:line="240" w:lineRule="auto"/>
+        <w:rPr>
+          <w:rFonts w:ascii="Consolas" w:eastAsia="Times New Roman" w:hAnsi="Consolas" w:cs="Times New Roman"/>
+          <w:sz w:val="21"/>
+          <w:szCs w:val="21"/>
+        </w:rPr>
+      </w:pPr>
+      <w:proofErr w:type="spellStart"/>
+      <w:r>
+        <w:rPr>
+          <w:rFonts w:ascii="Consolas" w:eastAsia="Times New Roman" w:hAnsi="Consolas" w:cs="Times New Roman"/>
+          <w:sz w:val="21"/>
+          <w:szCs w:val="21"/>
+        </w:rPr>
+        <w:t>engine_power</w:t>
+      </w:r>
+      <w:proofErr w:type="spellEnd"/>
+      <w:r>
+        <w:rPr>
+          <w:rFonts w:ascii="Consolas" w:eastAsia="Times New Roman" w:hAnsi="Consolas" w:cs="Times New Roman"/>
+          <w:sz w:val="21"/>
+          <w:szCs w:val="21"/>
+        </w:rPr>
+        <w:t xml:space="preserve">                               135</w:t>
+      </w:r>
+    </w:p>
+    <w:p>
+      <w:pPr>
+        <w:spacing w:after="0" w:line="240" w:lineRule="auto"/>
+        <w:rPr>
+          <w:rFonts w:ascii="Consolas" w:eastAsia="Times New Roman" w:hAnsi="Consolas" w:cs="Times New Roman"/>
+          <w:sz w:val="21"/>
+          <w:szCs w:val="21"/>
+        </w:rPr>
+      </w:pPr>
+      <w:proofErr w:type="spellStart"/>
+      <w:r>
+        <w:rPr>
+          <w:rFonts w:ascii="Consolas" w:eastAsia="Times New Roman" w:hAnsi="Consolas" w:cs="Times New Roman"/>
+          <w:sz w:val="21"/>
+          <w:szCs w:val="21"/>
+        </w:rPr>
+        <w:t>registration_date</w:t>
+      </w:r>
+      <w:proofErr w:type="spellEnd"/>
+      <w:r>
+        <w:rPr>
+          <w:rFonts w:ascii="Consolas" w:eastAsia="Times New Roman" w:hAnsi="Consolas" w:cs="Times New Roman"/>
+          <w:sz w:val="21"/>
+          <w:szCs w:val="21"/>
+        </w:rPr>
+        <w:t xml:space="preserve">          2014-04-01 00:00:00</w:t>
+      </w:r>
+    </w:p>
+    <w:p>
+      <w:pPr>
+        <w:spacing w:after="0" w:line="240" w:lineRule="auto"/>
+        <w:rPr>
+          <w:rFonts w:ascii="Consolas" w:eastAsia="Times New Roman" w:hAnsi="Consolas" w:cs="Times New Roman"/>
+          <w:sz w:val="21"/>
+          <w:szCs w:val="21"/>
+        </w:rPr>
+      </w:pPr>
+      <w:r>
+        <w:rPr>
+          <w:rFonts w:ascii="Consolas" w:eastAsia="Times New Roman" w:hAnsi="Consolas" w:cs="Times New Roman"/>
+          <w:sz w:val="21"/>
+          <w:szCs w:val="21"/>
+        </w:rPr>
+        <w:t>fuel                                    diesel</w:t>
+      </w:r>
+    </w:p>
+    <w:p>
+      <w:pPr>
+        <w:spacing w:after="0" w:line="240" w:lineRule="auto"/>
+        <w:rPr>
+          <w:rFonts w:ascii="Consolas" w:eastAsia="Times New Roman" w:hAnsi="Consolas" w:cs="Times New Roman"/>
+          <w:sz w:val="21"/>
+          <w:szCs w:val="21"/>
+        </w:rPr>
+      </w:pPr>
+      <w:proofErr w:type="spellStart"/>
+      <w:r>
+        <w:rPr>
+          <w:rFonts w:ascii="Consolas" w:eastAsia="Times New Roman" w:hAnsi="Consolas" w:cs="Times New Roman"/>
+          <w:sz w:val="21"/>
+          <w:szCs w:val="21"/>
+        </w:rPr>
+        <w:t>paint_color</w:t>
+      </w:r>
+      <w:proofErr w:type="spellEnd"/>
+      <w:r>
+        <w:rPr>
+          <w:rFonts w:ascii="Consolas" w:eastAsia="Times New Roman" w:hAnsi="Consolas" w:cs="Times New Roman"/>
+          <w:sz w:val="21"/>
+          <w:szCs w:val="21"/>
+        </w:rPr>
+        <w:t xml:space="preserve">                             silver</w:t>
+      </w:r>
+    </w:p>
+    <w:p>
+      <w:pPr>
+        <w:spacing w:after="0" w:line="240" w:lineRule="auto"/>
+        <w:rPr>
+          <w:rFonts w:ascii="Consolas" w:eastAsia="Times New Roman" w:hAnsi="Consolas" w:cs="Times New Roman"/>
+          <w:sz w:val="21"/>
+          <w:szCs w:val="21"/>
+        </w:rPr>
+      </w:pPr>
+      <w:proofErr w:type="spellStart"/>
+      <w:r>
+        <w:rPr>
+          <w:rFonts w:ascii="Consolas" w:eastAsia="Times New Roman" w:hAnsi="Consolas" w:cs="Times New Roman"/>
+          <w:sz w:val="21"/>
+          <w:szCs w:val="21"/>
+        </w:rPr>
+        <w:t>car_type</w:t>
+      </w:r>
+      <w:proofErr w:type="spellEnd"/>
+      <w:r>
+        <w:rPr>
+          <w:rFonts w:ascii="Consolas" w:eastAsia="Times New Roman" w:hAnsi="Consolas" w:cs="Times New Roman"/>
+          <w:sz w:val="21"/>
+          <w:szCs w:val="21"/>
+        </w:rPr>
+        <w:t xml:space="preserve">                                   </w:t>
+      </w:r>
+      <w:proofErr w:type="spellStart"/>
+      <w:r>
+        <w:rPr>
+          <w:rFonts w:ascii="Consolas" w:eastAsia="Times New Roman" w:hAnsi="Consolas" w:cs="Times New Roman"/>
+          <w:sz w:val="21"/>
+          <w:szCs w:val="21"/>
+        </w:rPr>
+        <w:t>suv</w:t>
+      </w:r>
+      <w:proofErr w:type="spellEnd"/>
+    </w:p>
+    <w:p>
+      <w:pPr>
+        <w:spacing w:after="0" w:line="240" w:lineRule="auto"/>
+        <w:rPr>
+          <w:rFonts w:ascii="Consolas" w:eastAsia="Times New Roman" w:hAnsi="Consolas" w:cs="Times New Roman"/>
+          <w:sz w:val="21"/>
+          <w:szCs w:val="21"/>
+        </w:rPr>
+      </w:pPr>
+      <w:r>
+        <w:rPr>
+          <w:rFonts w:ascii="Consolas" w:eastAsia="Times New Roman" w:hAnsi="Consolas" w:cs="Times New Roman"/>
+          <w:sz w:val="21"/>
+          <w:szCs w:val="21"/>
+        </w:rPr>
+        <w:t>feature_1                                 True</w:t>
+      </w:r>
+    </w:p>
+    <w:p>
+      <w:pPr>
+        <w:spacing w:after="0" w:line="240" w:lineRule="auto"/>
+        <w:rPr>
+          <w:rFonts w:ascii="Consolas" w:eastAsia="Times New Roman" w:hAnsi="Consolas" w:cs="Times New Roman"/>
+          <w:sz w:val="21"/>
+          <w:szCs w:val="21"/>
+        </w:rPr>
+      </w:pPr>
+      <w:r>
+        <w:rPr>
+          <w:rFonts w:ascii="Consolas" w:eastAsia="Times New Roman" w:hAnsi="Consolas" w:cs="Times New Roman"/>
+          <w:sz w:val="21"/>
+          <w:szCs w:val="21"/>
+        </w:rPr>
+        <w:t>feature_2                                 True</w:t>
+      </w:r>
+    </w:p>
+    <w:p>
+      <w:pPr>
+        <w:spacing w:after="0" w:line="240" w:lineRule="auto"/>
+        <w:rPr>
+          <w:rFonts w:ascii="Consolas" w:eastAsia="Times New Roman" w:hAnsi="Consolas" w:cs="Times New Roman"/>
+          <w:sz w:val="21"/>
+          <w:szCs w:val="21"/>
+        </w:rPr>
+      </w:pPr>
+      <w:r>
+        <w:rPr>
+          <w:rFonts w:ascii="Consolas" w:eastAsia="Times New Roman" w:hAnsi="Consolas" w:cs="Times New Roman"/>
+          <w:sz w:val="21"/>
+          <w:szCs w:val="21"/>
+        </w:rPr>
+        <w:t>feature_3                                False</w:t>
+      </w:r>
+    </w:p>
+    <w:p>
+      <w:pPr>
+        <w:spacing w:after="0" w:line="240" w:lineRule="auto"/>
+        <w:rPr>
+          <w:rFonts w:ascii="Consolas" w:eastAsia="Times New Roman" w:hAnsi="Consolas" w:cs="Times New Roman"/>
+          <w:sz w:val="21"/>
+          <w:szCs w:val="21"/>
+        </w:rPr>
+      </w:pPr>
+      <w:r>
+        <w:rPr>
+          <w:rFonts w:ascii="Consolas" w:eastAsia="Times New Roman" w:hAnsi="Consolas" w:cs="Times New Roman"/>
+          <w:sz w:val="21"/>
+          <w:szCs w:val="21"/>
+        </w:rPr>
+        <w:t>feature_4                                False</w:t>
+      </w:r>
+    </w:p>
+    <w:p>
+      <w:pPr>
+        <w:spacing w:after="0" w:line="240" w:lineRule="auto"/>
+        <w:rPr>
+          <w:rFonts w:ascii="Consolas" w:eastAsia="Times New Roman" w:hAnsi="Consolas" w:cs="Times New Roman"/>
+          <w:sz w:val="21"/>
+          <w:szCs w:val="21"/>
+        </w:rPr>
+      </w:pPr>
+      <w:r>
+        <w:rPr>
+          <w:rFonts w:ascii="Consolas" w:eastAsia="Times New Roman" w:hAnsi="Consolas" w:cs="Times New Roman"/>
+          <w:sz w:val="21"/>
+          <w:szCs w:val="21"/>
+        </w:rPr>
+        <w:t>feature_5                                False</w:t>
+      </w:r>
+    </w:p>
+    <w:p>
+      <w:pPr>
+        <w:spacing w:after="0" w:line="240" w:lineRule="auto"/>
+        <w:rPr>
+          <w:rFonts w:ascii="Consolas" w:eastAsia="Times New Roman" w:hAnsi="Consolas" w:cs="Times New Roman"/>
+          <w:sz w:val="21"/>
+          <w:szCs w:val="21"/>
+        </w:rPr>
+      </w:pPr>
+      <w:r>
+        <w:rPr>
+          <w:rFonts w:ascii="Consolas" w:eastAsia="Times New Roman" w:hAnsi="Consolas" w:cs="Times New Roman"/>
+          <w:sz w:val="21"/>
+          <w:szCs w:val="21"/>
+        </w:rPr>
+        <w:t>feature_6                                False</w:t>
+      </w:r>
+    </w:p>
+    <w:p>
+      <w:pPr>
+        <w:spacing w:after="0" w:line="240" w:lineRule="auto"/>
+        <w:rPr>
+          <w:rFonts w:ascii="Consolas" w:eastAsia="Times New Roman" w:hAnsi="Consolas" w:cs="Times New Roman"/>
+          <w:sz w:val="21"/>
+          <w:szCs w:val="21"/>
+        </w:rPr>
+      </w:pPr>
+      <w:r>
+        <w:rPr>
+          <w:rFonts w:ascii="Consolas" w:eastAsia="Times New Roman" w:hAnsi="Consolas" w:cs="Times New Roman"/>
+          <w:sz w:val="21"/>
+          <w:szCs w:val="21"/>
+        </w:rPr>
+        <w:t>feature_7                                False</w:t>
+      </w:r>
+    </w:p>
+    <w:p>
+      <w:pPr>
+        <w:spacing w:after="0" w:line="240" w:lineRule="auto"/>
+        <w:rPr>
+          <w:rFonts w:ascii="Consolas" w:eastAsia="Times New Roman" w:hAnsi="Consolas" w:cs="Times New Roman"/>
+          <w:sz w:val="21"/>
+          <w:szCs w:val="21"/>
+        </w:rPr>
+      </w:pPr>
+      <w:r>
+        <w:rPr>
+          <w:rFonts w:ascii="Consolas" w:eastAsia="Times New Roman" w:hAnsi="Consolas" w:cs="Times New Roman"/>
+          <w:sz w:val="21"/>
+          <w:szCs w:val="21"/>
+        </w:rPr>
+        <w:t>feature_8                                 True</w:t>
+      </w:r>
+    </w:p>
+    <w:p>
+      <w:pPr>
+        <w:spacing w:after="0" w:line="240" w:lineRule="auto"/>
+        <w:rPr>
+          <w:rFonts w:ascii="Consolas" w:eastAsia="Times New Roman" w:hAnsi="Consolas" w:cs="Times New Roman"/>
+          <w:sz w:val="21"/>
+          <w:szCs w:val="21"/>
+        </w:rPr>
+      </w:pPr>
+      <w:r>
+        <w:rPr>
+          <w:rFonts w:ascii="Consolas" w:eastAsia="Times New Roman" w:hAnsi="Consolas" w:cs="Times New Roman"/>
+          <w:sz w:val="21"/>
+          <w:szCs w:val="21"/>
+        </w:rPr>
+        <w:t>price                                    22800</w:t>
+      </w:r>
+    </w:p>
+    <w:p>
+      <w:pPr>
+        <w:spacing w:after="0" w:line="240" w:lineRule="auto"/>
+        <w:rPr>
+          <w:rFonts w:ascii="Consolas" w:eastAsia="Times New Roman" w:hAnsi="Consolas" w:cs="Times New Roman"/>
+          <w:sz w:val="21"/>
+          <w:szCs w:val="21"/>
+        </w:rPr>
+      </w:pPr>
+      <w:proofErr w:type="spellStart"/>
+      <w:r>
+        <w:rPr>
+          <w:rFonts w:ascii="Consolas" w:eastAsia="Times New Roman" w:hAnsi="Consolas" w:cs="Times New Roman"/>
+          <w:sz w:val="21"/>
+          <w:szCs w:val="21"/>
+        </w:rPr>
+        <w:t>sold_at</w:t>
+      </w:r>
+      <w:proofErr w:type="spellEnd"/>
+      <w:r>
+        <w:rPr>
+          <w:rFonts w:ascii="Consolas" w:eastAsia="Times New Roman" w:hAnsi="Consolas" w:cs="Times New Roman"/>
+          <w:sz w:val="21"/>
+          <w:szCs w:val="21"/>
+        </w:rPr>
+        <w:t xml:space="preserve">                    2018-05-01 00:00:00</w:t>
+      </w:r>
+    </w:p>
+    <w:p>
+      <w:pPr>
+        <w:spacing w:after="0" w:line="240" w:lineRule="auto"/>
+        <w:rPr>
+          <w:rFonts w:ascii="Consolas" w:eastAsia="Times New Roman" w:hAnsi="Consolas" w:cs="Times New Roman"/>
+          <w:sz w:val="21"/>
+          <w:szCs w:val="21"/>
+        </w:rPr>
+      </w:pPr>
+      <w:proofErr w:type="spellStart"/>
+      <w:r>
+        <w:rPr>
+          <w:rFonts w:ascii="Consolas" w:eastAsia="Times New Roman" w:hAnsi="Consolas" w:cs="Times New Roman"/>
+          <w:sz w:val="21"/>
+          <w:szCs w:val="21"/>
+        </w:rPr>
+        <w:t>age_in_months_when_sold</w:t>
+      </w:r>
+      <w:proofErr w:type="spellEnd"/>
+      <w:r>
+        <w:rPr>
+          <w:rFonts w:ascii="Consolas" w:eastAsia="Times New Roman" w:hAnsi="Consolas" w:cs="Times New Roman"/>
+          <w:sz w:val="21"/>
+          <w:szCs w:val="21"/>
+        </w:rPr>
+        <w:t xml:space="preserve">                     49</w:t>
+      </w:r>
+    </w:p>
+    <w:p>
+      <w:pPr>
+        <w:spacing w:after="0" w:line="240" w:lineRule="auto"/>
+        <w:rPr>
+          <w:rFonts w:ascii="Consolas" w:eastAsia="Times New Roman" w:hAnsi="Consolas" w:cs="Times New Roman"/>
+          <w:sz w:val="21"/>
+          <w:szCs w:val="21"/>
+        </w:rPr>
+      </w:pPr>
+      <w:proofErr w:type="spellStart"/>
+      <w:r>
+        <w:rPr>
+          <w:rFonts w:ascii="Consolas" w:eastAsia="Times New Roman" w:hAnsi="Consolas" w:cs="Times New Roman"/>
+          <w:sz w:val="21"/>
+          <w:szCs w:val="21"/>
+        </w:rPr>
+        <w:t>month_sold_at</w:t>
+      </w:r>
+      <w:proofErr w:type="spellEnd"/>
+      <w:r>
+        <w:rPr>
+          <w:rFonts w:ascii="Consolas" w:eastAsia="Times New Roman" w:hAnsi="Consolas" w:cs="Times New Roman"/>
+          <w:sz w:val="21"/>
+          <w:szCs w:val="21"/>
+        </w:rPr>
+        <w:t xml:space="preserve">                                5</w:t>
+      </w:r>
+    </w:p>
+    <w:p>
+      <w:pPr>
+        <w:spacing w:after="0" w:line="240" w:lineRule="auto"/>
+        <w:rPr>
+          <w:rFonts w:ascii="Consolas" w:eastAsia="Times New Roman" w:hAnsi="Consolas" w:cs="Times New Roman"/>
+          <w:sz w:val="21"/>
+          <w:szCs w:val="21"/>
+        </w:rPr>
+      </w:pPr>
+      <w:proofErr w:type="spellStart"/>
+      <w:r>
+        <w:rPr>
+          <w:rFonts w:ascii="Consolas" w:eastAsia="Times New Roman" w:hAnsi="Consolas" w:cs="Times New Roman"/>
+          <w:sz w:val="21"/>
+          <w:szCs w:val="21"/>
+        </w:rPr>
+        <w:t>season_sold_at</w:t>
+      </w:r>
+      <w:proofErr w:type="spellEnd"/>
+      <w:r>
+        <w:rPr>
+          <w:rFonts w:ascii="Consolas" w:eastAsia="Times New Roman" w:hAnsi="Consolas" w:cs="Times New Roman"/>
+          <w:sz w:val="21"/>
+          <w:szCs w:val="21"/>
+        </w:rPr>
+        <w:t xml:space="preserve">                          spring</w:t>
+      </w:r>
+    </w:p>
+    <w:p>
+      <w:pPr>
+        <w:spacing w:after="0" w:line="240" w:lineRule="auto"/>
+        <w:rPr>
+          <w:rFonts w:ascii="Consolas" w:eastAsia="Times New Roman" w:hAnsi="Consolas" w:cs="Times New Roman"/>
+          <w:sz w:val="21"/>
+          <w:szCs w:val="21"/>
+        </w:rPr>
+      </w:pPr>
+      <w:proofErr w:type="spellStart"/>
+      <w:r>
+        <w:rPr>
+          <w:rFonts w:ascii="Consolas" w:eastAsia="Times New Roman" w:hAnsi="Consolas" w:cs="Times New Roman"/>
+          <w:sz w:val="21"/>
+          <w:szCs w:val="21"/>
+        </w:rPr>
+        <w:t>model_initial</w:t>
+      </w:r>
+      <w:proofErr w:type="spellEnd"/>
+      <w:r>
+        <w:rPr>
+          <w:rFonts w:ascii="Consolas" w:eastAsia="Times New Roman" w:hAnsi="Consolas" w:cs="Times New Roman"/>
+          <w:sz w:val="21"/>
+          <w:szCs w:val="21"/>
+        </w:rPr>
+        <w:t xml:space="preserve">                                X</w:t>
+      </w:r>
+    </w:p>
+    <w:p>
+      <w:pPr>
+        <w:rPr>
+          <w:rFonts w:ascii="Consolas" w:eastAsia="Times New Roman" w:hAnsi="Consolas" w:cs="Times New Roman"/>
+          <w:sz w:val="21"/>
+          <w:szCs w:val="21"/>
+        </w:rPr>
+      </w:pPr>
+      <w:proofErr w:type="spellStart"/>
+      <w:r>
+        <w:rPr>
+          <w:rFonts w:ascii="Consolas" w:eastAsia="Times New Roman" w:hAnsi="Consolas" w:cs="Times New Roman"/>
+          <w:sz w:val="21"/>
+          <w:szCs w:val="21"/>
+        </w:rPr>
+        <w:lastRenderedPageBreak/>
+        <w:t>mileage_per_month</w:t>
+      </w:r>
+      <w:proofErr w:type="spellEnd"/>
+      <w:r>
+        <w:rPr>
+          <w:rFonts w:ascii="Consolas" w:eastAsia="Times New Roman" w:hAnsi="Consolas" w:cs="Times New Roman"/>
+          <w:sz w:val="21"/>
+          <w:szCs w:val="21"/>
+        </w:rPr>
+        <w:t xml:space="preserve">                   947.122449</w:t>
+      </w:r>
+    </w:p>
+    <w:p>
+      <w:r>
+        <w:t xml:space="preserve">The calculated loss based on predictions was </w:t>
+      </w:r>
+      <w:r>
+        <w:t>-15594.402344</w:t>
+      </w:r>
+      <w:r>
+        <w:t xml:space="preserve">. This result </w:t>
+      </w:r>
+      <w:r>
+        <w:rPr>
+          <w:b/>
+          <w:bCs/>
+        </w:rPr>
+        <w:t>does not make sense in the context of the question</w:t>
+      </w:r>
+      <w:r>
+        <w:t>.</w:t>
+      </w:r>
+    </w:p>
+    <w:p>
+      <w:r>
+        <w:t xml:space="preserve">Between the candidates with low calculated loss values (less than 2,000) these many cars by </w:t>
+      </w:r>
+      <w:proofErr w:type="spellStart"/>
+      <w:r>
+        <w:t>model_key</w:t>
+      </w:r>
+      <w:proofErr w:type="spellEnd"/>
+      <w:r>
+        <w:t xml:space="preserve"> </w:t>
+      </w:r>
+      <w:proofErr w:type="gramStart"/>
+      <w:r>
+        <w:t>were</w:t>
+      </w:r>
+      <w:proofErr w:type="gramEnd"/>
+      <w:r>
+        <w:t xml:space="preserve"> found:</w:t>
+      </w:r>
+    </w:p>
+    <w:p>
+      <w:pPr>
+        <w:spacing w:after="0" w:line="240" w:lineRule="auto"/>
+        <w:rPr>
+          <w:rFonts w:ascii="Consolas" w:eastAsia="Times New Roman" w:hAnsi="Consolas" w:cs="Times New Roman"/>
+          <w:sz w:val="21"/>
+          <w:szCs w:val="21"/>
+        </w:rPr>
+      </w:pPr>
+      <w:r>
+        <w:rPr>
+          <w:rFonts w:ascii="Consolas" w:eastAsia="Times New Roman" w:hAnsi="Consolas" w:cs="Times New Roman"/>
+          <w:sz w:val="21"/>
+          <w:szCs w:val="21"/>
+        </w:rPr>
+        <w:t>X3                34</w:t>
+      </w:r>
+    </w:p>
+    <w:p>
+      <w:pPr>
+        <w:spacing w:after="0" w:line="240" w:lineRule="auto"/>
+        <w:rPr>
+          <w:rFonts w:ascii="Consolas" w:eastAsia="Times New Roman" w:hAnsi="Consolas" w:cs="Times New Roman"/>
+          <w:sz w:val="21"/>
+          <w:szCs w:val="21"/>
+        </w:rPr>
+      </w:pPr>
+      <w:r>
+        <w:rPr>
+          <w:rFonts w:ascii="Consolas" w:eastAsia="Times New Roman" w:hAnsi="Consolas" w:cs="Times New Roman"/>
+          <w:sz w:val="21"/>
+          <w:szCs w:val="21"/>
+        </w:rPr>
+        <w:t>X4                27</w:t>
+      </w:r>
+    </w:p>
+    <w:p>
+      <w:pPr>
+        <w:spacing w:after="0" w:line="240" w:lineRule="auto"/>
+        <w:rPr>
+          <w:rFonts w:ascii="Consolas" w:eastAsia="Times New Roman" w:hAnsi="Consolas" w:cs="Times New Roman"/>
+          <w:sz w:val="21"/>
+          <w:szCs w:val="21"/>
+        </w:rPr>
+      </w:pPr>
+      <w:r>
+        <w:rPr>
+          <w:rFonts w:ascii="Consolas" w:eastAsia="Times New Roman" w:hAnsi="Consolas" w:cs="Times New Roman"/>
+          <w:sz w:val="21"/>
+          <w:szCs w:val="21"/>
+        </w:rPr>
+        <w:t>420               23</w:t>
+      </w:r>
+    </w:p>
+    <w:p>
+      <w:pPr>
+        <w:spacing w:after="0" w:line="240" w:lineRule="auto"/>
+        <w:rPr>
+          <w:rFonts w:ascii="Consolas" w:eastAsia="Times New Roman" w:hAnsi="Consolas" w:cs="Times New Roman"/>
+          <w:sz w:val="21"/>
+          <w:szCs w:val="21"/>
+        </w:rPr>
+      </w:pPr>
+      <w:r>
+        <w:rPr>
+          <w:rFonts w:ascii="Consolas" w:eastAsia="Times New Roman" w:hAnsi="Consolas" w:cs="Times New Roman"/>
+          <w:sz w:val="21"/>
+          <w:szCs w:val="21"/>
+        </w:rPr>
+        <w:t>520               23</w:t>
+      </w:r>
+    </w:p>
+    <w:p>
+      <w:r>
+        <w:rPr>
+          <w:rFonts w:ascii="Consolas" w:eastAsia="Times New Roman" w:hAnsi="Consolas" w:cs="Times New Roman"/>
+          <w:sz w:val="21"/>
+          <w:szCs w:val="21"/>
+        </w:rPr>
+        <w:t>420 Gran Coupé    19</w:t>
+      </w:r>
+    </w:p>
+    <w:p>
+      <w:r>
+        <w:t xml:space="preserve">The </w:t>
+      </w:r>
+      <w:r>
+        <w:rPr>
+          <w:b/>
+          <w:bCs/>
+        </w:rPr>
+        <w:t>predicted prices as well as the SHAP values</w:t>
+      </w:r>
+      <w:r>
+        <w:t xml:space="preserve"> for the predictions are shown in the plots below.</w:t>
+      </w:r>
+    </w:p>
+    <w:p>
+      <w:r>
+        <w:t>Prediction today:</w:t>
+      </w:r>
+    </w:p>
+    <w:p>
+      <w:r>
+        <w:drawing>
+          <wp:inline distT="0" distB="0" distL="0" distR="0" wp14:anchorId="626A0F95" wp14:editId="2EA47749">
+            <wp:extent cx="5943600" cy="3458845"/>
+            <wp:effectExtent l="0" t="0" r="0" b="8255"/>
+            <wp:docPr id="474942045" name="Picture 1" descr="A graph with numbers and red rectangles&#10;&#10;Description automatically generated"/>
+            <wp:cNvGraphicFramePr>
+              <a:graphicFrameLocks xmlns:a="http://schemas.openxmlformats.org/drawingml/2006/main" noChangeAspect="1"/>
+            </wp:cNvGraphicFramePr>
+            <a:graphic xmlns:a="http://schemas.openxmlformats.org/drawingml/2006/main">
+              <a:graphicData uri="http://schemas.openxmlformats.org/drawingml/2006/picture">
+                <pic:pic xmlns:pic="http://schemas.openxmlformats.org/drawingml/2006/picture">
+                  <pic:nvPicPr>
+                    <pic:cNvPr id="474942045" name="Picture 1" descr="A graph with numbers and red rectangles&#10;&#10;Description automatically generated"/>
+                    <pic:cNvPicPr/>
+                  </pic:nvPicPr>
+                  <pic:blipFill>
+                    <a:blip r:embed="rId17"/>
+                    <a:stretch>
+                      <a:fillRect/>
+                    </a:stretch>
+                  </pic:blipFill>
+                  <pic:spPr>
+                    <a:xfrm>
+                      <a:off x="0" y="0"/>
+                      <a:ext cx="5943600" cy="3458845"/>
+                    </a:xfrm>
+                    <a:prstGeom prst="rect">
+                      <a:avLst/>
+                    </a:prstGeom>
+                  </pic:spPr>
+                </pic:pic>
+              </a:graphicData>
+            </a:graphic>
+          </wp:inline>
+        </w:drawing>
+      </w:r>
+    </w:p>
+    <w:p>
+      <w:r>
+        <w:t>Prediction 1 year later:</w:t>
+      </w:r>
+    </w:p>
+    <w:p>
+      <w:r>
+        <w:lastRenderedPageBreak/>
+        <w:drawing>
+          <wp:inline distT="0" distB="0" distL="0" distR="0" wp14:anchorId="289F112C" wp14:editId="2B92701E">
+            <wp:extent cx="5943600" cy="3462020"/>
+            <wp:effectExtent l="0" t="0" r="0" b="5080"/>
+            <wp:docPr id="10997702" name="Picture 1" descr="A graph with numbers and a bar chart&#10;&#10;Description automatically generated with medium confidence"/>
+            <wp:cNvGraphicFramePr>
+              <a:graphicFrameLocks xmlns:a="http://schemas.openxmlformats.org/drawingml/2006/main" noChangeAspect="1"/>
+            </wp:cNvGraphicFramePr>
+            <a:graphic xmlns:a="http://schemas.openxmlformats.org/drawingml/2006/main">
+              <a:graphicData uri="http://schemas.openxmlformats.org/drawingml/2006/picture">
+                <pic:pic xmlns:pic="http://schemas.openxmlformats.org/drawingml/2006/picture">
+                  <pic:nvPicPr>
+                    <pic:cNvPr id="10997702" name="Picture 1" descr="A graph with numbers and a bar chart&#10;&#10;Description automatically generated with medium confidence"/>
+                    <pic:cNvPicPr/>
+                  </pic:nvPicPr>
+                  <pic:blipFill>
+                    <a:blip r:embed="rId18"/>
                     <a:stretch>
                       <a:fillRect/>
                     </a:stretch>
@@ -5410,31 +5889,51 @@
           <w:szCs w:val="21"/>
         </w:rPr>
       </w:pPr>
-      <w:r>
-        <w:rPr>
-          <w:rFonts w:ascii="Consolas" w:eastAsia="Times New Roman" w:hAnsi="Consolas" w:cs="Times New Roman"/>
-          <w:sz w:val="21"/>
-          <w:szCs w:val="21"/>
-        </w:rPr>
-        <w:t>maker_key                         BMW</w:t>
-      </w:r>
-    </w:p>
-    <w:p>
-      <w:pPr>
-        <w:spacing w:after="0" w:line="240" w:lineRule="auto"/>
-        <w:rPr>
-          <w:rFonts w:ascii="Consolas" w:eastAsia="Times New Roman" w:hAnsi="Consolas" w:cs="Times New Roman"/>
-          <w:sz w:val="21"/>
-          <w:szCs w:val="21"/>
-        </w:rPr>
-      </w:pPr>
-      <w:r>
-        <w:rPr>
-          <w:rFonts w:ascii="Consolas" w:eastAsia="Times New Roman" w:hAnsi="Consolas" w:cs="Times New Roman"/>
-          <w:sz w:val="21"/>
-          <w:szCs w:val="21"/>
-        </w:rPr>
-        <w:t>model_key                          X5</w:t>
+      <w:proofErr w:type="spellStart"/>
+      <w:r>
+        <w:rPr>
+          <w:rFonts w:ascii="Consolas" w:eastAsia="Times New Roman" w:hAnsi="Consolas" w:cs="Times New Roman"/>
+          <w:sz w:val="21"/>
+          <w:szCs w:val="21"/>
+        </w:rPr>
+        <w:t>maker_key</w:t>
+      </w:r>
+      <w:proofErr w:type="spellEnd"/>
+      <w:r>
+        <w:rPr>
+          <w:rFonts w:ascii="Consolas" w:eastAsia="Times New Roman" w:hAnsi="Consolas" w:cs="Times New Roman"/>
+          <w:sz w:val="21"/>
+          <w:szCs w:val="21"/>
+        </w:rPr>
+        <w:t xml:space="preserve">                         BMW</w:t>
+      </w:r>
+    </w:p>
+    <w:p>
+      <w:pPr>
+        <w:spacing w:after="0" w:line="240" w:lineRule="auto"/>
+        <w:rPr>
+          <w:rFonts w:ascii="Consolas" w:eastAsia="Times New Roman" w:hAnsi="Consolas" w:cs="Times New Roman"/>
+          <w:sz w:val="21"/>
+          <w:szCs w:val="21"/>
+        </w:rPr>
+      </w:pPr>
+      <w:proofErr w:type="spellStart"/>
+      <w:r>
+        <w:rPr>
+          <w:rFonts w:ascii="Consolas" w:eastAsia="Times New Roman" w:hAnsi="Consolas" w:cs="Times New Roman"/>
+          <w:sz w:val="21"/>
+          <w:szCs w:val="21"/>
+        </w:rPr>
+        <w:t>model_key</w:t>
+      </w:r>
+      <w:proofErr w:type="spellEnd"/>
+      <w:r>
+        <w:rPr>
+          <w:rFonts w:ascii="Consolas" w:eastAsia="Times New Roman" w:hAnsi="Consolas" w:cs="Times New Roman"/>
+          <w:sz w:val="21"/>
+          <w:szCs w:val="21"/>
+        </w:rPr>
+        <w:t xml:space="preserve">                          X5</w:t>
       </w:r>
     </w:p>
     <w:p>
@@ -5464,31 +5963,51 @@
           <w:szCs w:val="21"/>
         </w:rPr>
       </w:pPr>
-      <w:r>
-        <w:rPr>
-          <w:rFonts w:ascii="Consolas" w:eastAsia="Times New Roman" w:hAnsi="Consolas" w:cs="Times New Roman"/>
-          <w:sz w:val="21"/>
-          <w:szCs w:val="21"/>
-        </w:rPr>
-        <w:t>engine_power                      183</w:t>
-      </w:r>
-    </w:p>
-    <w:p>
-      <w:pPr>
-        <w:spacing w:after="0" w:line="240" w:lineRule="auto"/>
-        <w:rPr>
-          <w:rFonts w:ascii="Consolas" w:eastAsia="Times New Roman" w:hAnsi="Consolas" w:cs="Times New Roman"/>
-          <w:sz w:val="21"/>
-          <w:szCs w:val="21"/>
-        </w:rPr>
-      </w:pPr>
-      <w:r>
-        <w:rPr>
-          <w:rFonts w:ascii="Consolas" w:eastAsia="Times New Roman" w:hAnsi="Consolas" w:cs="Times New Roman"/>
-          <w:sz w:val="21"/>
-          <w:szCs w:val="21"/>
-        </w:rPr>
-        <w:t>registration_date          2016-10-01</w:t>
+      <w:proofErr w:type="spellStart"/>
+      <w:r>
+        <w:rPr>
+          <w:rFonts w:ascii="Consolas" w:eastAsia="Times New Roman" w:hAnsi="Consolas" w:cs="Times New Roman"/>
+          <w:sz w:val="21"/>
+          <w:szCs w:val="21"/>
+        </w:rPr>
+        <w:t>engine_power</w:t>
+      </w:r>
+      <w:proofErr w:type="spellEnd"/>
+      <w:r>
+        <w:rPr>
+          <w:rFonts w:ascii="Consolas" w:eastAsia="Times New Roman" w:hAnsi="Consolas" w:cs="Times New Roman"/>
+          <w:sz w:val="21"/>
+          <w:szCs w:val="21"/>
+        </w:rPr>
+        <w:t xml:space="preserve">                      183</w:t>
+      </w:r>
+    </w:p>
+    <w:p>
+      <w:pPr>
+        <w:spacing w:after="0" w:line="240" w:lineRule="auto"/>
+        <w:rPr>
+          <w:rFonts w:ascii="Consolas" w:eastAsia="Times New Roman" w:hAnsi="Consolas" w:cs="Times New Roman"/>
+          <w:sz w:val="21"/>
+          <w:szCs w:val="21"/>
+        </w:rPr>
+      </w:pPr>
+      <w:proofErr w:type="spellStart"/>
+      <w:r>
+        <w:rPr>
+          <w:rFonts w:ascii="Consolas" w:eastAsia="Times New Roman" w:hAnsi="Consolas" w:cs="Times New Roman"/>
+          <w:sz w:val="21"/>
+          <w:szCs w:val="21"/>
+        </w:rPr>
+        <w:t>registration_date</w:t>
+      </w:r>
+      <w:proofErr w:type="spellEnd"/>
+      <w:r>
+        <w:rPr>
+          <w:rFonts w:ascii="Consolas" w:eastAsia="Times New Roman" w:hAnsi="Consolas" w:cs="Times New Roman"/>
+          <w:sz w:val="21"/>
+          <w:szCs w:val="21"/>
+        </w:rPr>
+        <w:t xml:space="preserve">          2016-10-01</w:t>
       </w:r>
     </w:p>
     <w:p>
@@ -5518,32 +6037,62 @@
           <w:szCs w:val="21"/>
         </w:rPr>
       </w:pPr>
-      <w:r>
-        <w:rPr>
-          <w:rFonts w:ascii="Consolas" w:eastAsia="Times New Roman" w:hAnsi="Consolas" w:cs="Times New Roman"/>
-          <w:sz w:val="21"/>
-          <w:szCs w:val="21"/>
-        </w:rPr>
-        <w:t>paint_color                     black</w:t>
-      </w:r>
-    </w:p>
-    <w:p>
-      <w:pPr>
-        <w:spacing w:after="0" w:line="240" w:lineRule="auto"/>
-        <w:rPr>
-          <w:rFonts w:ascii="Consolas" w:eastAsia="Times New Roman" w:hAnsi="Consolas" w:cs="Times New Roman"/>
-          <w:sz w:val="21"/>
-          <w:szCs w:val="21"/>
-        </w:rPr>
-      </w:pPr>
-      <w:r>
-        <w:rPr>
-          <w:rFonts w:ascii="Consolas" w:eastAsia="Times New Roman" w:hAnsi="Consolas" w:cs="Times New Roman"/>
-          <w:sz w:val="21"/>
-          <w:szCs w:val="21"/>
-        </w:rPr>
-        <w:t>car_type                          suv</w:t>
-      </w:r>
+      <w:proofErr w:type="spellStart"/>
+      <w:r>
+        <w:rPr>
+          <w:rFonts w:ascii="Consolas" w:eastAsia="Times New Roman" w:hAnsi="Consolas" w:cs="Times New Roman"/>
+          <w:sz w:val="21"/>
+          <w:szCs w:val="21"/>
+        </w:rPr>
+        <w:t>paint_color</w:t>
+      </w:r>
+      <w:proofErr w:type="spellEnd"/>
+      <w:r>
+        <w:rPr>
+          <w:rFonts w:ascii="Consolas" w:eastAsia="Times New Roman" w:hAnsi="Consolas" w:cs="Times New Roman"/>
+          <w:sz w:val="21"/>
+          <w:szCs w:val="21"/>
+        </w:rPr>
+        <w:t xml:space="preserve">                     black</w:t>
+      </w:r>
+    </w:p>
+    <w:p>
+      <w:pPr>
+        <w:spacing w:after="0" w:line="240" w:lineRule="auto"/>
+        <w:rPr>
+          <w:rFonts w:ascii="Consolas" w:eastAsia="Times New Roman" w:hAnsi="Consolas" w:cs="Times New Roman"/>
+          <w:sz w:val="21"/>
+          <w:szCs w:val="21"/>
+        </w:rPr>
+      </w:pPr>
+      <w:proofErr w:type="spellStart"/>
+      <w:r>
+        <w:rPr>
+          <w:rFonts w:ascii="Consolas" w:eastAsia="Times New Roman" w:hAnsi="Consolas" w:cs="Times New Roman"/>
+          <w:sz w:val="21"/>
+          <w:szCs w:val="21"/>
+        </w:rPr>
+        <w:t>car_type</w:t>
+      </w:r>
+      <w:proofErr w:type="spellEnd"/>
+      <w:r>
+        <w:rPr>
+          <w:rFonts w:ascii="Consolas" w:eastAsia="Times New Roman" w:hAnsi="Consolas" w:cs="Times New Roman"/>
+          <w:sz w:val="21"/>
+          <w:szCs w:val="21"/>
+        </w:rPr>
+        <w:t xml:space="preserve">                          </w:t>
+      </w:r>
+      <w:proofErr w:type="spellStart"/>
+      <w:r>
+        <w:rPr>
+          <w:rFonts w:ascii="Consolas" w:eastAsia="Times New Roman" w:hAnsi="Consolas" w:cs="Times New Roman"/>
+          <w:sz w:val="21"/>
+          <w:szCs w:val="21"/>
+        </w:rPr>
+        <w:t>suv</w:t>
+      </w:r>
+      <w:proofErr w:type="spellEnd"/>
     </w:p>
     <w:p>
       <w:pPr>
@@ -5716,13 +6265,23 @@
           <w:szCs w:val="21"/>
         </w:rPr>
       </w:pPr>
-      <w:r>
-        <w:rPr>
-          <w:rFonts w:ascii="Consolas" w:eastAsia="Times New Roman" w:hAnsi="Consolas" w:cs="Times New Roman"/>
-          <w:sz w:val="21"/>
-          <w:szCs w:val="21"/>
-        </w:rPr>
-        <w:t xml:space="preserve">sold_at                    </w:t>
+      <w:proofErr w:type="spellStart"/>
+      <w:r>
+        <w:rPr>
+          <w:rFonts w:ascii="Consolas" w:eastAsia="Times New Roman" w:hAnsi="Consolas" w:cs="Times New Roman"/>
+          <w:sz w:val="21"/>
+          <w:szCs w:val="21"/>
+        </w:rPr>
+        <w:t>sold_at</w:t>
+      </w:r>
+      <w:proofErr w:type="spellEnd"/>
+      <w:r>
+        <w:rPr>
+          <w:rFonts w:ascii="Consolas" w:eastAsia="Times New Roman" w:hAnsi="Consolas" w:cs="Times New Roman"/>
+          <w:sz w:val="21"/>
+          <w:szCs w:val="21"/>
+        </w:rPr>
+        <w:t xml:space="preserve">                    </w:t>
       </w:r>
       <w:proofErr w:type="gramStart"/>
       <w:r>
@@ -5744,84 +6303,134 @@
           <w:szCs w:val="21"/>
         </w:rPr>
       </w:pPr>
-      <w:r>
-        <w:rPr>
-          <w:rFonts w:ascii="Consolas" w:eastAsia="Times New Roman" w:hAnsi="Consolas" w:cs="Times New Roman"/>
-          <w:sz w:val="21"/>
-          <w:szCs w:val="21"/>
-        </w:rPr>
-        <w:t>age_in_months_when_sold            20</w:t>
-      </w:r>
-    </w:p>
-    <w:p>
-      <w:pPr>
-        <w:spacing w:after="0" w:line="240" w:lineRule="auto"/>
-        <w:rPr>
-          <w:rFonts w:ascii="Consolas" w:eastAsia="Times New Roman" w:hAnsi="Consolas" w:cs="Times New Roman"/>
-          <w:sz w:val="21"/>
-          <w:szCs w:val="21"/>
-        </w:rPr>
-      </w:pPr>
-      <w:r>
-        <w:rPr>
-          <w:rFonts w:ascii="Consolas" w:eastAsia="Times New Roman" w:hAnsi="Consolas" w:cs="Times New Roman"/>
-          <w:sz w:val="21"/>
-          <w:szCs w:val="21"/>
-        </w:rPr>
-        <w:t>month_sold_at                       6</w:t>
-      </w:r>
-    </w:p>
-    <w:p>
-      <w:pPr>
-        <w:spacing w:after="0" w:line="240" w:lineRule="auto"/>
-        <w:rPr>
-          <w:rFonts w:ascii="Consolas" w:eastAsia="Times New Roman" w:hAnsi="Consolas" w:cs="Times New Roman"/>
-          <w:sz w:val="21"/>
-          <w:szCs w:val="21"/>
-        </w:rPr>
-      </w:pPr>
-      <w:r>
-        <w:rPr>
-          <w:rFonts w:ascii="Consolas" w:eastAsia="Times New Roman" w:hAnsi="Consolas" w:cs="Times New Roman"/>
-          <w:sz w:val="21"/>
-          <w:szCs w:val="21"/>
-        </w:rPr>
-        <w:t>season_sold_at                 summer</w:t>
-      </w:r>
-    </w:p>
-    <w:p>
-      <w:pPr>
-        <w:spacing w:after="0" w:line="240" w:lineRule="auto"/>
-        <w:rPr>
-          <w:rFonts w:ascii="Consolas" w:eastAsia="Times New Roman" w:hAnsi="Consolas" w:cs="Times New Roman"/>
-          <w:sz w:val="21"/>
-          <w:szCs w:val="21"/>
-        </w:rPr>
-      </w:pPr>
-      <w:r>
-        <w:rPr>
-          <w:rFonts w:ascii="Consolas" w:eastAsia="Times New Roman" w:hAnsi="Consolas" w:cs="Times New Roman"/>
-          <w:sz w:val="21"/>
-          <w:szCs w:val="21"/>
-        </w:rPr>
-        <w:t>model_initial                       X</w:t>
-      </w:r>
-    </w:p>
-    <w:p>
-      <w:pPr>
-        <w:rPr>
-          <w:rFonts w:ascii="Consolas" w:eastAsia="Times New Roman" w:hAnsi="Consolas" w:cs="Times New Roman"/>
-          <w:sz w:val="21"/>
-          <w:szCs w:val="21"/>
-        </w:rPr>
-      </w:pPr>
-      <w:r>
-        <w:rPr>
-          <w:rFonts w:ascii="Consolas" w:eastAsia="Times New Roman" w:hAnsi="Consolas" w:cs="Times New Roman"/>
-          <w:sz w:val="21"/>
-          <w:szCs w:val="21"/>
-        </w:rPr>
-        <w:t>mileage_per_month                30.6</w:t>
+      <w:proofErr w:type="spellStart"/>
+      <w:r>
+        <w:rPr>
+          <w:rFonts w:ascii="Consolas" w:eastAsia="Times New Roman" w:hAnsi="Consolas" w:cs="Times New Roman"/>
+          <w:sz w:val="21"/>
+          <w:szCs w:val="21"/>
+        </w:rPr>
+        <w:t>age_in_months_when_sold</w:t>
+      </w:r>
+      <w:proofErr w:type="spellEnd"/>
+      <w:r>
+        <w:rPr>
+          <w:rFonts w:ascii="Consolas" w:eastAsia="Times New Roman" w:hAnsi="Consolas" w:cs="Times New Roman"/>
+          <w:sz w:val="21"/>
+          <w:szCs w:val="21"/>
+        </w:rPr>
+        <w:t xml:space="preserve">            20</w:t>
+      </w:r>
+    </w:p>
+    <w:p>
+      <w:pPr>
+        <w:spacing w:after="0" w:line="240" w:lineRule="auto"/>
+        <w:rPr>
+          <w:rFonts w:ascii="Consolas" w:eastAsia="Times New Roman" w:hAnsi="Consolas" w:cs="Times New Roman"/>
+          <w:sz w:val="21"/>
+          <w:szCs w:val="21"/>
+        </w:rPr>
+      </w:pPr>
+      <w:proofErr w:type="spellStart"/>
+      <w:r>
+        <w:rPr>
+          <w:rFonts w:ascii="Consolas" w:eastAsia="Times New Roman" w:hAnsi="Consolas" w:cs="Times New Roman"/>
+          <w:sz w:val="21"/>
+          <w:szCs w:val="21"/>
+        </w:rPr>
+        <w:t>month_sold_at</w:t>
+      </w:r>
+      <w:proofErr w:type="spellEnd"/>
+      <w:r>
+        <w:rPr>
+          <w:rFonts w:ascii="Consolas" w:eastAsia="Times New Roman" w:hAnsi="Consolas" w:cs="Times New Roman"/>
+          <w:sz w:val="21"/>
+          <w:szCs w:val="21"/>
+        </w:rPr>
+        <w:t xml:space="preserve">                       6</w:t>
+      </w:r>
+    </w:p>
+    <w:p>
+      <w:pPr>
+        <w:spacing w:after="0" w:line="240" w:lineRule="auto"/>
+        <w:rPr>
+          <w:rFonts w:ascii="Consolas" w:eastAsia="Times New Roman" w:hAnsi="Consolas" w:cs="Times New Roman"/>
+          <w:sz w:val="21"/>
+          <w:szCs w:val="21"/>
+        </w:rPr>
+      </w:pPr>
+      <w:proofErr w:type="spellStart"/>
+      <w:r>
+        <w:rPr>
+          <w:rFonts w:ascii="Consolas" w:eastAsia="Times New Roman" w:hAnsi="Consolas" w:cs="Times New Roman"/>
+          <w:sz w:val="21"/>
+          <w:szCs w:val="21"/>
+        </w:rPr>
+        <w:t>season_sold_at</w:t>
+      </w:r>
+      <w:proofErr w:type="spellEnd"/>
+      <w:r>
+        <w:rPr>
+          <w:rFonts w:ascii="Consolas" w:eastAsia="Times New Roman" w:hAnsi="Consolas" w:cs="Times New Roman"/>
+          <w:sz w:val="21"/>
+          <w:szCs w:val="21"/>
+        </w:rPr>
+        <w:t xml:space="preserve">                 summer</w:t>
+      </w:r>
+    </w:p>
+    <w:p>
+      <w:pPr>
+        <w:spacing w:after="0" w:line="240" w:lineRule="auto"/>
+        <w:rPr>
+          <w:rFonts w:ascii="Consolas" w:eastAsia="Times New Roman" w:hAnsi="Consolas" w:cs="Times New Roman"/>
+          <w:sz w:val="21"/>
+          <w:szCs w:val="21"/>
+        </w:rPr>
+      </w:pPr>
+      <w:proofErr w:type="spellStart"/>
+      <w:r>
+        <w:rPr>
+          <w:rFonts w:ascii="Consolas" w:eastAsia="Times New Roman" w:hAnsi="Consolas" w:cs="Times New Roman"/>
+          <w:sz w:val="21"/>
+          <w:szCs w:val="21"/>
+        </w:rPr>
+        <w:t>model_initial</w:t>
+      </w:r>
+      <w:proofErr w:type="spellEnd"/>
+      <w:r>
+        <w:rPr>
+          <w:rFonts w:ascii="Consolas" w:eastAsia="Times New Roman" w:hAnsi="Consolas" w:cs="Times New Roman"/>
+          <w:sz w:val="21"/>
+          <w:szCs w:val="21"/>
+        </w:rPr>
+        <w:t xml:space="preserve">                       X</w:t>
+      </w:r>
+    </w:p>
+    <w:p>
+      <w:pPr>
+        <w:rPr>
+          <w:rFonts w:ascii="Consolas" w:eastAsia="Times New Roman" w:hAnsi="Consolas" w:cs="Times New Roman"/>
+          <w:sz w:val="21"/>
+          <w:szCs w:val="21"/>
+        </w:rPr>
+      </w:pPr>
+      <w:proofErr w:type="spellStart"/>
+      <w:r>
+        <w:rPr>
+          <w:rFonts w:ascii="Consolas" w:eastAsia="Times New Roman" w:hAnsi="Consolas" w:cs="Times New Roman"/>
+          <w:sz w:val="21"/>
+          <w:szCs w:val="21"/>
+        </w:rPr>
+        <w:t>mileage_per_month</w:t>
+      </w:r>
+      <w:proofErr w:type="spellEnd"/>
+      <w:r>
+        <w:rPr>
+          <w:rFonts w:ascii="Consolas" w:eastAsia="Times New Roman" w:hAnsi="Consolas" w:cs="Times New Roman"/>
+          <w:sz w:val="21"/>
+          <w:szCs w:val="21"/>
+        </w:rPr>
+        <w:t xml:space="preserve">                30.6</w:t>
       </w:r>
     </w:p>
     <w:p>
@@ -5838,7 +6447,15 @@
     </w:p>
     <w:p>
       <w:r>
-        <w:t xml:space="preserve">Between the candidates with low calculated loss values (less than 2,000) these many cars by model_key </w:t>
+        <w:t xml:space="preserve">Between the candidates with low calculated loss values (less than 2,000) these many cars by </w:t>
+      </w:r>
+      <w:proofErr w:type="spellStart"/>
+      <w:r>
+        <w:t>model_key</w:t>
+      </w:r>
+      <w:proofErr w:type="spellEnd"/>
+      <w:r>
+        <w:t xml:space="preserve"> </w:t>
       </w:r>
       <w:proofErr w:type="gramStart"/>
       <w:r>
@@ -5953,6 +6570,9 @@
     </w:p>
     <w:p>
       <w:r>
+        <w:rPr>
+          <w:noProof/>
+        </w:rPr>
         <w:drawing>
           <wp:inline distT="0" distB="0" distL="0" distR="0" wp14:anchorId="4ACD3558" wp14:editId="3CB9A8DF">
             <wp:extent cx="5943600" cy="3462020"/>
@@ -5969,7 +6589,7 @@
                     <pic:cNvPicPr/>
                   </pic:nvPicPr>
                   <pic:blipFill>
-                    <a:blip r:embed="rId17"/>
+                    <a:blip r:embed="rId19"/>
                     <a:stretch>
                       <a:fillRect/>
                     </a:stretch>
@@ -5997,6 +6617,9 @@
     </w:p>
     <w:p>
       <w:r>
+        <w:rPr>
+          <w:noProof/>
+        </w:rPr>
         <w:lastRenderedPageBreak/>
         <w:drawing>
           <wp:inline distT="0" distB="0" distL="0" distR="0" wp14:anchorId="7175924B" wp14:editId="14877100">
@@ -6014,7 +6637,7 @@
                     <pic:cNvPicPr/>
                   </pic:nvPicPr>
                   <pic:blipFill>
-                    <a:blip r:embed="rId18"/>
+                    <a:blip r:embed="rId20"/>
                     <a:stretch>
                       <a:fillRect/>
                     </a:stretch>
@@ -6062,31 +6685,51 @@
           <w:szCs w:val="21"/>
         </w:rPr>
       </w:pPr>
-      <w:r>
-        <w:rPr>
-          <w:rFonts w:ascii="Consolas" w:eastAsia="Times New Roman" w:hAnsi="Consolas" w:cs="Times New Roman"/>
-          <w:sz w:val="21"/>
-          <w:szCs w:val="21"/>
-        </w:rPr>
-        <w:t>maker_key                             BMW</w:t>
-      </w:r>
-    </w:p>
-    <w:p>
-      <w:pPr>
-        <w:spacing w:after="0" w:line="240" w:lineRule="auto"/>
-        <w:rPr>
-          <w:rFonts w:ascii="Consolas" w:eastAsia="Times New Roman" w:hAnsi="Consolas" w:cs="Times New Roman"/>
-          <w:sz w:val="21"/>
-          <w:szCs w:val="21"/>
-        </w:rPr>
-      </w:pPr>
-      <w:r>
-        <w:rPr>
-          <w:rFonts w:ascii="Consolas" w:eastAsia="Times New Roman" w:hAnsi="Consolas" w:cs="Times New Roman"/>
-          <w:sz w:val="21"/>
-          <w:szCs w:val="21"/>
-        </w:rPr>
-        <w:t>model_key                  420 Gran Coupé</w:t>
+      <w:proofErr w:type="spellStart"/>
+      <w:r>
+        <w:rPr>
+          <w:rFonts w:ascii="Consolas" w:eastAsia="Times New Roman" w:hAnsi="Consolas" w:cs="Times New Roman"/>
+          <w:sz w:val="21"/>
+          <w:szCs w:val="21"/>
+        </w:rPr>
+        <w:t>maker_key</w:t>
+      </w:r>
+      <w:proofErr w:type="spellEnd"/>
+      <w:r>
+        <w:rPr>
+          <w:rFonts w:ascii="Consolas" w:eastAsia="Times New Roman" w:hAnsi="Consolas" w:cs="Times New Roman"/>
+          <w:sz w:val="21"/>
+          <w:szCs w:val="21"/>
+        </w:rPr>
+        <w:t xml:space="preserve">                             BMW</w:t>
+      </w:r>
+    </w:p>
+    <w:p>
+      <w:pPr>
+        <w:spacing w:after="0" w:line="240" w:lineRule="auto"/>
+        <w:rPr>
+          <w:rFonts w:ascii="Consolas" w:eastAsia="Times New Roman" w:hAnsi="Consolas" w:cs="Times New Roman"/>
+          <w:sz w:val="21"/>
+          <w:szCs w:val="21"/>
+        </w:rPr>
+      </w:pPr>
+      <w:proofErr w:type="spellStart"/>
+      <w:r>
+        <w:rPr>
+          <w:rFonts w:ascii="Consolas" w:eastAsia="Times New Roman" w:hAnsi="Consolas" w:cs="Times New Roman"/>
+          <w:sz w:val="21"/>
+          <w:szCs w:val="21"/>
+        </w:rPr>
+        <w:t>model_key</w:t>
+      </w:r>
+      <w:proofErr w:type="spellEnd"/>
+      <w:r>
+        <w:rPr>
+          <w:rFonts w:ascii="Consolas" w:eastAsia="Times New Roman" w:hAnsi="Consolas" w:cs="Times New Roman"/>
+          <w:sz w:val="21"/>
+          <w:szCs w:val="21"/>
+        </w:rPr>
+        <w:t xml:space="preserve">                  420 Gran Coupé</w:t>
       </w:r>
     </w:p>
     <w:p>
@@ -6116,31 +6759,51 @@
           <w:szCs w:val="21"/>
         </w:rPr>
       </w:pPr>
-      <w:r>
-        <w:rPr>
-          <w:rFonts w:ascii="Consolas" w:eastAsia="Times New Roman" w:hAnsi="Consolas" w:cs="Times New Roman"/>
-          <w:sz w:val="21"/>
-          <w:szCs w:val="21"/>
-        </w:rPr>
-        <w:t>engine_power                          120</w:t>
-      </w:r>
-    </w:p>
-    <w:p>
-      <w:pPr>
-        <w:spacing w:after="0" w:line="240" w:lineRule="auto"/>
-        <w:rPr>
-          <w:rFonts w:ascii="Consolas" w:eastAsia="Times New Roman" w:hAnsi="Consolas" w:cs="Times New Roman"/>
-          <w:sz w:val="21"/>
-          <w:szCs w:val="21"/>
-        </w:rPr>
-      </w:pPr>
-      <w:r>
-        <w:rPr>
-          <w:rFonts w:ascii="Consolas" w:eastAsia="Times New Roman" w:hAnsi="Consolas" w:cs="Times New Roman"/>
-          <w:sz w:val="21"/>
-          <w:szCs w:val="21"/>
-        </w:rPr>
-        <w:t>registration_date              2014-05-01</w:t>
+      <w:proofErr w:type="spellStart"/>
+      <w:r>
+        <w:rPr>
+          <w:rFonts w:ascii="Consolas" w:eastAsia="Times New Roman" w:hAnsi="Consolas" w:cs="Times New Roman"/>
+          <w:sz w:val="21"/>
+          <w:szCs w:val="21"/>
+        </w:rPr>
+        <w:t>engine_power</w:t>
+      </w:r>
+      <w:proofErr w:type="spellEnd"/>
+      <w:r>
+        <w:rPr>
+          <w:rFonts w:ascii="Consolas" w:eastAsia="Times New Roman" w:hAnsi="Consolas" w:cs="Times New Roman"/>
+          <w:sz w:val="21"/>
+          <w:szCs w:val="21"/>
+        </w:rPr>
+        <w:t xml:space="preserve">                          120</w:t>
+      </w:r>
+    </w:p>
+    <w:p>
+      <w:pPr>
+        <w:spacing w:after="0" w:line="240" w:lineRule="auto"/>
+        <w:rPr>
+          <w:rFonts w:ascii="Consolas" w:eastAsia="Times New Roman" w:hAnsi="Consolas" w:cs="Times New Roman"/>
+          <w:sz w:val="21"/>
+          <w:szCs w:val="21"/>
+        </w:rPr>
+      </w:pPr>
+      <w:proofErr w:type="spellStart"/>
+      <w:r>
+        <w:rPr>
+          <w:rFonts w:ascii="Consolas" w:eastAsia="Times New Roman" w:hAnsi="Consolas" w:cs="Times New Roman"/>
+          <w:sz w:val="21"/>
+          <w:szCs w:val="21"/>
+        </w:rPr>
+        <w:t>registration_date</w:t>
+      </w:r>
+      <w:proofErr w:type="spellEnd"/>
+      <w:r>
+        <w:rPr>
+          <w:rFonts w:ascii="Consolas" w:eastAsia="Times New Roman" w:hAnsi="Consolas" w:cs="Times New Roman"/>
+          <w:sz w:val="21"/>
+          <w:szCs w:val="21"/>
+        </w:rPr>
+        <w:t xml:space="preserve">              2014-05-01</w:t>
       </w:r>
     </w:p>
     <w:p>
@@ -6170,31 +6833,51 @@
           <w:szCs w:val="21"/>
         </w:rPr>
       </w:pPr>
-      <w:r>
-        <w:rPr>
-          <w:rFonts w:ascii="Consolas" w:eastAsia="Times New Roman" w:hAnsi="Consolas" w:cs="Times New Roman"/>
-          <w:sz w:val="21"/>
-          <w:szCs w:val="21"/>
-        </w:rPr>
-        <w:t>paint_color                          blue</w:t>
-      </w:r>
-    </w:p>
-    <w:p>
-      <w:pPr>
-        <w:spacing w:after="0" w:line="240" w:lineRule="auto"/>
-        <w:rPr>
-          <w:rFonts w:ascii="Consolas" w:eastAsia="Times New Roman" w:hAnsi="Consolas" w:cs="Times New Roman"/>
-          <w:sz w:val="21"/>
-          <w:szCs w:val="21"/>
-        </w:rPr>
-      </w:pPr>
-      <w:r>
-        <w:rPr>
-          <w:rFonts w:ascii="Consolas" w:eastAsia="Times New Roman" w:hAnsi="Consolas" w:cs="Times New Roman"/>
-          <w:sz w:val="21"/>
-          <w:szCs w:val="21"/>
-        </w:rPr>
-        <w:t>car_type                        hatchback</w:t>
+      <w:proofErr w:type="spellStart"/>
+      <w:r>
+        <w:rPr>
+          <w:rFonts w:ascii="Consolas" w:eastAsia="Times New Roman" w:hAnsi="Consolas" w:cs="Times New Roman"/>
+          <w:sz w:val="21"/>
+          <w:szCs w:val="21"/>
+        </w:rPr>
+        <w:t>paint_color</w:t>
+      </w:r>
+      <w:proofErr w:type="spellEnd"/>
+      <w:r>
+        <w:rPr>
+          <w:rFonts w:ascii="Consolas" w:eastAsia="Times New Roman" w:hAnsi="Consolas" w:cs="Times New Roman"/>
+          <w:sz w:val="21"/>
+          <w:szCs w:val="21"/>
+        </w:rPr>
+        <w:t xml:space="preserve">                          blue</w:t>
+      </w:r>
+    </w:p>
+    <w:p>
+      <w:pPr>
+        <w:spacing w:after="0" w:line="240" w:lineRule="auto"/>
+        <w:rPr>
+          <w:rFonts w:ascii="Consolas" w:eastAsia="Times New Roman" w:hAnsi="Consolas" w:cs="Times New Roman"/>
+          <w:sz w:val="21"/>
+          <w:szCs w:val="21"/>
+        </w:rPr>
+      </w:pPr>
+      <w:proofErr w:type="spellStart"/>
+      <w:r>
+        <w:rPr>
+          <w:rFonts w:ascii="Consolas" w:eastAsia="Times New Roman" w:hAnsi="Consolas" w:cs="Times New Roman"/>
+          <w:sz w:val="21"/>
+          <w:szCs w:val="21"/>
+        </w:rPr>
+        <w:t>car_type</w:t>
+      </w:r>
+      <w:proofErr w:type="spellEnd"/>
+      <w:r>
+        <w:rPr>
+          <w:rFonts w:ascii="Consolas" w:eastAsia="Times New Roman" w:hAnsi="Consolas" w:cs="Times New Roman"/>
+          <w:sz w:val="21"/>
+          <w:szCs w:val="21"/>
+        </w:rPr>
+        <w:t xml:space="preserve">                        hatchback</w:t>
       </w:r>
     </w:p>
     <w:p>
@@ -6368,13 +7051,23 @@
           <w:szCs w:val="21"/>
         </w:rPr>
       </w:pPr>
-      <w:r>
-        <w:rPr>
-          <w:rFonts w:ascii="Consolas" w:eastAsia="Times New Roman" w:hAnsi="Consolas" w:cs="Times New Roman"/>
-          <w:sz w:val="21"/>
-          <w:szCs w:val="21"/>
-        </w:rPr>
-        <w:t xml:space="preserve">sold_at                        </w:t>
+      <w:proofErr w:type="spellStart"/>
+      <w:r>
+        <w:rPr>
+          <w:rFonts w:ascii="Consolas" w:eastAsia="Times New Roman" w:hAnsi="Consolas" w:cs="Times New Roman"/>
+          <w:sz w:val="21"/>
+          <w:szCs w:val="21"/>
+        </w:rPr>
+        <w:t>sold_at</w:t>
+      </w:r>
+      <w:proofErr w:type="spellEnd"/>
+      <w:r>
+        <w:rPr>
+          <w:rFonts w:ascii="Consolas" w:eastAsia="Times New Roman" w:hAnsi="Consolas" w:cs="Times New Roman"/>
+          <w:sz w:val="21"/>
+          <w:szCs w:val="21"/>
+        </w:rPr>
+        <w:t xml:space="preserve">                        </w:t>
       </w:r>
       <w:proofErr w:type="gramStart"/>
       <w:r>
@@ -6396,77 +7089,127 @@
           <w:szCs w:val="21"/>
         </w:rPr>
       </w:pPr>
-      <w:r>
-        <w:rPr>
-          <w:rFonts w:ascii="Consolas" w:eastAsia="Times New Roman" w:hAnsi="Consolas" w:cs="Times New Roman"/>
-          <w:sz w:val="21"/>
-          <w:szCs w:val="21"/>
-        </w:rPr>
-        <w:t>age_in_months_when_sold                51</w:t>
-      </w:r>
-    </w:p>
-    <w:p>
-      <w:pPr>
-        <w:spacing w:after="0" w:line="240" w:lineRule="auto"/>
-        <w:rPr>
-          <w:rFonts w:ascii="Consolas" w:eastAsia="Times New Roman" w:hAnsi="Consolas" w:cs="Times New Roman"/>
-          <w:sz w:val="21"/>
-          <w:szCs w:val="21"/>
-        </w:rPr>
-      </w:pPr>
-      <w:r>
-        <w:rPr>
-          <w:rFonts w:ascii="Consolas" w:eastAsia="Times New Roman" w:hAnsi="Consolas" w:cs="Times New Roman"/>
-          <w:sz w:val="21"/>
-          <w:szCs w:val="21"/>
-        </w:rPr>
-        <w:t>month_sold_at                           8</w:t>
-      </w:r>
-    </w:p>
-    <w:p>
-      <w:pPr>
-        <w:spacing w:after="0" w:line="240" w:lineRule="auto"/>
-        <w:rPr>
-          <w:rFonts w:ascii="Consolas" w:eastAsia="Times New Roman" w:hAnsi="Consolas" w:cs="Times New Roman"/>
-          <w:sz w:val="21"/>
-          <w:szCs w:val="21"/>
-        </w:rPr>
-      </w:pPr>
-      <w:r>
-        <w:rPr>
-          <w:rFonts w:ascii="Consolas" w:eastAsia="Times New Roman" w:hAnsi="Consolas" w:cs="Times New Roman"/>
-          <w:sz w:val="21"/>
-          <w:szCs w:val="21"/>
-        </w:rPr>
-        <w:t>season_sold_at                     summer</w:t>
-      </w:r>
-    </w:p>
-    <w:p>
-      <w:pPr>
-        <w:spacing w:after="0" w:line="240" w:lineRule="auto"/>
-        <w:rPr>
-          <w:rFonts w:ascii="Consolas" w:eastAsia="Times New Roman" w:hAnsi="Consolas" w:cs="Times New Roman"/>
-          <w:sz w:val="21"/>
-          <w:szCs w:val="21"/>
-        </w:rPr>
-      </w:pPr>
-      <w:r>
-        <w:rPr>
-          <w:rFonts w:ascii="Consolas" w:eastAsia="Times New Roman" w:hAnsi="Consolas" w:cs="Times New Roman"/>
-          <w:sz w:val="21"/>
-          <w:szCs w:val="21"/>
-        </w:rPr>
-        <w:t>model_initial                           4</w:t>
-      </w:r>
-    </w:p>
-    <w:p>
-      <w:r>
-        <w:rPr>
-          <w:rFonts w:ascii="Consolas" w:eastAsia="Times New Roman" w:hAnsi="Consolas" w:cs="Times New Roman"/>
-          <w:sz w:val="21"/>
-          <w:szCs w:val="21"/>
-        </w:rPr>
-        <w:t>mileage_per_month                9.333333</w:t>
+      <w:proofErr w:type="spellStart"/>
+      <w:r>
+        <w:rPr>
+          <w:rFonts w:ascii="Consolas" w:eastAsia="Times New Roman" w:hAnsi="Consolas" w:cs="Times New Roman"/>
+          <w:sz w:val="21"/>
+          <w:szCs w:val="21"/>
+        </w:rPr>
+        <w:t>age_in_months_when_sold</w:t>
+      </w:r>
+      <w:proofErr w:type="spellEnd"/>
+      <w:r>
+        <w:rPr>
+          <w:rFonts w:ascii="Consolas" w:eastAsia="Times New Roman" w:hAnsi="Consolas" w:cs="Times New Roman"/>
+          <w:sz w:val="21"/>
+          <w:szCs w:val="21"/>
+        </w:rPr>
+        <w:t xml:space="preserve">                51</w:t>
+      </w:r>
+    </w:p>
+    <w:p>
+      <w:pPr>
+        <w:spacing w:after="0" w:line="240" w:lineRule="auto"/>
+        <w:rPr>
+          <w:rFonts w:ascii="Consolas" w:eastAsia="Times New Roman" w:hAnsi="Consolas" w:cs="Times New Roman"/>
+          <w:sz w:val="21"/>
+          <w:szCs w:val="21"/>
+        </w:rPr>
+      </w:pPr>
+      <w:proofErr w:type="spellStart"/>
+      <w:r>
+        <w:rPr>
+          <w:rFonts w:ascii="Consolas" w:eastAsia="Times New Roman" w:hAnsi="Consolas" w:cs="Times New Roman"/>
+          <w:sz w:val="21"/>
+          <w:szCs w:val="21"/>
+        </w:rPr>
+        <w:t>month_sold_at</w:t>
+      </w:r>
+      <w:proofErr w:type="spellEnd"/>
+      <w:r>
+        <w:rPr>
+          <w:rFonts w:ascii="Consolas" w:eastAsia="Times New Roman" w:hAnsi="Consolas" w:cs="Times New Roman"/>
+          <w:sz w:val="21"/>
+          <w:szCs w:val="21"/>
+        </w:rPr>
+        <w:t xml:space="preserve">                           8</w:t>
+      </w:r>
+    </w:p>
+    <w:p>
+      <w:pPr>
+        <w:spacing w:after="0" w:line="240" w:lineRule="auto"/>
+        <w:rPr>
+          <w:rFonts w:ascii="Consolas" w:eastAsia="Times New Roman" w:hAnsi="Consolas" w:cs="Times New Roman"/>
+          <w:sz w:val="21"/>
+          <w:szCs w:val="21"/>
+        </w:rPr>
+      </w:pPr>
+      <w:proofErr w:type="spellStart"/>
+      <w:r>
+        <w:rPr>
+          <w:rFonts w:ascii="Consolas" w:eastAsia="Times New Roman" w:hAnsi="Consolas" w:cs="Times New Roman"/>
+          <w:sz w:val="21"/>
+          <w:szCs w:val="21"/>
+        </w:rPr>
+        <w:t>season_sold_at</w:t>
+      </w:r>
+      <w:proofErr w:type="spellEnd"/>
+      <w:r>
+        <w:rPr>
+          <w:rFonts w:ascii="Consolas" w:eastAsia="Times New Roman" w:hAnsi="Consolas" w:cs="Times New Roman"/>
+          <w:sz w:val="21"/>
+          <w:szCs w:val="21"/>
+        </w:rPr>
+        <w:t xml:space="preserve">                     summer</w:t>
+      </w:r>
+    </w:p>
+    <w:p>
+      <w:pPr>
+        <w:spacing w:after="0" w:line="240" w:lineRule="auto"/>
+        <w:rPr>
+          <w:rFonts w:ascii="Consolas" w:eastAsia="Times New Roman" w:hAnsi="Consolas" w:cs="Times New Roman"/>
+          <w:sz w:val="21"/>
+          <w:szCs w:val="21"/>
+        </w:rPr>
+      </w:pPr>
+      <w:proofErr w:type="spellStart"/>
+      <w:r>
+        <w:rPr>
+          <w:rFonts w:ascii="Consolas" w:eastAsia="Times New Roman" w:hAnsi="Consolas" w:cs="Times New Roman"/>
+          <w:sz w:val="21"/>
+          <w:szCs w:val="21"/>
+        </w:rPr>
+        <w:t>model_initial</w:t>
+      </w:r>
+      <w:proofErr w:type="spellEnd"/>
+      <w:r>
+        <w:rPr>
+          <w:rFonts w:ascii="Consolas" w:eastAsia="Times New Roman" w:hAnsi="Consolas" w:cs="Times New Roman"/>
+          <w:sz w:val="21"/>
+          <w:szCs w:val="21"/>
+        </w:rPr>
+        <w:t xml:space="preserve">                           4</w:t>
+      </w:r>
+    </w:p>
+    <w:p>
+      <w:proofErr w:type="spellStart"/>
+      <w:r>
+        <w:rPr>
+          <w:rFonts w:ascii="Consolas" w:eastAsia="Times New Roman" w:hAnsi="Consolas" w:cs="Times New Roman"/>
+          <w:sz w:val="21"/>
+          <w:szCs w:val="21"/>
+        </w:rPr>
+        <w:t>mileage_per_month</w:t>
+      </w:r>
+      <w:proofErr w:type="spellEnd"/>
+      <w:r>
+        <w:rPr>
+          <w:rFonts w:ascii="Consolas" w:eastAsia="Times New Roman" w:hAnsi="Consolas" w:cs="Times New Roman"/>
+          <w:sz w:val="21"/>
+          <w:szCs w:val="21"/>
+        </w:rPr>
+        <w:t xml:space="preserve">                9.333333</w:t>
       </w:r>
     </w:p>
     <w:p>
@@ -6483,7 +7226,15 @@
     </w:p>
     <w:p>
       <w:r>
-        <w:t xml:space="preserve">Between the candidates with low calculated loss values (less than 2,000) these many cars by model_key </w:t>
+        <w:t xml:space="preserve">Between the candidates with low calculated loss values (less than 2,000) these many cars by </w:t>
+      </w:r>
+      <w:proofErr w:type="spellStart"/>
+      <w:r>
+        <w:t>model_key</w:t>
+      </w:r>
+      <w:proofErr w:type="spellEnd"/>
+      <w:r>
+        <w:t xml:space="preserve"> </w:t>
       </w:r>
       <w:proofErr w:type="gramStart"/>
       <w:r>
@@ -6605,6 +7356,9 @@
     </w:p>
     <w:p>
       <w:r>
+        <w:rPr>
+          <w:noProof/>
+        </w:rPr>
         <w:drawing>
           <wp:inline distT="0" distB="0" distL="0" distR="0" wp14:anchorId="5187C950" wp14:editId="2E13C99F">
             <wp:extent cx="5943600" cy="3458845"/>
@@ -6621,7 +7375,7 @@
                     <pic:cNvPicPr/>
                   </pic:nvPicPr>
                   <pic:blipFill>
-                    <a:blip r:embed="rId19"/>
+                    <a:blip r:embed="rId21"/>
                     <a:stretch>
                       <a:fillRect/>
                     </a:stretch>
@@ -6649,6 +7403,9 @@
     </w:p>
     <w:p>
       <w:r>
+        <w:rPr>
+          <w:noProof/>
+        </w:rPr>
         <w:lastRenderedPageBreak/>
         <w:drawing>
           <wp:inline distT="0" distB="0" distL="0" distR="0" wp14:anchorId="4C1CC7FA" wp14:editId="673BEE52">
@@ -6666,7 +7423,7 @@
                     <pic:cNvPicPr/>
                   </pic:nvPicPr>
                   <pic:blipFill>
-                    <a:blip r:embed="rId20"/>
+                    <a:blip r:embed="rId22"/>
                     <a:stretch>
                       <a:fillRect/>
                     </a:stretch>
@@ -6710,6 +7467,82 @@
     </w:p>
     <w:p>
       <w:r>
+        <w:t>The train metrics for the model were:</w:t>
+      </w:r>
+    </w:p>
+    <w:p>
+      <w:pPr>
+        <w:spacing w:after="0" w:line="240" w:lineRule="auto"/>
+        <w:rPr>
+          <w:rFonts w:ascii="Consolas" w:eastAsia="Times New Roman" w:hAnsi="Consolas" w:cs="Times New Roman"/>
+          <w:sz w:val="21"/>
+          <w:szCs w:val="21"/>
+        </w:rPr>
+      </w:pPr>
+      <w:r>
+        <w:rPr>
+          <w:rFonts w:ascii="Consolas" w:eastAsia="Times New Roman" w:hAnsi="Consolas" w:cs="Times New Roman"/>
+          <w:sz w:val="21"/>
+          <w:szCs w:val="21"/>
+        </w:rPr>
+        <w:t>Train MSE: 7223111.16</w:t>
+      </w:r>
+    </w:p>
+    <w:p>
+      <w:pPr>
+        <w:spacing w:after="0" w:line="240" w:lineRule="auto"/>
+        <w:rPr>
+          <w:rFonts w:ascii="Consolas" w:eastAsia="Times New Roman" w:hAnsi="Consolas" w:cs="Times New Roman"/>
+          <w:sz w:val="21"/>
+          <w:szCs w:val="21"/>
+        </w:rPr>
+      </w:pPr>
+      <w:r>
+        <w:rPr>
+          <w:rFonts w:ascii="Consolas" w:eastAsia="Times New Roman" w:hAnsi="Consolas" w:cs="Times New Roman"/>
+          <w:sz w:val="21"/>
+          <w:szCs w:val="21"/>
+        </w:rPr>
+        <w:t>Train RMSE: 2687.58</w:t>
+      </w:r>
+    </w:p>
+    <w:p>
+      <w:pPr>
+        <w:spacing w:after="0" w:line="240" w:lineRule="auto"/>
+        <w:rPr>
+          <w:rFonts w:ascii="Consolas" w:eastAsia="Times New Roman" w:hAnsi="Consolas" w:cs="Times New Roman"/>
+          <w:sz w:val="21"/>
+          <w:szCs w:val="21"/>
+        </w:rPr>
+      </w:pPr>
+      <w:r>
+        <w:rPr>
+          <w:rFonts w:ascii="Consolas" w:eastAsia="Times New Roman" w:hAnsi="Consolas" w:cs="Times New Roman"/>
+          <w:sz w:val="21"/>
+          <w:szCs w:val="21"/>
+        </w:rPr>
+        <w:t>Train MAE: 1524.56</w:t>
+      </w:r>
+    </w:p>
+    <w:p>
+      <w:pPr>
+        <w:rPr>
+          <w:rFonts w:ascii="Consolas" w:eastAsia="Times New Roman" w:hAnsi="Consolas" w:cs="Times New Roman"/>
+          <w:sz w:val="21"/>
+          <w:szCs w:val="21"/>
+        </w:rPr>
+      </w:pPr>
+      <w:r>
+        <w:rPr>
+          <w:rFonts w:ascii="Consolas" w:eastAsia="Times New Roman" w:hAnsi="Consolas" w:cs="Times New Roman"/>
+          <w:sz w:val="21"/>
+          <w:szCs w:val="21"/>
+        </w:rPr>
+        <w:t>Train R2: 0.92</w:t>
+      </w:r>
+    </w:p>
+    <w:p>
+      <w:r>
         <w:t>The test metrics for the model were:</w:t>
       </w:r>
     </w:p>
@@ -6787,16 +7620,143 @@
     </w:p>
     <w:p>
       <w:r>
-        <w:t xml:space="preserve">The test metrics for the model </w:t>
-      </w:r>
-      <w:r>
-        <w:t>were</w:t>
-      </w:r>
-      <w:r>
-        <w:t>:</w:t>
-      </w:r>
-    </w:p>
-    <w:p/>
+        <w:t>The train metrics for the model were:</w:t>
+      </w:r>
+    </w:p>
+    <w:p>
+      <w:pPr>
+        <w:spacing w:after="0" w:line="240" w:lineRule="auto"/>
+        <w:rPr>
+          <w:rFonts w:ascii="Consolas" w:eastAsia="Times New Roman" w:hAnsi="Consolas" w:cs="Times New Roman"/>
+          <w:sz w:val="21"/>
+          <w:szCs w:val="21"/>
+        </w:rPr>
+      </w:pPr>
+      <w:r>
+        <w:rPr>
+          <w:rFonts w:ascii="Consolas" w:eastAsia="Times New Roman" w:hAnsi="Consolas" w:cs="Times New Roman"/>
+          <w:sz w:val="21"/>
+          <w:szCs w:val="21"/>
+        </w:rPr>
+        <w:t>Train MSE: 22040928.92</w:t>
+      </w:r>
+    </w:p>
+    <w:p>
+      <w:pPr>
+        <w:spacing w:after="0" w:line="240" w:lineRule="auto"/>
+        <w:rPr>
+          <w:rFonts w:ascii="Consolas" w:eastAsia="Times New Roman" w:hAnsi="Consolas" w:cs="Times New Roman"/>
+          <w:sz w:val="21"/>
+          <w:szCs w:val="21"/>
+        </w:rPr>
+      </w:pPr>
+      <w:r>
+        <w:rPr>
+          <w:rFonts w:ascii="Consolas" w:eastAsia="Times New Roman" w:hAnsi="Consolas" w:cs="Times New Roman"/>
+          <w:sz w:val="21"/>
+          <w:szCs w:val="21"/>
+        </w:rPr>
+        <w:t>Train RMSE: 4694.78</w:t>
+      </w:r>
+    </w:p>
+    <w:p>
+      <w:pPr>
+        <w:spacing w:after="0" w:line="240" w:lineRule="auto"/>
+        <w:rPr>
+          <w:rFonts w:ascii="Consolas" w:eastAsia="Times New Roman" w:hAnsi="Consolas" w:cs="Times New Roman"/>
+          <w:sz w:val="21"/>
+          <w:szCs w:val="21"/>
+        </w:rPr>
+      </w:pPr>
+      <w:r>
+        <w:rPr>
+          <w:rFonts w:ascii="Consolas" w:eastAsia="Times New Roman" w:hAnsi="Consolas" w:cs="Times New Roman"/>
+          <w:sz w:val="21"/>
+          <w:szCs w:val="21"/>
+        </w:rPr>
+        <w:t>Train MAE: 2355.72</w:t>
+      </w:r>
+    </w:p>
+    <w:p>
+      <w:r>
+        <w:rPr>
+          <w:rFonts w:ascii="Consolas" w:eastAsia="Times New Roman" w:hAnsi="Consolas" w:cs="Times New Roman"/>
+          <w:sz w:val="21"/>
+          <w:szCs w:val="21"/>
+        </w:rPr>
+        <w:lastRenderedPageBreak/>
+        <w:t>Train R2: 0.75</w:t>
+      </w:r>
+    </w:p>
+    <w:p>
+      <w:r>
+        <w:t>The test metrics for the model were:</w:t>
+      </w:r>
+    </w:p>
+    <w:p>
+      <w:pPr>
+        <w:spacing w:after="0" w:line="240" w:lineRule="auto"/>
+        <w:rPr>
+          <w:rFonts w:ascii="Consolas" w:eastAsia="Times New Roman" w:hAnsi="Consolas" w:cs="Times New Roman"/>
+          <w:sz w:val="21"/>
+          <w:szCs w:val="21"/>
+        </w:rPr>
+      </w:pPr>
+      <w:r>
+        <w:rPr>
+          <w:rFonts w:ascii="Consolas" w:eastAsia="Times New Roman" w:hAnsi="Consolas" w:cs="Times New Roman"/>
+          <w:sz w:val="21"/>
+          <w:szCs w:val="21"/>
+        </w:rPr>
+        <w:t>Test MSE: 11259962.94</w:t>
+      </w:r>
+    </w:p>
+    <w:p>
+      <w:pPr>
+        <w:spacing w:after="0" w:line="240" w:lineRule="auto"/>
+        <w:rPr>
+          <w:rFonts w:ascii="Consolas" w:eastAsia="Times New Roman" w:hAnsi="Consolas" w:cs="Times New Roman"/>
+          <w:sz w:val="21"/>
+          <w:szCs w:val="21"/>
+        </w:rPr>
+      </w:pPr>
+      <w:r>
+        <w:rPr>
+          <w:rFonts w:ascii="Consolas" w:eastAsia="Times New Roman" w:hAnsi="Consolas" w:cs="Times New Roman"/>
+          <w:sz w:val="21"/>
+          <w:szCs w:val="21"/>
+        </w:rPr>
+        <w:t>Test RMSE: 3355.59</w:t>
+      </w:r>
+    </w:p>
+    <w:p>
+      <w:pPr>
+        <w:spacing w:after="0" w:line="240" w:lineRule="auto"/>
+        <w:rPr>
+          <w:rFonts w:ascii="Consolas" w:eastAsia="Times New Roman" w:hAnsi="Consolas" w:cs="Times New Roman"/>
+          <w:sz w:val="21"/>
+          <w:szCs w:val="21"/>
+        </w:rPr>
+      </w:pPr>
+      <w:r>
+        <w:rPr>
+          <w:rFonts w:ascii="Consolas" w:eastAsia="Times New Roman" w:hAnsi="Consolas" w:cs="Times New Roman"/>
+          <w:sz w:val="21"/>
+          <w:szCs w:val="21"/>
+        </w:rPr>
+        <w:t>Test MAE: 2273.41</w:t>
+      </w:r>
+    </w:p>
+    <w:p>
+      <w:r>
+        <w:rPr>
+          <w:rFonts w:ascii="Consolas" w:eastAsia="Times New Roman" w:hAnsi="Consolas" w:cs="Times New Roman"/>
+          <w:sz w:val="21"/>
+          <w:szCs w:val="21"/>
+        </w:rPr>
+        <w:t>Test R2: 0.83</w:t>
+      </w:r>
+    </w:p>
     <w:p>
       <w:pPr>
         <w:pStyle w:val="Heading1"/>
@@ -6820,7 +7780,6 @@
     </w:p>
     <w:p>
       <w:r>
-        <w:lastRenderedPageBreak/>
         <w:t>There are no infinite values in the data.</w:t>
       </w:r>
     </w:p>
@@ -6956,25 +7915,7 @@
     </w:p>
     <w:p>
       <w:r>
-        <w:t xml:space="preserve">This is a </w:t>
-      </w:r>
-      <w:r>
-        <w:t>13-year-old</w:t>
-      </w:r>
-      <w:r>
-        <w:t xml:space="preserve"> car (159 months) with more than a million miles. Although strange, it is not impossible that it has driven this many miles (about 210 </w:t>
-      </w:r>
-      <w:r>
-        <w:t>on</w:t>
-      </w:r>
-      <w:r>
-        <w:t xml:space="preserve"> average daily). </w:t>
-      </w:r>
-      <w:r>
-        <w:t>So,</w:t>
-      </w:r>
-      <w:r>
-        <w:t xml:space="preserve"> this observation is not recommended to be removed.</w:t>
+        <w:t>This is a 13-year-old car (159 months) with more than a million miles. Although strange, it is not impossible that it has driven this many miles (about 210 on average daily). So, this observation is not recommended to be removed.</w:t>
       </w:r>
     </w:p>
     <w:p>
@@ -6998,7 +7939,11 @@
         <w:t>Very likely the engine power of 25 (hp) for two i3 is wrong.</w:t>
       </w:r>
       <w:r>
-        <w:t xml:space="preserve"> These cars should have 75 (hp) engine power, so this is probably a typo. Since there are very few other i3 cars, data imputation might be a better alternative here to dropping the records. According to most values, a good candidate value for imputation is 75.</w:t>
+        <w:t xml:space="preserve"> These cars should have 75 (hp) engine power, so this is probably a typo. Since there are very few other i3 cars, data imputation might be a </w:t>
+      </w:r>
+      <w:r>
+        <w:lastRenderedPageBreak/>
+        <w:t>better alternative here to dropping the records. According to most values, a good candidate value for imputation is 75.</w:t>
       </w:r>
     </w:p>
     <w:p>
@@ -7039,20 +7984,13 @@
           <w:b/>
           <w:bCs/>
         </w:rPr>
-        <w:lastRenderedPageBreak/>
         <w:t>Prices below 800 seem more unusual</w:t>
       </w:r>
       <w:r>
         <w:t xml:space="preserve"> </w:t>
       </w:r>
       <w:r>
-        <w:t xml:space="preserve">and might correspond to cars with important damages. Since cars with engine </w:t>
-      </w:r>
-      <w:r>
-        <w:t>damage</w:t>
-      </w:r>
-      <w:r>
-        <w:t xml:space="preserve"> were removed before, these other cars with important damages could be removed as well and maybe priced with another strategy.</w:t>
+        <w:t>and might correspond to cars with important damages. Since cars with engine damage were removed before, these other cars with important damages could be removed as well and maybe priced with another strategy.</w:t>
       </w:r>
     </w:p>
     <w:p>
@@ -7172,6 +8110,10 @@
     </w:p>
     <w:p>
       <w:r>
+        <w:rPr>
+          <w:noProof/>
+        </w:rPr>
+        <w:lastRenderedPageBreak/>
         <w:drawing>
           <wp:inline distT="0" distB="0" distL="0" distR="0" wp14:anchorId="62C305B2" wp14:editId="2190BCEB">
             <wp:extent cx="5943600" cy="2227580"/>
@@ -7188,7 +8130,7 @@
                     <pic:cNvPicPr/>
                   </pic:nvPicPr>
                   <pic:blipFill>
-                    <a:blip r:embed="rId21"/>
+                    <a:blip r:embed="rId23"/>
                     <a:stretch>
                       <a:fillRect/>
                     </a:stretch>
@@ -7216,7 +8158,9 @@
     </w:p>
     <w:p>
       <w:r>
-        <w:lastRenderedPageBreak/>
+        <w:rPr>
+          <w:noProof/>
+        </w:rPr>
         <w:drawing>
           <wp:inline distT="0" distB="0" distL="0" distR="0" wp14:anchorId="3B42ECB5" wp14:editId="49174058">
             <wp:extent cx="5943600" cy="2168525"/>
@@ -7233,7 +8177,7 @@
                     <pic:cNvPicPr/>
                   </pic:nvPicPr>
                   <pic:blipFill>
-                    <a:blip r:embed="rId22"/>
+                    <a:blip r:embed="rId24"/>
                     <a:stretch>
                       <a:fillRect/>
                     </a:stretch>
@@ -7261,6 +8205,9 @@
     </w:p>
     <w:p>
       <w:r>
+        <w:rPr>
+          <w:noProof/>
+        </w:rPr>
         <w:drawing>
           <wp:inline distT="0" distB="0" distL="0" distR="0" wp14:anchorId="5575FFC0" wp14:editId="3971022C">
             <wp:extent cx="5943600" cy="2238375"/>
@@ -7277,7 +8224,7 @@
                     <pic:cNvPicPr/>
                   </pic:nvPicPr>
                   <pic:blipFill>
-                    <a:blip r:embed="rId23"/>
+                    <a:blip r:embed="rId25"/>
                     <a:stretch>
                       <a:fillRect/>
                     </a:stretch>
@@ -7306,6 +8253,110 @@
     </w:sectPr>
   </w:body>
 </w:document>
+</file>
+
+<file path=word/endnotes.xml><?xml version="1.0" encoding="utf-8"?>
+<w:endnotes xmlns:wpc="http://schemas.microsoft.com/office/word/2010/wordprocessingCanvas" xmlns:cx="http://schemas.microsoft.com/office/drawing/2014/chartex" xmlns:cx1="http://schemas.microsoft.com/office/drawing/2015/9/8/chartex" xmlns:cx2="http://schemas.microsoft.com/office/drawing/2015/10/21/chartex" xmlns:cx3="http://schemas.microsoft.com/office/drawing/2016/5/9/chartex" xmlns:cx4="http://schemas.microsoft.com/office/drawing/2016/5/10/chartex" xmlns:cx5="http://schemas.microsoft.com/office/drawing/2016/5/11/chartex" xmlns:cx6="http://schemas.microsoft.com/office/drawing/2016/5/12/chartex" xmlns:cx7="http://schemas.microsoft.com/office/drawing/2016/5/13/chartex" xmlns:cx8="http://schemas.microsoft.com/office/drawing/2016/5/14/chartex" xmlns:mc="http://schemas.openxmlformats.org/markup-compatibility/2006" xmlns:aink="http://schemas.microsoft.com/office/drawing/2016/ink" xmlns:am3d="http://schemas.microsoft.com/office/drawing/2017/model3d" xmlns:o="urn:schemas-microsoft-com:office:office" xmlns:oel="http://schemas.microsoft.com/office/2019/extlst" xmlns:r="http://schemas.openxmlformats.org/officeDocument/2006/relationships" xmlns:m="http://schemas.openxmlformats.org/officeDocument/2006/math" xmlns:v="urn:schemas-microsoft-com:vml" xmlns:wp14="http://schemas.microsoft.com/office/word/2010/wordprocessingDrawing" xmlns:wp="http://schemas.openxmlformats.org/drawingml/2006/wordprocessingDrawing" xmlns:w10="urn:schemas-microsoft-com:office:word" xmlns:w="http://schemas.openxmlformats.org/wordprocessingml/2006/main" xmlns:w14="http://schemas.microsoft.com/office/word/2010/wordml" xmlns:w15="http://schemas.microsoft.com/office/word/2012/wordml" xmlns:w16cex="http://schemas.microsoft.com/office/word/2018/wordml/cex" xmlns:w16cid="http://schemas.microsoft.com/office/word/2016/wordml/cid" xmlns:w16="http://schemas.microsoft.com/office/word/2018/wordml" xmlns:w16du="http://schemas.microsoft.com/office/word/2023/wordml/word16du" xmlns:w16sdtdh="http://schemas.microsoft.com/office/word/2020/wordml/sdtdatahash" xmlns:w16se="http://schemas.microsoft.com/office/word/2015/wordml/symex" xmlns:wpg="http://schemas.microsoft.com/office/word/2010/wordprocessingGroup" xmlns:wpi="http://schemas.microsoft.com/office/word/2010/wordprocessingInk" xmlns:wne="http://schemas.microsoft.com/office/word/2006/wordml" xmlns:wps="http://schemas.microsoft.com/office/word/2010/wordprocessingShape" mc:Ignorable="w14 w15 w16se w16cid w16 w16cex w16sdtdh w16du wp14">
+  <w:endnote w:type="separator" w:id="-1">
+    <w:p>
+      <w:pPr>
+        <w:spacing w:after="0" w:line="240" w:lineRule="auto"/>
+      </w:pPr>
+      <w:r>
+        <w:separator/>
+      </w:r>
+    </w:p>
+  </w:endnote>
+  <w:endnote w:type="continuationSeparator" w:id="0">
+    <w:p>
+      <w:pPr>
+        <w:spacing w:after="0" w:line="240" w:lineRule="auto"/>
+      </w:pPr>
+      <w:r>
+        <w:continuationSeparator/>
+      </w:r>
+    </w:p>
+  </w:endnote>
+</w:endnotes>
+</file>
+
+<file path=word/footnotes.xml><?xml version="1.0" encoding="utf-8"?>
+<w:footnotes xmlns:wpc="http://schemas.microsoft.com/office/word/2010/wordprocessingCanvas" xmlns:cx="http://schemas.microsoft.com/office/drawing/2014/chartex" xmlns:cx1="http://schemas.microsoft.com/office/drawing/2015/9/8/chartex" xmlns:cx2="http://schemas.microsoft.com/office/drawing/2015/10/21/chartex" xmlns:cx3="http://schemas.microsoft.com/office/drawing/2016/5/9/chartex" xmlns:cx4="http://schemas.microsoft.com/office/drawing/2016/5/10/chartex" xmlns:cx5="http://schemas.microsoft.com/office/drawing/2016/5/11/chartex" xmlns:cx6="http://schemas.microsoft.com/office/drawing/2016/5/12/chartex" xmlns:cx7="http://schemas.microsoft.com/office/drawing/2016/5/13/chartex" xmlns:cx8="http://schemas.microsoft.com/office/drawing/2016/5/14/chartex" xmlns:mc="http://schemas.openxmlformats.org/markup-compatibility/2006" xmlns:aink="http://schemas.microsoft.com/office/drawing/2016/ink" xmlns:am3d="http://schemas.microsoft.com/office/drawing/2017/model3d" xmlns:o="urn:schemas-microsoft-com:office:office" xmlns:oel="http://schemas.microsoft.com/office/2019/extlst" xmlns:r="http://schemas.openxmlformats.org/officeDocument/2006/relationships" xmlns:m="http://schemas.openxmlformats.org/officeDocument/2006/math" xmlns:v="urn:schemas-microsoft-com:vml" xmlns:wp14="http://schemas.microsoft.com/office/word/2010/wordprocessingDrawing" xmlns:wp="http://schemas.openxmlformats.org/drawingml/2006/wordprocessingDrawing" xmlns:w10="urn:schemas-microsoft-com:office:word" xmlns:w="http://schemas.openxmlformats.org/wordprocessingml/2006/main" xmlns:w14="http://schemas.microsoft.com/office/word/2010/wordml" xmlns:w15="http://schemas.microsoft.com/office/word/2012/wordml" xmlns:w16cex="http://schemas.microsoft.com/office/word/2018/wordml/cex" xmlns:w16cid="http://schemas.microsoft.com/office/word/2016/wordml/cid" xmlns:w16="http://schemas.microsoft.com/office/word/2018/wordml" xmlns:w16du="http://schemas.microsoft.com/office/word/2023/wordml/word16du" xmlns:w16sdtdh="http://schemas.microsoft.com/office/word/2020/wordml/sdtdatahash" xmlns:w16se="http://schemas.microsoft.com/office/word/2015/wordml/symex" xmlns:wpg="http://schemas.microsoft.com/office/word/2010/wordprocessingGroup" xmlns:wpi="http://schemas.microsoft.com/office/word/2010/wordprocessingInk" xmlns:wne="http://schemas.microsoft.com/office/word/2006/wordml" xmlns:wps="http://schemas.microsoft.com/office/word/2010/wordprocessingShape" mc:Ignorable="w14 w15 w16se w16cid w16 w16cex w16sdtdh w16du wp14">
+  <w:footnote w:type="separator" w:id="-1">
+    <w:p>
+      <w:pPr>
+        <w:spacing w:after="0" w:line="240" w:lineRule="auto"/>
+      </w:pPr>
+      <w:r>
+        <w:separator/>
+      </w:r>
+    </w:p>
+  </w:footnote>
+  <w:footnote w:type="continuationSeparator" w:id="0">
+    <w:p>
+      <w:pPr>
+        <w:spacing w:after="0" w:line="240" w:lineRule="auto"/>
+      </w:pPr>
+      <w:r>
+        <w:continuationSeparator/>
+      </w:r>
+    </w:p>
+  </w:footnote>
+  <w:footnote w:id="1">
+    <w:p>
+      <w:pPr>
+        <w:pStyle w:val="FootnoteText"/>
+      </w:pPr>
+      <w:r>
+        <w:rPr>
+          <w:rStyle w:val="FootnoteReference"/>
+        </w:rPr>
+        <w:footnoteRef/>
+      </w:r>
+      <w:r>
+        <w:t xml:space="preserve"> Comes from notebook </w:t>
+      </w:r>
+      <w:r>
+        <w:t>04_xgb_trees_model_</w:t>
+      </w:r>
+      <w:proofErr w:type="gramStart"/>
+      <w:r>
+        <w:t>tuned.ipynb</w:t>
+      </w:r>
+      <w:proofErr w:type="gramEnd"/>
+      <w:r>
+        <w:t xml:space="preserve"> in the project’s code.</w:t>
+      </w:r>
+    </w:p>
+  </w:footnote>
+  <w:footnote w:id="2">
+    <w:p>
+      <w:pPr>
+        <w:pStyle w:val="FootnoteText"/>
+      </w:pPr>
+      <w:r>
+        <w:rPr>
+          <w:rStyle w:val="FootnoteReference"/>
+        </w:rPr>
+        <w:footnoteRef/>
+      </w:r>
+      <w:r>
+        <w:t xml:space="preserve"> Comes from notebook </w:t>
+      </w:r>
+      <w:r>
+        <w:t>08_linear_</w:t>
+      </w:r>
+      <w:proofErr w:type="gramStart"/>
+      <w:r>
+        <w:t>model.ipynb</w:t>
+      </w:r>
+      <w:proofErr w:type="gramEnd"/>
+      <w:r>
+        <w:t xml:space="preserve"> in the project’s code.</w:t>
+      </w:r>
+    </w:p>
+  </w:footnote>
+</w:footnotes>
 </file>
 
 <file path=word/numbering.xml><?xml version="1.0" encoding="utf-8"?>
@@ -8129,7 +9180,7 @@
   <w:style w:type="paragraph" w:default="1" w:styleId="Normal">
     <w:name w:val="Normal"/>
     <w:qFormat/>
-    <w:rsid w:val="0041155B"/>
+    <w:rsid w:val="0065001B"/>
   </w:style>
   <w:style w:type="paragraph" w:styleId="Heading1">
     <w:name w:val="heading 1"/>
@@ -8366,6 +9417,7 @@
   <w:style w:type="character" w:default="1" w:styleId="DefaultParagraphFont">
     <w:name w:val="Default Paragraph Font"/>
     <w:uiPriority w:val="1"/>
+    <w:semiHidden/>
     <w:unhideWhenUsed/>
   </w:style>
   <w:style w:type="table" w:default="1" w:styleId="TableNormal">
@@ -8696,6 +9748,45 @@
       </w:tblBorders>
     </w:tblPr>
   </w:style>
+  <w:style w:type="paragraph" w:styleId="FootnoteText">
+    <w:name w:val="footnote text"/>
+    <w:basedOn w:val="Normal"/>
+    <w:link w:val="FootnoteTextChar"/>
+    <w:uiPriority w:val="99"/>
+    <w:semiHidden/>
+    <w:unhideWhenUsed/>
+    <w:rsid w:val="000726EF"/>
+    <w:pPr>
+      <w:spacing w:after="0" w:line="240" w:lineRule="auto"/>
+    </w:pPr>
+    <w:rPr>
+      <w:sz w:val="20"/>
+      <w:szCs w:val="20"/>
+    </w:rPr>
+  </w:style>
+  <w:style w:type="character" w:customStyle="1" w:styleId="FootnoteTextChar">
+    <w:name w:val="Footnote Text Char"/>
+    <w:basedOn w:val="DefaultParagraphFont"/>
+    <w:link w:val="FootnoteText"/>
+    <w:uiPriority w:val="99"/>
+    <w:semiHidden/>
+    <w:rsid w:val="000726EF"/>
+    <w:rPr>
+      <w:sz w:val="20"/>
+      <w:szCs w:val="20"/>
+    </w:rPr>
+  </w:style>
+  <w:style w:type="character" w:styleId="FootnoteReference">
+    <w:name w:val="footnote reference"/>
+    <w:basedOn w:val="DefaultParagraphFont"/>
+    <w:uiPriority w:val="99"/>
+    <w:semiHidden/>
+    <w:unhideWhenUsed/>
+    <w:rsid w:val="000726EF"/>
+    <w:rPr>
+      <w:vertAlign w:val="superscript"/>
+    </w:rPr>
+  </w:style>
 </w:styles>
 </file>
 

</xml_diff>